<commit_message>
Use Cases Specification.docx updated UC3,UC4,UC7,UC8, added
</commit_message>
<xml_diff>
--- a/Use Cases Specification.docx
+++ b/Use Cases Specification.docx
@@ -2046,23 +2046,7 @@
           <w:sz w:val="24"/>
           <w:szCs w:val="24"/>
         </w:rPr>
-        <w:t xml:space="preserve"> User fulfills username and password fields</w:t>
-      </w:r>
-      <w:r>
-        <w:rPr>
-          <w:rFonts w:ascii="Times New Roman" w:eastAsia="Times New Roman" w:hAnsi="Times New Roman" w:cs="Times New Roman"/>
-          <w:sz w:val="24"/>
-          <w:szCs w:val="24"/>
-        </w:rPr>
-        <w:t xml:space="preserve"> with invalid data </w:t>
-      </w:r>
-      <w:r>
-        <w:rPr>
-          <w:rFonts w:ascii="Times New Roman" w:eastAsia="Times New Roman" w:hAnsi="Times New Roman" w:cs="Times New Roman"/>
-          <w:sz w:val="24"/>
-          <w:szCs w:val="24"/>
-        </w:rPr>
-        <w:t>.</w:t>
+        <w:t xml:space="preserve"> User fulfills username and password fields with invalid data .</w:t>
       </w:r>
       <w:bookmarkStart w:id="19" w:name="_heading=h.50dpcpoar5a9" w:colFirst="0" w:colLast="0"/>
       <w:bookmarkEnd w:id="19"/>
@@ -2447,23 +2431,7 @@
           <w:sz w:val="24"/>
           <w:szCs w:val="24"/>
         </w:rPr>
-        <w:t xml:space="preserve">User  wants to </w:t>
-      </w:r>
-      <w:r>
-        <w:rPr>
-          <w:rFonts w:ascii="Times New Roman" w:eastAsia="Times New Roman" w:hAnsi="Times New Roman" w:cs="Times New Roman"/>
-          <w:sz w:val="24"/>
-          <w:szCs w:val="24"/>
-        </w:rPr>
-        <w:t>delete</w:t>
-      </w:r>
-      <w:r>
-        <w:rPr>
-          <w:rFonts w:ascii="Times New Roman" w:eastAsia="Times New Roman" w:hAnsi="Times New Roman" w:cs="Times New Roman"/>
-          <w:sz w:val="24"/>
-          <w:szCs w:val="24"/>
-        </w:rPr>
-        <w:t xml:space="preserve"> the User Information of the current account</w:t>
+        <w:t>User  wants to delete the User Information of the current account</w:t>
       </w:r>
     </w:p>
     <w:p>
@@ -2749,15 +2717,7 @@
           <w:sz w:val="24"/>
           <w:szCs w:val="24"/>
         </w:rPr>
-        <w:t xml:space="preserve">The hotel manager </w:t>
-      </w:r>
-      <w:r>
-        <w:rPr>
-          <w:rFonts w:ascii="Times New Roman" w:eastAsia="Times New Roman" w:hAnsi="Times New Roman" w:cs="Times New Roman"/>
-          <w:sz w:val="24"/>
-          <w:szCs w:val="24"/>
-        </w:rPr>
-        <w:t>confirms to request.</w:t>
+        <w:t>The hotel manager confirms to request.</w:t>
       </w:r>
     </w:p>
     <w:p>
@@ -2779,37 +2739,28 @@
           <w:sz w:val="24"/>
           <w:szCs w:val="24"/>
         </w:rPr>
-        <w:t>HRS updates the accounts</w:t>
-      </w:r>
-      <w:bookmarkStart w:id="30" w:name="_GoBack"/>
+        <w:t>HRS updates the accounts.</w:t>
+      </w:r>
+    </w:p>
+    <w:p>
+      <w:pPr>
+        <w:rPr>
+          <w:rFonts w:ascii="Times New Roman" w:eastAsia="Times New Roman" w:hAnsi="Times New Roman" w:cs="Times New Roman"/>
+          <w:b/>
+          <w:sz w:val="24"/>
+          <w:szCs w:val="24"/>
+          <w:u w:val="single"/>
+        </w:rPr>
+      </w:pPr>
+      <w:bookmarkStart w:id="30" w:name="_heading=h.jtaiiyj1l12y" w:colFirst="0" w:colLast="0"/>
       <w:bookmarkEnd w:id="30"/>
       <w:r>
         <w:rPr>
           <w:rFonts w:ascii="Times New Roman" w:eastAsia="Times New Roman" w:hAnsi="Times New Roman" w:cs="Times New Roman"/>
-          <w:sz w:val="24"/>
-          <w:szCs w:val="24"/>
-        </w:rPr>
-        <w:t>.</w:t>
-      </w:r>
-    </w:p>
-    <w:p>
-      <w:pPr>
-        <w:rPr>
-          <w:rFonts w:ascii="Times New Roman" w:eastAsia="Times New Roman" w:hAnsi="Times New Roman" w:cs="Times New Roman"/>
           <w:b/>
           <w:sz w:val="24"/>
           <w:szCs w:val="24"/>
           <w:u w:val="single"/>
-        </w:rPr>
-      </w:pPr>
-      <w:bookmarkStart w:id="31" w:name="_heading=h.jtaiiyj1l12y" w:colFirst="0" w:colLast="0"/>
-      <w:bookmarkEnd w:id="31"/>
-      <w:r>
-        <w:rPr>
-          <w:rFonts w:ascii="Times New Roman" w:eastAsia="Times New Roman" w:hAnsi="Times New Roman" w:cs="Times New Roman"/>
-          <w:b/>
-          <w:sz w:val="24"/>
-          <w:szCs w:val="24"/>
         </w:rPr>
         <w:t>Use Case #2:</w:t>
       </w:r>
@@ -3463,6 +3414,3314 @@
         </w:rPr>
         <w:t>After reservation is updated the receptionist takes an old entry card  and gives the new entry card.</w:t>
       </w:r>
+    </w:p>
+    <w:p>
+      <w:pPr>
+        <w:spacing w:line="240" w:lineRule="auto"/>
+        <w:rPr>
+          <w:rFonts w:ascii="Times New Roman" w:eastAsia="Times New Roman" w:hAnsi="Times New Roman" w:cs="Times New Roman"/>
+          <w:sz w:val="24"/>
+          <w:szCs w:val="24"/>
+        </w:rPr>
+      </w:pPr>
+      <w:r>
+        <w:rPr>
+          <w:rFonts w:ascii="Times New Roman" w:eastAsia="Times New Roman" w:hAnsi="Times New Roman" w:cs="Times New Roman"/>
+          <w:b/>
+          <w:bCs/>
+          <w:color w:val="000000"/>
+          <w:sz w:val="24"/>
+          <w:szCs w:val="24"/>
+          <w:u w:val="single"/>
+        </w:rPr>
+        <w:t>Use Case #3:</w:t>
+      </w:r>
+      <w:r>
+        <w:rPr>
+          <w:rFonts w:ascii="Times New Roman" w:eastAsia="Times New Roman" w:hAnsi="Times New Roman" w:cs="Times New Roman"/>
+          <w:color w:val="000000"/>
+          <w:sz w:val="24"/>
+          <w:szCs w:val="24"/>
+        </w:rPr>
+        <w:t xml:space="preserve"> </w:t>
+      </w:r>
+      <w:r>
+        <w:rPr>
+          <w:rFonts w:ascii="Times New Roman" w:eastAsia="Times New Roman" w:hAnsi="Times New Roman" w:cs="Times New Roman"/>
+          <w:sz w:val="24"/>
+          <w:szCs w:val="24"/>
+        </w:rPr>
+        <w:t>Manage Reservation of  Room Cleaning</w:t>
+      </w:r>
+    </w:p>
+    <w:p>
+      <w:pPr>
+        <w:spacing w:line="240" w:lineRule="auto"/>
+        <w:rPr>
+          <w:rFonts w:ascii="Times New Roman" w:eastAsia="Times New Roman" w:hAnsi="Times New Roman" w:cs="Times New Roman"/>
+          <w:sz w:val="24"/>
+          <w:szCs w:val="24"/>
+        </w:rPr>
+      </w:pPr>
+      <w:r>
+        <w:rPr>
+          <w:rFonts w:ascii="Times New Roman" w:eastAsia="Times New Roman" w:hAnsi="Times New Roman" w:cs="Times New Roman"/>
+          <w:b/>
+          <w:bCs/>
+          <w:color w:val="000000"/>
+          <w:sz w:val="24"/>
+          <w:szCs w:val="24"/>
+          <w:u w:val="single"/>
+        </w:rPr>
+        <w:t>Scope:</w:t>
+      </w:r>
+      <w:r>
+        <w:rPr>
+          <w:rFonts w:ascii="Times New Roman" w:eastAsia="Times New Roman" w:hAnsi="Times New Roman" w:cs="Times New Roman"/>
+          <w:b/>
+          <w:bCs/>
+          <w:color w:val="000000"/>
+          <w:sz w:val="24"/>
+          <w:szCs w:val="24"/>
+        </w:rPr>
+        <w:t xml:space="preserve"> </w:t>
+      </w:r>
+      <w:r>
+        <w:rPr>
+          <w:rFonts w:ascii="Times New Roman" w:eastAsia="Times New Roman" w:hAnsi="Times New Roman" w:cs="Times New Roman"/>
+          <w:color w:val="000000"/>
+          <w:sz w:val="24"/>
+          <w:szCs w:val="24"/>
+        </w:rPr>
+        <w:t>Hotel Reservation System (HRS)</w:t>
+      </w:r>
+    </w:p>
+    <w:p>
+      <w:pPr>
+        <w:spacing w:line="240" w:lineRule="auto"/>
+        <w:rPr>
+          <w:rFonts w:ascii="Times New Roman" w:eastAsia="Times New Roman" w:hAnsi="Times New Roman" w:cs="Times New Roman"/>
+          <w:sz w:val="24"/>
+          <w:szCs w:val="24"/>
+        </w:rPr>
+      </w:pPr>
+      <w:r>
+        <w:rPr>
+          <w:rFonts w:ascii="Times New Roman" w:eastAsia="Times New Roman" w:hAnsi="Times New Roman" w:cs="Times New Roman"/>
+          <w:b/>
+          <w:bCs/>
+          <w:color w:val="000000"/>
+          <w:sz w:val="24"/>
+          <w:szCs w:val="24"/>
+          <w:u w:val="single"/>
+        </w:rPr>
+        <w:t>Level:</w:t>
+      </w:r>
+      <w:r>
+        <w:rPr>
+          <w:rFonts w:ascii="Times New Roman" w:eastAsia="Times New Roman" w:hAnsi="Times New Roman" w:cs="Times New Roman"/>
+          <w:b/>
+          <w:bCs/>
+          <w:color w:val="000000"/>
+          <w:sz w:val="24"/>
+          <w:szCs w:val="24"/>
+        </w:rPr>
+        <w:t xml:space="preserve"> </w:t>
+      </w:r>
+      <w:r>
+        <w:rPr>
+          <w:rFonts w:ascii="Times New Roman" w:eastAsia="Times New Roman" w:hAnsi="Times New Roman" w:cs="Times New Roman"/>
+          <w:color w:val="000000"/>
+          <w:sz w:val="24"/>
+          <w:szCs w:val="24"/>
+        </w:rPr>
+        <w:t>User Goal</w:t>
+      </w:r>
+    </w:p>
+    <w:p>
+      <w:pPr>
+        <w:spacing w:line="240" w:lineRule="auto"/>
+        <w:rPr>
+          <w:rFonts w:ascii="Times New Roman" w:eastAsia="Times New Roman" w:hAnsi="Times New Roman" w:cs="Times New Roman"/>
+          <w:sz w:val="24"/>
+          <w:szCs w:val="24"/>
+        </w:rPr>
+      </w:pPr>
+      <w:r>
+        <w:rPr>
+          <w:rFonts w:ascii="Times New Roman" w:eastAsia="Times New Roman" w:hAnsi="Times New Roman" w:cs="Times New Roman"/>
+          <w:b/>
+          <w:bCs/>
+          <w:color w:val="000000"/>
+          <w:sz w:val="24"/>
+          <w:szCs w:val="24"/>
+          <w:u w:val="single"/>
+        </w:rPr>
+        <w:t>Primary Actor:</w:t>
+      </w:r>
+      <w:r>
+        <w:rPr>
+          <w:rFonts w:ascii="Times New Roman" w:eastAsia="Times New Roman" w:hAnsi="Times New Roman" w:cs="Times New Roman"/>
+          <w:b/>
+          <w:bCs/>
+          <w:color w:val="000000"/>
+          <w:sz w:val="24"/>
+          <w:szCs w:val="24"/>
+        </w:rPr>
+        <w:t xml:space="preserve"> </w:t>
+      </w:r>
+      <w:r>
+        <w:rPr>
+          <w:rFonts w:ascii="Times New Roman" w:eastAsia="Times New Roman" w:hAnsi="Times New Roman" w:cs="Times New Roman"/>
+          <w:color w:val="000000"/>
+          <w:sz w:val="24"/>
+          <w:szCs w:val="24"/>
+        </w:rPr>
+        <w:t>Hotel Guest</w:t>
+      </w:r>
+    </w:p>
+    <w:p>
+      <w:pPr>
+        <w:spacing w:line="240" w:lineRule="auto"/>
+        <w:rPr>
+          <w:rFonts w:ascii="Times New Roman" w:eastAsia="Times New Roman" w:hAnsi="Times New Roman" w:cs="Times New Roman"/>
+          <w:sz w:val="24"/>
+          <w:szCs w:val="24"/>
+        </w:rPr>
+      </w:pPr>
+      <w:r>
+        <w:rPr>
+          <w:rFonts w:ascii="Times New Roman" w:eastAsia="Times New Roman" w:hAnsi="Times New Roman" w:cs="Times New Roman"/>
+          <w:b/>
+          <w:bCs/>
+          <w:color w:val="000000"/>
+          <w:sz w:val="24"/>
+          <w:szCs w:val="24"/>
+          <w:u w:val="single"/>
+        </w:rPr>
+        <w:t>Pre-conditions:</w:t>
+      </w:r>
+      <w:r>
+        <w:rPr>
+          <w:rFonts w:ascii="Times New Roman" w:eastAsia="Times New Roman" w:hAnsi="Times New Roman" w:cs="Times New Roman"/>
+          <w:b/>
+          <w:bCs/>
+          <w:color w:val="000000"/>
+          <w:sz w:val="24"/>
+          <w:szCs w:val="24"/>
+        </w:rPr>
+        <w:t xml:space="preserve"> </w:t>
+      </w:r>
+      <w:r>
+        <w:rPr>
+          <w:rFonts w:ascii="Times New Roman" w:eastAsia="Times New Roman" w:hAnsi="Times New Roman" w:cs="Times New Roman"/>
+          <w:color w:val="000000"/>
+          <w:sz w:val="24"/>
+          <w:szCs w:val="24"/>
+        </w:rPr>
+        <w:t>Hotel guest is logged in to the system.</w:t>
+      </w:r>
+    </w:p>
+    <w:p>
+      <w:pPr>
+        <w:spacing w:line="240" w:lineRule="auto"/>
+        <w:rPr>
+          <w:rFonts w:ascii="Times New Roman" w:eastAsia="Times New Roman" w:hAnsi="Times New Roman" w:cs="Times New Roman"/>
+          <w:sz w:val="24"/>
+          <w:szCs w:val="24"/>
+        </w:rPr>
+      </w:pPr>
+      <w:r>
+        <w:rPr>
+          <w:rFonts w:ascii="Times New Roman" w:eastAsia="Times New Roman" w:hAnsi="Times New Roman" w:cs="Times New Roman"/>
+          <w:b/>
+          <w:bCs/>
+          <w:color w:val="000000"/>
+          <w:sz w:val="24"/>
+          <w:szCs w:val="24"/>
+          <w:u w:val="single"/>
+        </w:rPr>
+        <w:t>Post-conditions:</w:t>
+      </w:r>
+      <w:r>
+        <w:rPr>
+          <w:rFonts w:ascii="Times New Roman" w:eastAsia="Times New Roman" w:hAnsi="Times New Roman" w:cs="Times New Roman"/>
+          <w:b/>
+          <w:bCs/>
+          <w:color w:val="000000"/>
+          <w:sz w:val="24"/>
+          <w:szCs w:val="24"/>
+        </w:rPr>
+        <w:t xml:space="preserve"> </w:t>
+      </w:r>
+      <w:r>
+        <w:rPr>
+          <w:rFonts w:ascii="Times New Roman" w:eastAsia="Times New Roman" w:hAnsi="Times New Roman" w:cs="Times New Roman"/>
+          <w:color w:val="000000"/>
+          <w:sz w:val="24"/>
+          <w:szCs w:val="24"/>
+        </w:rPr>
+        <w:t>Reservation of cleaning service for a certain period is created/retrieved/updated/deleted </w:t>
+      </w:r>
+    </w:p>
+    <w:p>
+      <w:pPr>
+        <w:spacing w:line="240" w:lineRule="auto"/>
+        <w:rPr>
+          <w:rFonts w:ascii="Times New Roman" w:eastAsia="Times New Roman" w:hAnsi="Times New Roman" w:cs="Times New Roman"/>
+          <w:sz w:val="24"/>
+          <w:szCs w:val="24"/>
+        </w:rPr>
+      </w:pPr>
+      <w:r>
+        <w:rPr>
+          <w:rFonts w:ascii="Times New Roman" w:eastAsia="Times New Roman" w:hAnsi="Times New Roman" w:cs="Times New Roman"/>
+          <w:b/>
+          <w:bCs/>
+          <w:color w:val="000000"/>
+          <w:sz w:val="24"/>
+          <w:szCs w:val="24"/>
+          <w:u w:val="single"/>
+        </w:rPr>
+        <w:t>Main Success Scenario:</w:t>
+      </w:r>
+    </w:p>
+    <w:p>
+      <w:pPr>
+        <w:spacing w:line="240" w:lineRule="auto"/>
+        <w:ind w:firstLine="720"/>
+        <w:rPr>
+          <w:rFonts w:ascii="Times New Roman" w:eastAsia="Times New Roman" w:hAnsi="Times New Roman" w:cs="Times New Roman"/>
+          <w:sz w:val="24"/>
+          <w:szCs w:val="24"/>
+        </w:rPr>
+      </w:pPr>
+      <w:r>
+        <w:rPr>
+          <w:rFonts w:ascii="Times New Roman" w:eastAsia="Times New Roman" w:hAnsi="Times New Roman" w:cs="Times New Roman"/>
+          <w:color w:val="000000"/>
+          <w:sz w:val="24"/>
+          <w:szCs w:val="24"/>
+        </w:rPr>
+        <w:t xml:space="preserve">1. Hotel guest wants to retrieve information about currently </w:t>
+      </w:r>
+      <w:r>
+        <w:rPr>
+          <w:rFonts w:ascii="Times New Roman" w:eastAsia="Times New Roman" w:hAnsi="Times New Roman" w:cs="Times New Roman"/>
+          <w:color w:val="000000"/>
+          <w:sz w:val="24"/>
+          <w:szCs w:val="24"/>
+        </w:rPr>
+        <w:t>reserved</w:t>
+      </w:r>
+      <w:r>
+        <w:rPr>
+          <w:rFonts w:ascii="Times New Roman" w:eastAsia="Times New Roman" w:hAnsi="Times New Roman" w:cs="Times New Roman"/>
+          <w:color w:val="000000"/>
+          <w:sz w:val="24"/>
+          <w:szCs w:val="24"/>
+        </w:rPr>
+        <w:t xml:space="preserve"> cleaning services for his/her room:</w:t>
+      </w:r>
+    </w:p>
+    <w:p>
+      <w:pPr>
+        <w:spacing w:after="0" w:line="240" w:lineRule="auto"/>
+        <w:ind w:firstLine="720"/>
+        <w:rPr>
+          <w:rFonts w:ascii="Times New Roman" w:eastAsia="Times New Roman" w:hAnsi="Times New Roman" w:cs="Times New Roman"/>
+          <w:sz w:val="24"/>
+          <w:szCs w:val="24"/>
+        </w:rPr>
+      </w:pPr>
+      <w:r>
+        <w:rPr>
+          <w:rFonts w:ascii="Times New Roman" w:eastAsia="Times New Roman" w:hAnsi="Times New Roman" w:cs="Times New Roman"/>
+          <w:color w:val="000000"/>
+          <w:sz w:val="24"/>
+          <w:szCs w:val="24"/>
+        </w:rPr>
+        <w:t>2.</w:t>
+      </w:r>
+      <w:r>
+        <w:rPr>
+          <w:rFonts w:ascii="Times New Roman" w:eastAsia="Times New Roman" w:hAnsi="Times New Roman" w:cs="Times New Roman"/>
+          <w:color w:val="000000"/>
+          <w:sz w:val="14"/>
+          <w:szCs w:val="14"/>
+        </w:rPr>
+        <w:t xml:space="preserve">     </w:t>
+      </w:r>
+      <w:r>
+        <w:rPr>
+          <w:rFonts w:ascii="Times New Roman" w:eastAsia="Times New Roman" w:hAnsi="Times New Roman" w:cs="Times New Roman"/>
+          <w:color w:val="000000"/>
+          <w:sz w:val="24"/>
+          <w:szCs w:val="24"/>
+        </w:rPr>
+        <w:t>HRS displays a schedule of the cleaning service assigned to the room.</w:t>
+      </w:r>
+    </w:p>
+    <w:p>
+      <w:pPr>
+        <w:spacing w:after="0" w:line="240" w:lineRule="auto"/>
+        <w:rPr>
+          <w:rFonts w:ascii="Times New Roman" w:eastAsia="Times New Roman" w:hAnsi="Times New Roman" w:cs="Times New Roman"/>
+          <w:sz w:val="24"/>
+          <w:szCs w:val="24"/>
+        </w:rPr>
+      </w:pPr>
+    </w:p>
+    <w:p>
+      <w:pPr>
+        <w:spacing w:line="240" w:lineRule="auto"/>
+        <w:rPr>
+          <w:rFonts w:ascii="Times New Roman" w:eastAsia="Times New Roman" w:hAnsi="Times New Roman" w:cs="Times New Roman"/>
+          <w:sz w:val="24"/>
+          <w:szCs w:val="24"/>
+        </w:rPr>
+      </w:pPr>
+      <w:r>
+        <w:rPr>
+          <w:rFonts w:ascii="Times New Roman" w:eastAsia="Times New Roman" w:hAnsi="Times New Roman" w:cs="Times New Roman"/>
+          <w:b/>
+          <w:bCs/>
+          <w:color w:val="000000"/>
+          <w:sz w:val="24"/>
+          <w:szCs w:val="24"/>
+          <w:u w:val="single"/>
+        </w:rPr>
+        <w:t>Extensions:</w:t>
+      </w:r>
+    </w:p>
+    <w:p>
+      <w:pPr>
+        <w:spacing w:after="0" w:line="240" w:lineRule="auto"/>
+        <w:ind w:firstLine="360"/>
+        <w:rPr>
+          <w:rFonts w:ascii="Times New Roman" w:eastAsia="Times New Roman" w:hAnsi="Times New Roman" w:cs="Times New Roman"/>
+          <w:sz w:val="24"/>
+          <w:szCs w:val="24"/>
+        </w:rPr>
+      </w:pPr>
+      <w:r>
+        <w:rPr>
+          <w:rFonts w:ascii="Times New Roman" w:eastAsia="Times New Roman" w:hAnsi="Times New Roman" w:cs="Times New Roman"/>
+          <w:color w:val="000000"/>
+          <w:sz w:val="24"/>
+          <w:szCs w:val="24"/>
+        </w:rPr>
+        <w:t>1a. Hotel guests want to make a reservation for cleaning service from the touch screen in his/her room or from a kiosk in the lobby.</w:t>
+      </w:r>
+    </w:p>
+    <w:p>
+      <w:pPr>
+        <w:numPr>
+          <w:ilvl w:val="0"/>
+          <w:numId w:val="12"/>
+        </w:numPr>
+        <w:spacing w:after="0" w:line="240" w:lineRule="auto"/>
+        <w:textAlignment w:val="baseline"/>
+        <w:rPr>
+          <w:rFonts w:ascii="Arial" w:eastAsia="Times New Roman" w:hAnsi="Arial" w:cs="Arial"/>
+          <w:color w:val="000000"/>
+        </w:rPr>
+      </w:pPr>
+      <w:r>
+        <w:rPr>
+          <w:rFonts w:ascii="Times New Roman" w:eastAsia="Times New Roman" w:hAnsi="Times New Roman" w:cs="Times New Roman"/>
+          <w:color w:val="000000"/>
+          <w:sz w:val="24"/>
+          <w:szCs w:val="24"/>
+        </w:rPr>
+        <w:t>HRS displays available time slots for reservation</w:t>
+      </w:r>
+    </w:p>
+    <w:p>
+      <w:pPr>
+        <w:numPr>
+          <w:ilvl w:val="0"/>
+          <w:numId w:val="12"/>
+        </w:numPr>
+        <w:spacing w:after="0" w:line="240" w:lineRule="auto"/>
+        <w:textAlignment w:val="baseline"/>
+        <w:rPr>
+          <w:rFonts w:ascii="Arial" w:eastAsia="Times New Roman" w:hAnsi="Arial" w:cs="Arial"/>
+          <w:color w:val="000000"/>
+        </w:rPr>
+      </w:pPr>
+      <w:r>
+        <w:rPr>
+          <w:rFonts w:ascii="Times New Roman" w:eastAsia="Times New Roman" w:hAnsi="Times New Roman" w:cs="Times New Roman"/>
+          <w:color w:val="000000"/>
+          <w:sz w:val="24"/>
+          <w:szCs w:val="24"/>
+        </w:rPr>
+        <w:t>Hotel guest selects a time slot and a range of dates when he/she wants to have cleaning in the room</w:t>
+      </w:r>
+    </w:p>
+    <w:p>
+      <w:pPr>
+        <w:numPr>
+          <w:ilvl w:val="0"/>
+          <w:numId w:val="12"/>
+        </w:numPr>
+        <w:spacing w:after="0" w:line="240" w:lineRule="auto"/>
+        <w:textAlignment w:val="baseline"/>
+        <w:rPr>
+          <w:rFonts w:ascii="Arial" w:eastAsia="Times New Roman" w:hAnsi="Arial" w:cs="Arial"/>
+          <w:color w:val="000000"/>
+        </w:rPr>
+      </w:pPr>
+      <w:r>
+        <w:rPr>
+          <w:rFonts w:ascii="Times New Roman" w:eastAsia="Times New Roman" w:hAnsi="Times New Roman" w:cs="Times New Roman"/>
+          <w:color w:val="000000"/>
+          <w:sz w:val="24"/>
+          <w:szCs w:val="24"/>
+        </w:rPr>
+        <w:t>HRS updates the schedule of the cleaning service in the room and updates available time slots for reservation</w:t>
+      </w:r>
+      <w:r>
+        <w:rPr>
+          <w:rFonts w:ascii="Times New Roman" w:eastAsia="Times New Roman" w:hAnsi="Times New Roman" w:cs="Times New Roman"/>
+          <w:color w:val="000000"/>
+          <w:sz w:val="24"/>
+          <w:szCs w:val="24"/>
+        </w:rPr>
+        <w:t>.</w:t>
+      </w:r>
+    </w:p>
+    <w:p>
+      <w:pPr>
+        <w:spacing w:after="0" w:line="240" w:lineRule="auto"/>
+        <w:rPr>
+          <w:rFonts w:ascii="Times New Roman" w:eastAsia="Times New Roman" w:hAnsi="Times New Roman" w:cs="Times New Roman"/>
+          <w:sz w:val="24"/>
+          <w:szCs w:val="24"/>
+        </w:rPr>
+      </w:pPr>
+    </w:p>
+    <w:p>
+      <w:pPr>
+        <w:spacing w:line="240" w:lineRule="auto"/>
+        <w:ind w:left="360"/>
+        <w:rPr>
+          <w:rFonts w:ascii="Times New Roman" w:eastAsia="Times New Roman" w:hAnsi="Times New Roman" w:cs="Times New Roman"/>
+          <w:sz w:val="24"/>
+          <w:szCs w:val="24"/>
+        </w:rPr>
+      </w:pPr>
+      <w:r>
+        <w:rPr>
+          <w:rFonts w:ascii="Times New Roman" w:eastAsia="Times New Roman" w:hAnsi="Times New Roman" w:cs="Times New Roman"/>
+          <w:color w:val="000000"/>
+          <w:sz w:val="24"/>
+          <w:szCs w:val="24"/>
+        </w:rPr>
+        <w:t>1b. Hotel guest wants to update information about currently ordered cleaning services for his/her room:</w:t>
+      </w:r>
+    </w:p>
+    <w:p>
+      <w:pPr>
+        <w:spacing w:after="0" w:line="240" w:lineRule="auto"/>
+        <w:ind w:left="1080" w:hanging="360"/>
+        <w:rPr>
+          <w:rFonts w:ascii="Times New Roman" w:eastAsia="Times New Roman" w:hAnsi="Times New Roman" w:cs="Times New Roman"/>
+          <w:sz w:val="24"/>
+          <w:szCs w:val="24"/>
+        </w:rPr>
+      </w:pPr>
+      <w:r>
+        <w:rPr>
+          <w:rFonts w:ascii="Times New Roman" w:eastAsia="Times New Roman" w:hAnsi="Times New Roman" w:cs="Times New Roman"/>
+          <w:color w:val="000000"/>
+          <w:sz w:val="24"/>
+          <w:szCs w:val="24"/>
+        </w:rPr>
+        <w:t>1.</w:t>
+      </w:r>
+      <w:r>
+        <w:rPr>
+          <w:rFonts w:ascii="Times New Roman" w:eastAsia="Times New Roman" w:hAnsi="Times New Roman" w:cs="Times New Roman"/>
+          <w:color w:val="000000"/>
+          <w:sz w:val="14"/>
+          <w:szCs w:val="14"/>
+        </w:rPr>
+        <w:t xml:space="preserve">     </w:t>
+      </w:r>
+      <w:r>
+        <w:rPr>
+          <w:rFonts w:ascii="Times New Roman" w:eastAsia="Times New Roman" w:hAnsi="Times New Roman" w:cs="Times New Roman"/>
+          <w:color w:val="000000"/>
+          <w:sz w:val="24"/>
+          <w:szCs w:val="24"/>
+        </w:rPr>
+        <w:t>HRS displays a schedule of the cleaning service assigned to the room.</w:t>
+      </w:r>
+    </w:p>
+    <w:p>
+      <w:pPr>
+        <w:spacing w:after="0" w:line="240" w:lineRule="auto"/>
+        <w:ind w:left="1080" w:hanging="360"/>
+        <w:rPr>
+          <w:rFonts w:ascii="Times New Roman" w:eastAsia="Times New Roman" w:hAnsi="Times New Roman" w:cs="Times New Roman"/>
+          <w:sz w:val="24"/>
+          <w:szCs w:val="24"/>
+        </w:rPr>
+      </w:pPr>
+      <w:r>
+        <w:rPr>
+          <w:rFonts w:ascii="Times New Roman" w:eastAsia="Times New Roman" w:hAnsi="Times New Roman" w:cs="Times New Roman"/>
+          <w:color w:val="000000"/>
+          <w:sz w:val="24"/>
+          <w:szCs w:val="24"/>
+        </w:rPr>
+        <w:t>2.</w:t>
+      </w:r>
+      <w:r>
+        <w:rPr>
+          <w:rFonts w:ascii="Times New Roman" w:eastAsia="Times New Roman" w:hAnsi="Times New Roman" w:cs="Times New Roman"/>
+          <w:color w:val="000000"/>
+          <w:sz w:val="14"/>
+          <w:szCs w:val="14"/>
+        </w:rPr>
+        <w:t xml:space="preserve">     </w:t>
+      </w:r>
+      <w:r>
+        <w:rPr>
+          <w:rFonts w:ascii="Times New Roman" w:eastAsia="Times New Roman" w:hAnsi="Times New Roman" w:cs="Times New Roman"/>
+          <w:color w:val="000000"/>
+          <w:sz w:val="24"/>
+          <w:szCs w:val="24"/>
+        </w:rPr>
+        <w:t>The hotel guest chooses update option</w:t>
+      </w:r>
+    </w:p>
+    <w:p>
+      <w:pPr>
+        <w:spacing w:after="0" w:line="240" w:lineRule="auto"/>
+        <w:ind w:left="1080" w:hanging="360"/>
+        <w:rPr>
+          <w:rFonts w:ascii="Times New Roman" w:eastAsia="Times New Roman" w:hAnsi="Times New Roman" w:cs="Times New Roman"/>
+          <w:sz w:val="24"/>
+          <w:szCs w:val="24"/>
+        </w:rPr>
+      </w:pPr>
+      <w:r>
+        <w:rPr>
+          <w:rFonts w:ascii="Times New Roman" w:eastAsia="Times New Roman" w:hAnsi="Times New Roman" w:cs="Times New Roman"/>
+          <w:color w:val="000000"/>
+          <w:sz w:val="24"/>
+          <w:szCs w:val="24"/>
+        </w:rPr>
+        <w:t>3.   HRS shows available time slots for the cleaning service</w:t>
+      </w:r>
+    </w:p>
+    <w:p>
+      <w:pPr>
+        <w:spacing w:after="0" w:line="240" w:lineRule="auto"/>
+        <w:ind w:left="1080" w:hanging="360"/>
+        <w:rPr>
+          <w:rFonts w:ascii="Times New Roman" w:eastAsia="Times New Roman" w:hAnsi="Times New Roman" w:cs="Times New Roman"/>
+          <w:sz w:val="24"/>
+          <w:szCs w:val="24"/>
+        </w:rPr>
+      </w:pPr>
+      <w:r>
+        <w:rPr>
+          <w:rFonts w:ascii="Times New Roman" w:eastAsia="Times New Roman" w:hAnsi="Times New Roman" w:cs="Times New Roman"/>
+          <w:color w:val="000000"/>
+          <w:sz w:val="24"/>
+          <w:szCs w:val="24"/>
+        </w:rPr>
+        <w:t>4.   Hotel guest selects a new time slot and a range of dates when he/she wants to have cleaning in the room</w:t>
+      </w:r>
+    </w:p>
+    <w:p>
+      <w:pPr>
+        <w:spacing w:after="0" w:line="240" w:lineRule="auto"/>
+        <w:ind w:left="1080" w:hanging="360"/>
+        <w:rPr>
+          <w:rFonts w:ascii="Times New Roman" w:eastAsia="Times New Roman" w:hAnsi="Times New Roman" w:cs="Times New Roman"/>
+          <w:sz w:val="24"/>
+          <w:szCs w:val="24"/>
+        </w:rPr>
+      </w:pPr>
+      <w:r>
+        <w:rPr>
+          <w:rFonts w:ascii="Times New Roman" w:eastAsia="Times New Roman" w:hAnsi="Times New Roman" w:cs="Times New Roman"/>
+          <w:color w:val="000000"/>
+          <w:sz w:val="24"/>
+          <w:szCs w:val="24"/>
+        </w:rPr>
+        <w:t>5.  HRS updates the schedule of the cleaning service in the room and updates available time slots for reservation.</w:t>
+      </w:r>
+    </w:p>
+    <w:p>
+      <w:pPr>
+        <w:spacing w:line="240" w:lineRule="auto"/>
+        <w:ind w:left="360"/>
+        <w:rPr>
+          <w:rFonts w:ascii="Times New Roman" w:eastAsia="Times New Roman" w:hAnsi="Times New Roman" w:cs="Times New Roman"/>
+          <w:sz w:val="24"/>
+          <w:szCs w:val="24"/>
+        </w:rPr>
+      </w:pPr>
+      <w:r>
+        <w:rPr>
+          <w:rFonts w:ascii="Times New Roman" w:eastAsia="Times New Roman" w:hAnsi="Times New Roman" w:cs="Times New Roman"/>
+          <w:color w:val="000000"/>
+          <w:sz w:val="24"/>
+          <w:szCs w:val="24"/>
+        </w:rPr>
+        <w:t>1c. Hotel guest wants to delete current reservation of cleaning service for his/her room:</w:t>
+      </w:r>
+    </w:p>
+    <w:p>
+      <w:pPr>
+        <w:spacing w:after="0" w:line="240" w:lineRule="auto"/>
+        <w:ind w:left="1080" w:hanging="360"/>
+        <w:rPr>
+          <w:rFonts w:ascii="Times New Roman" w:eastAsia="Times New Roman" w:hAnsi="Times New Roman" w:cs="Times New Roman"/>
+          <w:sz w:val="24"/>
+          <w:szCs w:val="24"/>
+        </w:rPr>
+      </w:pPr>
+      <w:r>
+        <w:rPr>
+          <w:rFonts w:ascii="Times New Roman" w:eastAsia="Times New Roman" w:hAnsi="Times New Roman" w:cs="Times New Roman"/>
+          <w:color w:val="000000"/>
+          <w:sz w:val="24"/>
+          <w:szCs w:val="24"/>
+        </w:rPr>
+        <w:t>1.</w:t>
+      </w:r>
+      <w:r>
+        <w:rPr>
+          <w:rFonts w:ascii="Times New Roman" w:eastAsia="Times New Roman" w:hAnsi="Times New Roman" w:cs="Times New Roman"/>
+          <w:color w:val="000000"/>
+          <w:sz w:val="14"/>
+          <w:szCs w:val="14"/>
+        </w:rPr>
+        <w:t xml:space="preserve">     </w:t>
+      </w:r>
+      <w:r>
+        <w:rPr>
+          <w:rFonts w:ascii="Times New Roman" w:eastAsia="Times New Roman" w:hAnsi="Times New Roman" w:cs="Times New Roman"/>
+          <w:color w:val="000000"/>
+          <w:sz w:val="24"/>
+          <w:szCs w:val="24"/>
+        </w:rPr>
+        <w:t>HRS displays a schedule of the cleaning service assigned to the room.</w:t>
+      </w:r>
+    </w:p>
+    <w:p>
+      <w:pPr>
+        <w:spacing w:after="0" w:line="240" w:lineRule="auto"/>
+        <w:ind w:left="1080" w:hanging="360"/>
+        <w:rPr>
+          <w:rFonts w:ascii="Times New Roman" w:eastAsia="Times New Roman" w:hAnsi="Times New Roman" w:cs="Times New Roman"/>
+          <w:sz w:val="24"/>
+          <w:szCs w:val="24"/>
+        </w:rPr>
+      </w:pPr>
+      <w:r>
+        <w:rPr>
+          <w:rFonts w:ascii="Times New Roman" w:eastAsia="Times New Roman" w:hAnsi="Times New Roman" w:cs="Times New Roman"/>
+          <w:color w:val="000000"/>
+          <w:sz w:val="24"/>
+          <w:szCs w:val="24"/>
+        </w:rPr>
+        <w:t>2.</w:t>
+      </w:r>
+      <w:r>
+        <w:rPr>
+          <w:rFonts w:ascii="Times New Roman" w:eastAsia="Times New Roman" w:hAnsi="Times New Roman" w:cs="Times New Roman"/>
+          <w:color w:val="000000"/>
+          <w:sz w:val="14"/>
+          <w:szCs w:val="14"/>
+        </w:rPr>
+        <w:t xml:space="preserve">     </w:t>
+      </w:r>
+      <w:r>
+        <w:rPr>
+          <w:rFonts w:ascii="Times New Roman" w:eastAsia="Times New Roman" w:hAnsi="Times New Roman" w:cs="Times New Roman"/>
+          <w:color w:val="000000"/>
+          <w:sz w:val="24"/>
+          <w:szCs w:val="24"/>
+        </w:rPr>
+        <w:t>The hotel guest chooses delete option</w:t>
+      </w:r>
+    </w:p>
+    <w:p>
+      <w:pPr>
+        <w:spacing w:after="0" w:line="240" w:lineRule="auto"/>
+        <w:ind w:left="1080" w:hanging="360"/>
+        <w:rPr>
+          <w:rFonts w:ascii="Times New Roman" w:eastAsia="Times New Roman" w:hAnsi="Times New Roman" w:cs="Times New Roman"/>
+          <w:color w:val="000000"/>
+          <w:sz w:val="24"/>
+          <w:szCs w:val="24"/>
+        </w:rPr>
+      </w:pPr>
+      <w:r>
+        <w:rPr>
+          <w:rFonts w:ascii="Times New Roman" w:eastAsia="Times New Roman" w:hAnsi="Times New Roman" w:cs="Times New Roman"/>
+          <w:color w:val="000000"/>
+          <w:sz w:val="24"/>
+          <w:szCs w:val="24"/>
+        </w:rPr>
+        <w:t>3.  HRS deletes the schedule of cleaning service assigned to the room and updates available time slots for reservation.</w:t>
+      </w:r>
+    </w:p>
+    <w:p>
+      <w:pPr>
+        <w:spacing w:after="0" w:line="240" w:lineRule="auto"/>
+        <w:ind w:left="1080" w:hanging="360"/>
+        <w:rPr>
+          <w:rFonts w:ascii="Times New Roman" w:eastAsia="Times New Roman" w:hAnsi="Times New Roman" w:cs="Times New Roman"/>
+          <w:color w:val="000000"/>
+          <w:sz w:val="24"/>
+          <w:szCs w:val="24"/>
+        </w:rPr>
+      </w:pPr>
+    </w:p>
+    <w:p>
+      <w:pPr>
+        <w:spacing w:line="240" w:lineRule="auto"/>
+        <w:rPr>
+          <w:rFonts w:ascii="Times New Roman" w:eastAsia="Times New Roman" w:hAnsi="Times New Roman" w:cs="Times New Roman"/>
+          <w:sz w:val="24"/>
+          <w:szCs w:val="24"/>
+        </w:rPr>
+      </w:pPr>
+      <w:r>
+        <w:rPr>
+          <w:rFonts w:ascii="Times New Roman" w:eastAsia="Times New Roman" w:hAnsi="Times New Roman" w:cs="Times New Roman"/>
+          <w:b/>
+          <w:bCs/>
+          <w:color w:val="000000"/>
+          <w:sz w:val="24"/>
+          <w:szCs w:val="24"/>
+          <w:u w:val="single"/>
+        </w:rPr>
+        <w:t>Use Case #4</w:t>
+      </w:r>
+      <w:r>
+        <w:rPr>
+          <w:rFonts w:ascii="Times New Roman" w:eastAsia="Times New Roman" w:hAnsi="Times New Roman" w:cs="Times New Roman"/>
+          <w:b/>
+          <w:bCs/>
+          <w:color w:val="000000"/>
+          <w:sz w:val="24"/>
+          <w:szCs w:val="24"/>
+          <w:u w:val="single"/>
+        </w:rPr>
+        <w:t>:</w:t>
+      </w:r>
+      <w:r>
+        <w:rPr>
+          <w:rFonts w:ascii="Times New Roman" w:eastAsia="Times New Roman" w:hAnsi="Times New Roman" w:cs="Times New Roman"/>
+          <w:color w:val="000000"/>
+          <w:sz w:val="24"/>
+          <w:szCs w:val="24"/>
+        </w:rPr>
+        <w:t xml:space="preserve"> </w:t>
+      </w:r>
+      <w:r>
+        <w:rPr>
+          <w:rFonts w:ascii="Times New Roman" w:eastAsia="Times New Roman" w:hAnsi="Times New Roman" w:cs="Times New Roman"/>
+          <w:sz w:val="24"/>
+          <w:szCs w:val="24"/>
+        </w:rPr>
+        <w:t xml:space="preserve">Manage Reservation of  </w:t>
+      </w:r>
+      <w:r>
+        <w:rPr>
+          <w:rFonts w:ascii="Times New Roman" w:eastAsia="Times New Roman" w:hAnsi="Times New Roman" w:cs="Times New Roman"/>
+          <w:sz w:val="24"/>
+          <w:szCs w:val="24"/>
+        </w:rPr>
+        <w:t>Other Services</w:t>
+      </w:r>
+    </w:p>
+    <w:p>
+      <w:pPr>
+        <w:spacing w:line="240" w:lineRule="auto"/>
+        <w:rPr>
+          <w:rFonts w:ascii="Times New Roman" w:eastAsia="Times New Roman" w:hAnsi="Times New Roman" w:cs="Times New Roman"/>
+          <w:sz w:val="24"/>
+          <w:szCs w:val="24"/>
+        </w:rPr>
+      </w:pPr>
+      <w:r>
+        <w:rPr>
+          <w:rFonts w:ascii="Times New Roman" w:eastAsia="Times New Roman" w:hAnsi="Times New Roman" w:cs="Times New Roman"/>
+          <w:b/>
+          <w:bCs/>
+          <w:color w:val="000000"/>
+          <w:sz w:val="24"/>
+          <w:szCs w:val="24"/>
+          <w:u w:val="single"/>
+        </w:rPr>
+        <w:t>Scope:</w:t>
+      </w:r>
+      <w:r>
+        <w:rPr>
+          <w:rFonts w:ascii="Times New Roman" w:eastAsia="Times New Roman" w:hAnsi="Times New Roman" w:cs="Times New Roman"/>
+          <w:b/>
+          <w:bCs/>
+          <w:color w:val="000000"/>
+          <w:sz w:val="24"/>
+          <w:szCs w:val="24"/>
+        </w:rPr>
+        <w:t xml:space="preserve"> </w:t>
+      </w:r>
+      <w:r>
+        <w:rPr>
+          <w:rFonts w:ascii="Times New Roman" w:eastAsia="Times New Roman" w:hAnsi="Times New Roman" w:cs="Times New Roman"/>
+          <w:color w:val="000000"/>
+          <w:sz w:val="24"/>
+          <w:szCs w:val="24"/>
+        </w:rPr>
+        <w:t>Hotel Reservation System (HRS)</w:t>
+      </w:r>
+    </w:p>
+    <w:p>
+      <w:pPr>
+        <w:spacing w:line="240" w:lineRule="auto"/>
+        <w:rPr>
+          <w:rFonts w:ascii="Times New Roman" w:eastAsia="Times New Roman" w:hAnsi="Times New Roman" w:cs="Times New Roman"/>
+          <w:sz w:val="24"/>
+          <w:szCs w:val="24"/>
+        </w:rPr>
+      </w:pPr>
+      <w:r>
+        <w:rPr>
+          <w:rFonts w:ascii="Times New Roman" w:eastAsia="Times New Roman" w:hAnsi="Times New Roman" w:cs="Times New Roman"/>
+          <w:b/>
+          <w:bCs/>
+          <w:color w:val="000000"/>
+          <w:sz w:val="24"/>
+          <w:szCs w:val="24"/>
+          <w:u w:val="single"/>
+        </w:rPr>
+        <w:t>Level:</w:t>
+      </w:r>
+      <w:r>
+        <w:rPr>
+          <w:rFonts w:ascii="Times New Roman" w:eastAsia="Times New Roman" w:hAnsi="Times New Roman" w:cs="Times New Roman"/>
+          <w:b/>
+          <w:bCs/>
+          <w:color w:val="000000"/>
+          <w:sz w:val="24"/>
+          <w:szCs w:val="24"/>
+        </w:rPr>
+        <w:t xml:space="preserve"> </w:t>
+      </w:r>
+      <w:r>
+        <w:rPr>
+          <w:rFonts w:ascii="Times New Roman" w:eastAsia="Times New Roman" w:hAnsi="Times New Roman" w:cs="Times New Roman"/>
+          <w:color w:val="000000"/>
+          <w:sz w:val="24"/>
+          <w:szCs w:val="24"/>
+        </w:rPr>
+        <w:t>User Goal</w:t>
+      </w:r>
+    </w:p>
+    <w:p>
+      <w:pPr>
+        <w:spacing w:line="240" w:lineRule="auto"/>
+        <w:rPr>
+          <w:rFonts w:ascii="Times New Roman" w:eastAsia="Times New Roman" w:hAnsi="Times New Roman" w:cs="Times New Roman"/>
+          <w:sz w:val="24"/>
+          <w:szCs w:val="24"/>
+        </w:rPr>
+      </w:pPr>
+      <w:r>
+        <w:rPr>
+          <w:rFonts w:ascii="Times New Roman" w:eastAsia="Times New Roman" w:hAnsi="Times New Roman" w:cs="Times New Roman"/>
+          <w:b/>
+          <w:bCs/>
+          <w:color w:val="000000"/>
+          <w:sz w:val="24"/>
+          <w:szCs w:val="24"/>
+          <w:u w:val="single"/>
+        </w:rPr>
+        <w:t>Primary Actor:</w:t>
+      </w:r>
+      <w:r>
+        <w:rPr>
+          <w:rFonts w:ascii="Times New Roman" w:eastAsia="Times New Roman" w:hAnsi="Times New Roman" w:cs="Times New Roman"/>
+          <w:b/>
+          <w:bCs/>
+          <w:color w:val="000000"/>
+          <w:sz w:val="24"/>
+          <w:szCs w:val="24"/>
+        </w:rPr>
+        <w:t xml:space="preserve"> </w:t>
+      </w:r>
+      <w:r>
+        <w:rPr>
+          <w:rFonts w:ascii="Times New Roman" w:eastAsia="Times New Roman" w:hAnsi="Times New Roman" w:cs="Times New Roman"/>
+          <w:color w:val="000000"/>
+          <w:sz w:val="24"/>
+          <w:szCs w:val="24"/>
+        </w:rPr>
+        <w:t>Hotel Guest</w:t>
+      </w:r>
+    </w:p>
+    <w:p>
+      <w:pPr>
+        <w:spacing w:line="240" w:lineRule="auto"/>
+        <w:rPr>
+          <w:rFonts w:ascii="Times New Roman" w:eastAsia="Times New Roman" w:hAnsi="Times New Roman" w:cs="Times New Roman"/>
+          <w:sz w:val="24"/>
+          <w:szCs w:val="24"/>
+        </w:rPr>
+      </w:pPr>
+      <w:r>
+        <w:rPr>
+          <w:rFonts w:ascii="Times New Roman" w:eastAsia="Times New Roman" w:hAnsi="Times New Roman" w:cs="Times New Roman"/>
+          <w:b/>
+          <w:bCs/>
+          <w:color w:val="000000"/>
+          <w:sz w:val="24"/>
+          <w:szCs w:val="24"/>
+          <w:u w:val="single"/>
+        </w:rPr>
+        <w:t>Pre-conditions:</w:t>
+      </w:r>
+      <w:r>
+        <w:rPr>
+          <w:rFonts w:ascii="Times New Roman" w:eastAsia="Times New Roman" w:hAnsi="Times New Roman" w:cs="Times New Roman"/>
+          <w:b/>
+          <w:bCs/>
+          <w:color w:val="000000"/>
+          <w:sz w:val="24"/>
+          <w:szCs w:val="24"/>
+        </w:rPr>
+        <w:t xml:space="preserve"> </w:t>
+      </w:r>
+      <w:r>
+        <w:rPr>
+          <w:rFonts w:ascii="Times New Roman" w:eastAsia="Times New Roman" w:hAnsi="Times New Roman" w:cs="Times New Roman"/>
+          <w:color w:val="000000"/>
+          <w:sz w:val="24"/>
+          <w:szCs w:val="24"/>
+        </w:rPr>
+        <w:t>Hotel guest is logged in to the system.</w:t>
+      </w:r>
+    </w:p>
+    <w:p>
+      <w:pPr>
+        <w:spacing w:line="240" w:lineRule="auto"/>
+        <w:rPr>
+          <w:rFonts w:ascii="Times New Roman" w:eastAsia="Times New Roman" w:hAnsi="Times New Roman" w:cs="Times New Roman"/>
+          <w:sz w:val="24"/>
+          <w:szCs w:val="24"/>
+        </w:rPr>
+      </w:pPr>
+      <w:r>
+        <w:rPr>
+          <w:rFonts w:ascii="Times New Roman" w:eastAsia="Times New Roman" w:hAnsi="Times New Roman" w:cs="Times New Roman"/>
+          <w:b/>
+          <w:bCs/>
+          <w:color w:val="000000"/>
+          <w:sz w:val="24"/>
+          <w:szCs w:val="24"/>
+          <w:u w:val="single"/>
+        </w:rPr>
+        <w:t>Post-conditions:</w:t>
+      </w:r>
+      <w:r>
+        <w:rPr>
+          <w:rFonts w:ascii="Times New Roman" w:eastAsia="Times New Roman" w:hAnsi="Times New Roman" w:cs="Times New Roman"/>
+          <w:b/>
+          <w:bCs/>
+          <w:color w:val="000000"/>
+          <w:sz w:val="24"/>
+          <w:szCs w:val="24"/>
+        </w:rPr>
+        <w:t xml:space="preserve"> </w:t>
+      </w:r>
+      <w:r>
+        <w:rPr>
+          <w:rFonts w:ascii="Times New Roman" w:eastAsia="Times New Roman" w:hAnsi="Times New Roman" w:cs="Times New Roman"/>
+          <w:color w:val="000000"/>
+          <w:sz w:val="24"/>
+          <w:szCs w:val="24"/>
+        </w:rPr>
+        <w:t xml:space="preserve">Reservation of </w:t>
+      </w:r>
+      <w:r>
+        <w:rPr>
+          <w:rFonts w:ascii="Times New Roman" w:eastAsia="Times New Roman" w:hAnsi="Times New Roman" w:cs="Times New Roman"/>
+          <w:color w:val="000000"/>
+          <w:sz w:val="24"/>
+          <w:szCs w:val="24"/>
+        </w:rPr>
+        <w:t>hotel</w:t>
+      </w:r>
+      <w:r>
+        <w:rPr>
+          <w:rFonts w:ascii="Times New Roman" w:eastAsia="Times New Roman" w:hAnsi="Times New Roman" w:cs="Times New Roman"/>
+          <w:color w:val="000000"/>
+          <w:sz w:val="24"/>
+          <w:szCs w:val="24"/>
+        </w:rPr>
+        <w:t xml:space="preserve"> service for a certain period is created/retrieved/updated/deleted </w:t>
+      </w:r>
+    </w:p>
+    <w:p>
+      <w:pPr>
+        <w:spacing w:line="240" w:lineRule="auto"/>
+        <w:rPr>
+          <w:rFonts w:ascii="Times New Roman" w:eastAsia="Times New Roman" w:hAnsi="Times New Roman" w:cs="Times New Roman"/>
+          <w:sz w:val="24"/>
+          <w:szCs w:val="24"/>
+        </w:rPr>
+      </w:pPr>
+      <w:r>
+        <w:rPr>
+          <w:rFonts w:ascii="Times New Roman" w:eastAsia="Times New Roman" w:hAnsi="Times New Roman" w:cs="Times New Roman"/>
+          <w:b/>
+          <w:bCs/>
+          <w:color w:val="000000"/>
+          <w:sz w:val="24"/>
+          <w:szCs w:val="24"/>
+          <w:u w:val="single"/>
+        </w:rPr>
+        <w:t>Main Success Scenario:</w:t>
+      </w:r>
+    </w:p>
+    <w:p>
+      <w:pPr>
+        <w:spacing w:line="240" w:lineRule="auto"/>
+        <w:ind w:firstLine="720"/>
+        <w:rPr>
+          <w:rFonts w:ascii="Times New Roman" w:eastAsia="Times New Roman" w:hAnsi="Times New Roman" w:cs="Times New Roman"/>
+          <w:sz w:val="24"/>
+          <w:szCs w:val="24"/>
+        </w:rPr>
+      </w:pPr>
+      <w:r>
+        <w:rPr>
+          <w:rFonts w:ascii="Times New Roman" w:eastAsia="Times New Roman" w:hAnsi="Times New Roman" w:cs="Times New Roman"/>
+          <w:color w:val="000000"/>
+          <w:sz w:val="24"/>
+          <w:szCs w:val="24"/>
+        </w:rPr>
+        <w:t xml:space="preserve">1. Hotel guest wants to retrieve information about currently </w:t>
+      </w:r>
+      <w:r>
+        <w:rPr>
+          <w:rFonts w:ascii="Times New Roman" w:eastAsia="Times New Roman" w:hAnsi="Times New Roman" w:cs="Times New Roman"/>
+          <w:color w:val="000000"/>
+          <w:sz w:val="24"/>
+          <w:szCs w:val="24"/>
+        </w:rPr>
+        <w:t>reserved</w:t>
+      </w:r>
+      <w:r>
+        <w:rPr>
+          <w:rFonts w:ascii="Times New Roman" w:eastAsia="Times New Roman" w:hAnsi="Times New Roman" w:cs="Times New Roman"/>
+          <w:color w:val="000000"/>
+          <w:sz w:val="24"/>
+          <w:szCs w:val="24"/>
+        </w:rPr>
+        <w:t xml:space="preserve"> </w:t>
+      </w:r>
+      <w:r>
+        <w:rPr>
+          <w:rFonts w:ascii="Times New Roman" w:eastAsia="Times New Roman" w:hAnsi="Times New Roman" w:cs="Times New Roman"/>
+          <w:color w:val="000000"/>
+          <w:sz w:val="24"/>
+          <w:szCs w:val="24"/>
+        </w:rPr>
+        <w:t>hotel services for him</w:t>
+      </w:r>
+      <w:r>
+        <w:rPr>
+          <w:rFonts w:ascii="Times New Roman" w:eastAsia="Times New Roman" w:hAnsi="Times New Roman" w:cs="Times New Roman"/>
+          <w:color w:val="000000"/>
+          <w:sz w:val="24"/>
+          <w:szCs w:val="24"/>
+        </w:rPr>
+        <w:t>/her:</w:t>
+      </w:r>
+    </w:p>
+    <w:p>
+      <w:pPr>
+        <w:spacing w:after="0" w:line="240" w:lineRule="auto"/>
+        <w:ind w:firstLine="720"/>
+        <w:rPr>
+          <w:rFonts w:ascii="Times New Roman" w:eastAsia="Times New Roman" w:hAnsi="Times New Roman" w:cs="Times New Roman"/>
+          <w:sz w:val="24"/>
+          <w:szCs w:val="24"/>
+        </w:rPr>
+      </w:pPr>
+      <w:r>
+        <w:rPr>
+          <w:rFonts w:ascii="Times New Roman" w:eastAsia="Times New Roman" w:hAnsi="Times New Roman" w:cs="Times New Roman"/>
+          <w:color w:val="000000"/>
+          <w:sz w:val="24"/>
+          <w:szCs w:val="24"/>
+        </w:rPr>
+        <w:t>2.</w:t>
+      </w:r>
+      <w:r>
+        <w:rPr>
+          <w:rFonts w:ascii="Times New Roman" w:eastAsia="Times New Roman" w:hAnsi="Times New Roman" w:cs="Times New Roman"/>
+          <w:color w:val="000000"/>
+          <w:sz w:val="14"/>
+          <w:szCs w:val="14"/>
+        </w:rPr>
+        <w:t xml:space="preserve">     </w:t>
+      </w:r>
+      <w:r>
+        <w:rPr>
+          <w:rFonts w:ascii="Times New Roman" w:eastAsia="Times New Roman" w:hAnsi="Times New Roman" w:cs="Times New Roman"/>
+          <w:color w:val="000000"/>
+          <w:sz w:val="24"/>
+          <w:szCs w:val="24"/>
+        </w:rPr>
+        <w:t xml:space="preserve">HRS displays a </w:t>
+      </w:r>
+      <w:r>
+        <w:rPr>
+          <w:rFonts w:ascii="Times New Roman" w:eastAsia="Times New Roman" w:hAnsi="Times New Roman" w:cs="Times New Roman"/>
+          <w:color w:val="000000"/>
+          <w:sz w:val="24"/>
+          <w:szCs w:val="24"/>
+        </w:rPr>
+        <w:t>reservations assigned to hotel guest</w:t>
+      </w:r>
+      <w:r>
+        <w:rPr>
+          <w:rFonts w:ascii="Times New Roman" w:eastAsia="Times New Roman" w:hAnsi="Times New Roman" w:cs="Times New Roman"/>
+          <w:color w:val="000000"/>
+          <w:sz w:val="24"/>
+          <w:szCs w:val="24"/>
+        </w:rPr>
+        <w:t>.</w:t>
+      </w:r>
+    </w:p>
+    <w:p>
+      <w:pPr>
+        <w:spacing w:after="0" w:line="240" w:lineRule="auto"/>
+        <w:rPr>
+          <w:rFonts w:ascii="Times New Roman" w:eastAsia="Times New Roman" w:hAnsi="Times New Roman" w:cs="Times New Roman"/>
+          <w:sz w:val="24"/>
+          <w:szCs w:val="24"/>
+        </w:rPr>
+      </w:pPr>
+    </w:p>
+    <w:p>
+      <w:pPr>
+        <w:spacing w:line="240" w:lineRule="auto"/>
+        <w:rPr>
+          <w:rFonts w:ascii="Times New Roman" w:eastAsia="Times New Roman" w:hAnsi="Times New Roman" w:cs="Times New Roman"/>
+          <w:sz w:val="24"/>
+          <w:szCs w:val="24"/>
+        </w:rPr>
+      </w:pPr>
+      <w:r>
+        <w:rPr>
+          <w:rFonts w:ascii="Times New Roman" w:eastAsia="Times New Roman" w:hAnsi="Times New Roman" w:cs="Times New Roman"/>
+          <w:b/>
+          <w:bCs/>
+          <w:color w:val="000000"/>
+          <w:sz w:val="24"/>
+          <w:szCs w:val="24"/>
+          <w:u w:val="single"/>
+        </w:rPr>
+        <w:t>Extensions:</w:t>
+      </w:r>
+    </w:p>
+    <w:p>
+      <w:pPr>
+        <w:spacing w:after="0" w:line="240" w:lineRule="auto"/>
+        <w:ind w:firstLine="360"/>
+        <w:rPr>
+          <w:rFonts w:ascii="Times New Roman" w:eastAsia="Times New Roman" w:hAnsi="Times New Roman" w:cs="Times New Roman"/>
+          <w:sz w:val="24"/>
+          <w:szCs w:val="24"/>
+        </w:rPr>
+      </w:pPr>
+      <w:r>
+        <w:rPr>
+          <w:rFonts w:ascii="Times New Roman" w:eastAsia="Times New Roman" w:hAnsi="Times New Roman" w:cs="Times New Roman"/>
+          <w:color w:val="000000"/>
+          <w:sz w:val="24"/>
+          <w:szCs w:val="24"/>
+        </w:rPr>
+        <w:t xml:space="preserve">1a. Hotel guests want to make a reservation for </w:t>
+      </w:r>
+      <w:r>
+        <w:rPr>
+          <w:rFonts w:ascii="Times New Roman" w:eastAsia="Times New Roman" w:hAnsi="Times New Roman" w:cs="Times New Roman"/>
+          <w:color w:val="000000"/>
+          <w:sz w:val="24"/>
+          <w:szCs w:val="24"/>
+        </w:rPr>
+        <w:t>hotel</w:t>
+      </w:r>
+      <w:r>
+        <w:rPr>
+          <w:rFonts w:ascii="Times New Roman" w:eastAsia="Times New Roman" w:hAnsi="Times New Roman" w:cs="Times New Roman"/>
+          <w:color w:val="000000"/>
+          <w:sz w:val="24"/>
+          <w:szCs w:val="24"/>
+        </w:rPr>
+        <w:t xml:space="preserve"> service from the touch screen in his/her room or from a kiosk in the lobby.</w:t>
+      </w:r>
+    </w:p>
+    <w:p>
+      <w:pPr>
+        <w:numPr>
+          <w:ilvl w:val="0"/>
+          <w:numId w:val="14"/>
+        </w:numPr>
+        <w:spacing w:after="0" w:line="240" w:lineRule="auto"/>
+        <w:textAlignment w:val="baseline"/>
+        <w:rPr>
+          <w:rFonts w:ascii="Arial" w:eastAsia="Times New Roman" w:hAnsi="Arial" w:cs="Arial"/>
+          <w:color w:val="000000"/>
+        </w:rPr>
+      </w:pPr>
+      <w:r>
+        <w:rPr>
+          <w:rFonts w:ascii="Arial" w:eastAsia="Times New Roman" w:hAnsi="Arial" w:cs="Arial"/>
+          <w:color w:val="000000"/>
+        </w:rPr>
+        <w:t>HRS displays available hotel services.</w:t>
+      </w:r>
+    </w:p>
+    <w:p>
+      <w:pPr>
+        <w:numPr>
+          <w:ilvl w:val="0"/>
+          <w:numId w:val="14"/>
+        </w:numPr>
+        <w:spacing w:after="0" w:line="240" w:lineRule="auto"/>
+        <w:textAlignment w:val="baseline"/>
+        <w:rPr>
+          <w:rFonts w:ascii="Arial" w:eastAsia="Times New Roman" w:hAnsi="Arial" w:cs="Arial"/>
+          <w:color w:val="000000"/>
+        </w:rPr>
+      </w:pPr>
+      <w:r>
+        <w:rPr>
+          <w:rFonts w:ascii="Arial" w:eastAsia="Times New Roman" w:hAnsi="Arial" w:cs="Arial"/>
+          <w:color w:val="000000"/>
+        </w:rPr>
+        <w:t>Hotel guest chooses hotel services he/she wants.</w:t>
+      </w:r>
+    </w:p>
+    <w:p>
+      <w:pPr>
+        <w:numPr>
+          <w:ilvl w:val="0"/>
+          <w:numId w:val="14"/>
+        </w:numPr>
+        <w:spacing w:after="0" w:line="240" w:lineRule="auto"/>
+        <w:textAlignment w:val="baseline"/>
+        <w:rPr>
+          <w:rFonts w:ascii="Arial" w:eastAsia="Times New Roman" w:hAnsi="Arial" w:cs="Arial"/>
+          <w:color w:val="000000"/>
+        </w:rPr>
+      </w:pPr>
+      <w:r>
+        <w:rPr>
+          <w:rFonts w:ascii="Times New Roman" w:eastAsia="Times New Roman" w:hAnsi="Times New Roman" w:cs="Times New Roman"/>
+          <w:color w:val="000000"/>
+          <w:sz w:val="24"/>
+          <w:szCs w:val="24"/>
+        </w:rPr>
+        <w:t>HRS displays available time slots for reservation</w:t>
+      </w:r>
+    </w:p>
+    <w:p>
+      <w:pPr>
+        <w:numPr>
+          <w:ilvl w:val="0"/>
+          <w:numId w:val="14"/>
+        </w:numPr>
+        <w:spacing w:after="0" w:line="240" w:lineRule="auto"/>
+        <w:textAlignment w:val="baseline"/>
+        <w:rPr>
+          <w:rFonts w:ascii="Arial" w:eastAsia="Times New Roman" w:hAnsi="Arial" w:cs="Arial"/>
+          <w:color w:val="000000"/>
+        </w:rPr>
+      </w:pPr>
+      <w:r>
+        <w:rPr>
+          <w:rFonts w:ascii="Times New Roman" w:eastAsia="Times New Roman" w:hAnsi="Times New Roman" w:cs="Times New Roman"/>
+          <w:color w:val="000000"/>
+          <w:sz w:val="24"/>
+          <w:szCs w:val="24"/>
+        </w:rPr>
+        <w:t xml:space="preserve">Hotel guest selects a time slot and a range of </w:t>
+      </w:r>
+      <w:r>
+        <w:rPr>
+          <w:rFonts w:ascii="Times New Roman" w:eastAsia="Times New Roman" w:hAnsi="Times New Roman" w:cs="Times New Roman"/>
+          <w:color w:val="000000"/>
+          <w:sz w:val="24"/>
+          <w:szCs w:val="24"/>
+        </w:rPr>
+        <w:t>dates when he/she wants to make a reservation.</w:t>
+      </w:r>
+    </w:p>
+    <w:p>
+      <w:pPr>
+        <w:numPr>
+          <w:ilvl w:val="0"/>
+          <w:numId w:val="14"/>
+        </w:numPr>
+        <w:spacing w:after="0" w:line="240" w:lineRule="auto"/>
+        <w:textAlignment w:val="baseline"/>
+        <w:rPr>
+          <w:rFonts w:ascii="Arial" w:eastAsia="Times New Roman" w:hAnsi="Arial" w:cs="Arial"/>
+          <w:color w:val="000000"/>
+        </w:rPr>
+      </w:pPr>
+      <w:r>
+        <w:rPr>
+          <w:rFonts w:ascii="Times New Roman" w:eastAsia="Times New Roman" w:hAnsi="Times New Roman" w:cs="Times New Roman"/>
+          <w:color w:val="000000"/>
+          <w:sz w:val="24"/>
+          <w:szCs w:val="24"/>
+        </w:rPr>
+        <w:t xml:space="preserve">HRS updates the </w:t>
+      </w:r>
+      <w:r>
+        <w:rPr>
+          <w:rFonts w:ascii="Times New Roman" w:eastAsia="Times New Roman" w:hAnsi="Times New Roman" w:cs="Times New Roman"/>
+          <w:color w:val="000000"/>
+          <w:sz w:val="24"/>
+          <w:szCs w:val="24"/>
+        </w:rPr>
+        <w:t>status of service and available time slots for reservation.</w:t>
+      </w:r>
+    </w:p>
+    <w:p>
+      <w:pPr>
+        <w:spacing w:after="0" w:line="240" w:lineRule="auto"/>
+        <w:rPr>
+          <w:rFonts w:ascii="Times New Roman" w:eastAsia="Times New Roman" w:hAnsi="Times New Roman" w:cs="Times New Roman"/>
+          <w:sz w:val="24"/>
+          <w:szCs w:val="24"/>
+        </w:rPr>
+      </w:pPr>
+    </w:p>
+    <w:p>
+      <w:pPr>
+        <w:spacing w:line="240" w:lineRule="auto"/>
+        <w:ind w:left="360"/>
+        <w:rPr>
+          <w:rFonts w:ascii="Times New Roman" w:eastAsia="Times New Roman" w:hAnsi="Times New Roman" w:cs="Times New Roman"/>
+          <w:sz w:val="24"/>
+          <w:szCs w:val="24"/>
+        </w:rPr>
+      </w:pPr>
+      <w:r>
+        <w:rPr>
+          <w:rFonts w:ascii="Times New Roman" w:eastAsia="Times New Roman" w:hAnsi="Times New Roman" w:cs="Times New Roman"/>
+          <w:color w:val="000000"/>
+          <w:sz w:val="24"/>
+          <w:szCs w:val="24"/>
+        </w:rPr>
+        <w:t xml:space="preserve">1b. Hotel guest wants to update information about currently ordered </w:t>
+      </w:r>
+      <w:r>
+        <w:rPr>
+          <w:rFonts w:ascii="Times New Roman" w:eastAsia="Times New Roman" w:hAnsi="Times New Roman" w:cs="Times New Roman"/>
+          <w:color w:val="000000"/>
+          <w:sz w:val="24"/>
+          <w:szCs w:val="24"/>
+        </w:rPr>
+        <w:t>hotel</w:t>
+      </w:r>
+      <w:r>
+        <w:rPr>
+          <w:rFonts w:ascii="Times New Roman" w:eastAsia="Times New Roman" w:hAnsi="Times New Roman" w:cs="Times New Roman"/>
+          <w:color w:val="000000"/>
+          <w:sz w:val="24"/>
+          <w:szCs w:val="24"/>
+        </w:rPr>
+        <w:t xml:space="preserve"> services.</w:t>
+      </w:r>
+    </w:p>
+    <w:p>
+      <w:pPr>
+        <w:spacing w:after="0" w:line="240" w:lineRule="auto"/>
+        <w:ind w:left="1080" w:hanging="360"/>
+        <w:rPr>
+          <w:rFonts w:ascii="Times New Roman" w:eastAsia="Times New Roman" w:hAnsi="Times New Roman" w:cs="Times New Roman"/>
+          <w:sz w:val="24"/>
+          <w:szCs w:val="24"/>
+        </w:rPr>
+      </w:pPr>
+      <w:r>
+        <w:rPr>
+          <w:rFonts w:ascii="Times New Roman" w:eastAsia="Times New Roman" w:hAnsi="Times New Roman" w:cs="Times New Roman"/>
+          <w:color w:val="000000"/>
+          <w:sz w:val="24"/>
+          <w:szCs w:val="24"/>
+        </w:rPr>
+        <w:t>1.</w:t>
+      </w:r>
+      <w:r>
+        <w:rPr>
+          <w:rFonts w:ascii="Times New Roman" w:eastAsia="Times New Roman" w:hAnsi="Times New Roman" w:cs="Times New Roman"/>
+          <w:color w:val="000000"/>
+          <w:sz w:val="14"/>
+          <w:szCs w:val="14"/>
+        </w:rPr>
+        <w:t xml:space="preserve">     </w:t>
+      </w:r>
+      <w:r>
+        <w:rPr>
+          <w:rFonts w:ascii="Times New Roman" w:eastAsia="Times New Roman" w:hAnsi="Times New Roman" w:cs="Times New Roman"/>
+          <w:color w:val="000000"/>
+          <w:sz w:val="24"/>
+          <w:szCs w:val="24"/>
+        </w:rPr>
+        <w:t xml:space="preserve">HRS displays a schedule of the </w:t>
+      </w:r>
+      <w:r>
+        <w:rPr>
+          <w:rFonts w:ascii="Times New Roman" w:eastAsia="Times New Roman" w:hAnsi="Times New Roman" w:cs="Times New Roman"/>
+          <w:color w:val="000000"/>
+          <w:sz w:val="24"/>
+          <w:szCs w:val="24"/>
+        </w:rPr>
+        <w:t>hotel</w:t>
+      </w:r>
+      <w:r>
+        <w:rPr>
+          <w:rFonts w:ascii="Times New Roman" w:eastAsia="Times New Roman" w:hAnsi="Times New Roman" w:cs="Times New Roman"/>
+          <w:color w:val="000000"/>
+          <w:sz w:val="24"/>
+          <w:szCs w:val="24"/>
+        </w:rPr>
+        <w:t xml:space="preserve"> service assigned to the room.</w:t>
+      </w:r>
+    </w:p>
+    <w:p>
+      <w:pPr>
+        <w:spacing w:after="0" w:line="240" w:lineRule="auto"/>
+        <w:ind w:left="1080" w:hanging="360"/>
+        <w:rPr>
+          <w:rFonts w:ascii="Times New Roman" w:eastAsia="Times New Roman" w:hAnsi="Times New Roman" w:cs="Times New Roman"/>
+          <w:sz w:val="24"/>
+          <w:szCs w:val="24"/>
+        </w:rPr>
+      </w:pPr>
+      <w:r>
+        <w:rPr>
+          <w:rFonts w:ascii="Times New Roman" w:eastAsia="Times New Roman" w:hAnsi="Times New Roman" w:cs="Times New Roman"/>
+          <w:color w:val="000000"/>
+          <w:sz w:val="24"/>
+          <w:szCs w:val="24"/>
+        </w:rPr>
+        <w:t>2.</w:t>
+      </w:r>
+      <w:r>
+        <w:rPr>
+          <w:rFonts w:ascii="Times New Roman" w:eastAsia="Times New Roman" w:hAnsi="Times New Roman" w:cs="Times New Roman"/>
+          <w:color w:val="000000"/>
+          <w:sz w:val="14"/>
+          <w:szCs w:val="14"/>
+        </w:rPr>
+        <w:t xml:space="preserve">     </w:t>
+      </w:r>
+      <w:r>
+        <w:rPr>
+          <w:rFonts w:ascii="Times New Roman" w:eastAsia="Times New Roman" w:hAnsi="Times New Roman" w:cs="Times New Roman"/>
+          <w:color w:val="000000"/>
+          <w:sz w:val="24"/>
+          <w:szCs w:val="24"/>
+        </w:rPr>
+        <w:t>The hotel guest chooses update option</w:t>
+      </w:r>
+      <w:r>
+        <w:rPr>
+          <w:rFonts w:ascii="Times New Roman" w:eastAsia="Times New Roman" w:hAnsi="Times New Roman" w:cs="Times New Roman"/>
+          <w:color w:val="000000"/>
+          <w:sz w:val="24"/>
+          <w:szCs w:val="24"/>
+        </w:rPr>
+        <w:t>.</w:t>
+      </w:r>
+    </w:p>
+    <w:p>
+      <w:pPr>
+        <w:spacing w:after="0" w:line="240" w:lineRule="auto"/>
+        <w:ind w:left="1080" w:hanging="360"/>
+        <w:rPr>
+          <w:rFonts w:ascii="Times New Roman" w:eastAsia="Times New Roman" w:hAnsi="Times New Roman" w:cs="Times New Roman"/>
+          <w:sz w:val="24"/>
+          <w:szCs w:val="24"/>
+        </w:rPr>
+      </w:pPr>
+      <w:r>
+        <w:rPr>
+          <w:rFonts w:ascii="Times New Roman" w:eastAsia="Times New Roman" w:hAnsi="Times New Roman" w:cs="Times New Roman"/>
+          <w:color w:val="000000"/>
+          <w:sz w:val="24"/>
+          <w:szCs w:val="24"/>
+        </w:rPr>
+        <w:t xml:space="preserve">3.   HRS shows available time slots for the </w:t>
+      </w:r>
+      <w:r>
+        <w:rPr>
+          <w:rFonts w:ascii="Times New Roman" w:eastAsia="Times New Roman" w:hAnsi="Times New Roman" w:cs="Times New Roman"/>
+          <w:color w:val="000000"/>
+          <w:sz w:val="24"/>
+          <w:szCs w:val="24"/>
+        </w:rPr>
+        <w:t>choosen</w:t>
+      </w:r>
+      <w:r>
+        <w:rPr>
+          <w:rFonts w:ascii="Times New Roman" w:eastAsia="Times New Roman" w:hAnsi="Times New Roman" w:cs="Times New Roman"/>
+          <w:color w:val="000000"/>
+          <w:sz w:val="24"/>
+          <w:szCs w:val="24"/>
+        </w:rPr>
+        <w:t xml:space="preserve"> service</w:t>
+      </w:r>
+      <w:r>
+        <w:rPr>
+          <w:rFonts w:ascii="Times New Roman" w:eastAsia="Times New Roman" w:hAnsi="Times New Roman" w:cs="Times New Roman"/>
+          <w:color w:val="000000"/>
+          <w:sz w:val="24"/>
+          <w:szCs w:val="24"/>
+        </w:rPr>
+        <w:t>.</w:t>
+      </w:r>
+    </w:p>
+    <w:p>
+      <w:pPr>
+        <w:spacing w:after="0" w:line="240" w:lineRule="auto"/>
+        <w:ind w:left="1080" w:hanging="360"/>
+        <w:rPr>
+          <w:rFonts w:ascii="Times New Roman" w:eastAsia="Times New Roman" w:hAnsi="Times New Roman" w:cs="Times New Roman"/>
+          <w:sz w:val="24"/>
+          <w:szCs w:val="24"/>
+        </w:rPr>
+      </w:pPr>
+      <w:r>
+        <w:rPr>
+          <w:rFonts w:ascii="Times New Roman" w:eastAsia="Times New Roman" w:hAnsi="Times New Roman" w:cs="Times New Roman"/>
+          <w:color w:val="000000"/>
+          <w:sz w:val="24"/>
+          <w:szCs w:val="24"/>
+        </w:rPr>
+        <w:t>4.   Hotel guest selects a new time slot and a range of dates when he/she</w:t>
+      </w:r>
+      <w:r>
+        <w:rPr>
+          <w:rFonts w:ascii="Times New Roman" w:eastAsia="Times New Roman" w:hAnsi="Times New Roman" w:cs="Times New Roman"/>
+          <w:color w:val="000000"/>
+          <w:sz w:val="24"/>
+          <w:szCs w:val="24"/>
+        </w:rPr>
+        <w:t xml:space="preserve"> wants</w:t>
+      </w:r>
+      <w:r>
+        <w:rPr>
+          <w:rFonts w:ascii="Times New Roman" w:eastAsia="Times New Roman" w:hAnsi="Times New Roman" w:cs="Times New Roman"/>
+          <w:color w:val="000000"/>
+          <w:sz w:val="24"/>
+          <w:szCs w:val="24"/>
+        </w:rPr>
+        <w:t xml:space="preserve"> </w:t>
+      </w:r>
+      <w:r>
+        <w:rPr>
+          <w:rFonts w:ascii="Times New Roman" w:eastAsia="Times New Roman" w:hAnsi="Times New Roman" w:cs="Times New Roman"/>
+          <w:color w:val="000000"/>
+          <w:sz w:val="24"/>
+          <w:szCs w:val="24"/>
+        </w:rPr>
+        <w:t>to make a reservation.</w:t>
+      </w:r>
+    </w:p>
+    <w:p>
+      <w:pPr>
+        <w:spacing w:after="0" w:line="240" w:lineRule="auto"/>
+        <w:ind w:left="1080" w:hanging="360"/>
+        <w:rPr>
+          <w:rFonts w:ascii="Times New Roman" w:eastAsia="Times New Roman" w:hAnsi="Times New Roman" w:cs="Times New Roman"/>
+          <w:color w:val="000000"/>
+          <w:sz w:val="24"/>
+          <w:szCs w:val="24"/>
+        </w:rPr>
+      </w:pPr>
+      <w:r>
+        <w:rPr>
+          <w:rFonts w:ascii="Times New Roman" w:eastAsia="Times New Roman" w:hAnsi="Times New Roman" w:cs="Times New Roman"/>
+          <w:color w:val="000000"/>
+          <w:sz w:val="24"/>
+          <w:szCs w:val="24"/>
+        </w:rPr>
+        <w:t xml:space="preserve">5.  </w:t>
+      </w:r>
+      <w:r>
+        <w:rPr>
+          <w:rFonts w:ascii="Times New Roman" w:eastAsia="Times New Roman" w:hAnsi="Times New Roman" w:cs="Times New Roman"/>
+          <w:color w:val="000000"/>
+          <w:sz w:val="24"/>
+          <w:szCs w:val="24"/>
+        </w:rPr>
+        <w:t xml:space="preserve">HRS updates the </w:t>
+      </w:r>
+      <w:r>
+        <w:rPr>
+          <w:rFonts w:ascii="Times New Roman" w:eastAsia="Times New Roman" w:hAnsi="Times New Roman" w:cs="Times New Roman"/>
+          <w:color w:val="000000"/>
+          <w:sz w:val="24"/>
+          <w:szCs w:val="24"/>
+        </w:rPr>
+        <w:t>status of service and available time slots for reservation.</w:t>
+      </w:r>
+    </w:p>
+    <w:p>
+      <w:pPr>
+        <w:spacing w:after="0" w:line="240" w:lineRule="auto"/>
+        <w:ind w:left="1080" w:hanging="360"/>
+        <w:rPr>
+          <w:rFonts w:ascii="Times New Roman" w:eastAsia="Times New Roman" w:hAnsi="Times New Roman" w:cs="Times New Roman"/>
+          <w:color w:val="000000"/>
+          <w:sz w:val="24"/>
+          <w:szCs w:val="24"/>
+        </w:rPr>
+      </w:pPr>
+    </w:p>
+    <w:p>
+      <w:pPr>
+        <w:spacing w:line="240" w:lineRule="auto"/>
+        <w:ind w:left="360"/>
+        <w:rPr>
+          <w:rFonts w:ascii="Times New Roman" w:eastAsia="Times New Roman" w:hAnsi="Times New Roman" w:cs="Times New Roman"/>
+          <w:sz w:val="24"/>
+          <w:szCs w:val="24"/>
+        </w:rPr>
+      </w:pPr>
+      <w:r>
+        <w:rPr>
+          <w:rFonts w:ascii="Times New Roman" w:eastAsia="Times New Roman" w:hAnsi="Times New Roman" w:cs="Times New Roman"/>
+          <w:color w:val="000000"/>
+          <w:sz w:val="24"/>
+          <w:szCs w:val="24"/>
+        </w:rPr>
+        <w:t xml:space="preserve">1c. Hotel guest wants to delete current reservation of </w:t>
+      </w:r>
+      <w:r>
+        <w:rPr>
+          <w:rFonts w:ascii="Times New Roman" w:eastAsia="Times New Roman" w:hAnsi="Times New Roman" w:cs="Times New Roman"/>
+          <w:color w:val="000000"/>
+          <w:sz w:val="24"/>
+          <w:szCs w:val="24"/>
+        </w:rPr>
+        <w:t>hotel service.</w:t>
+      </w:r>
+    </w:p>
+    <w:p>
+      <w:pPr>
+        <w:spacing w:after="0" w:line="240" w:lineRule="auto"/>
+        <w:ind w:left="1080" w:hanging="360"/>
+        <w:rPr>
+          <w:rFonts w:ascii="Times New Roman" w:eastAsia="Times New Roman" w:hAnsi="Times New Roman" w:cs="Times New Roman"/>
+          <w:sz w:val="24"/>
+          <w:szCs w:val="24"/>
+        </w:rPr>
+      </w:pPr>
+      <w:r>
+        <w:rPr>
+          <w:rFonts w:ascii="Times New Roman" w:eastAsia="Times New Roman" w:hAnsi="Times New Roman" w:cs="Times New Roman"/>
+          <w:color w:val="000000"/>
+          <w:sz w:val="24"/>
+          <w:szCs w:val="24"/>
+        </w:rPr>
+        <w:t>1.</w:t>
+      </w:r>
+      <w:r>
+        <w:rPr>
+          <w:rFonts w:ascii="Times New Roman" w:eastAsia="Times New Roman" w:hAnsi="Times New Roman" w:cs="Times New Roman"/>
+          <w:color w:val="000000"/>
+          <w:sz w:val="14"/>
+          <w:szCs w:val="14"/>
+        </w:rPr>
+        <w:t xml:space="preserve">     </w:t>
+      </w:r>
+      <w:r>
+        <w:rPr>
+          <w:rFonts w:ascii="Times New Roman" w:eastAsia="Times New Roman" w:hAnsi="Times New Roman" w:cs="Times New Roman"/>
+          <w:color w:val="000000"/>
+          <w:sz w:val="24"/>
+          <w:szCs w:val="24"/>
+        </w:rPr>
+        <w:t xml:space="preserve">HRS displays a schedule of the </w:t>
+      </w:r>
+      <w:r>
+        <w:rPr>
+          <w:rFonts w:ascii="Times New Roman" w:eastAsia="Times New Roman" w:hAnsi="Times New Roman" w:cs="Times New Roman"/>
+          <w:color w:val="000000"/>
+          <w:sz w:val="24"/>
+          <w:szCs w:val="24"/>
+        </w:rPr>
+        <w:t>hotel</w:t>
+      </w:r>
+      <w:r>
+        <w:rPr>
+          <w:rFonts w:ascii="Times New Roman" w:eastAsia="Times New Roman" w:hAnsi="Times New Roman" w:cs="Times New Roman"/>
+          <w:color w:val="000000"/>
+          <w:sz w:val="24"/>
+          <w:szCs w:val="24"/>
+        </w:rPr>
+        <w:t xml:space="preserve"> service assigned to </w:t>
+      </w:r>
+      <w:r>
+        <w:rPr>
+          <w:rFonts w:ascii="Times New Roman" w:eastAsia="Times New Roman" w:hAnsi="Times New Roman" w:cs="Times New Roman"/>
+          <w:color w:val="000000"/>
+          <w:sz w:val="24"/>
+          <w:szCs w:val="24"/>
+        </w:rPr>
+        <w:t>hotel guest</w:t>
+      </w:r>
+      <w:r>
+        <w:rPr>
+          <w:rFonts w:ascii="Times New Roman" w:eastAsia="Times New Roman" w:hAnsi="Times New Roman" w:cs="Times New Roman"/>
+          <w:color w:val="000000"/>
+          <w:sz w:val="24"/>
+          <w:szCs w:val="24"/>
+        </w:rPr>
+        <w:t>.</w:t>
+      </w:r>
+    </w:p>
+    <w:p>
+      <w:pPr>
+        <w:spacing w:after="0" w:line="240" w:lineRule="auto"/>
+        <w:ind w:left="1080" w:hanging="360"/>
+        <w:rPr>
+          <w:rFonts w:ascii="Times New Roman" w:eastAsia="Times New Roman" w:hAnsi="Times New Roman" w:cs="Times New Roman"/>
+          <w:sz w:val="24"/>
+          <w:szCs w:val="24"/>
+        </w:rPr>
+      </w:pPr>
+      <w:r>
+        <w:rPr>
+          <w:rFonts w:ascii="Times New Roman" w:eastAsia="Times New Roman" w:hAnsi="Times New Roman" w:cs="Times New Roman"/>
+          <w:color w:val="000000"/>
+          <w:sz w:val="24"/>
+          <w:szCs w:val="24"/>
+        </w:rPr>
+        <w:t>2.</w:t>
+      </w:r>
+      <w:r>
+        <w:rPr>
+          <w:rFonts w:ascii="Times New Roman" w:eastAsia="Times New Roman" w:hAnsi="Times New Roman" w:cs="Times New Roman"/>
+          <w:color w:val="000000"/>
+          <w:sz w:val="14"/>
+          <w:szCs w:val="14"/>
+        </w:rPr>
+        <w:t xml:space="preserve">     </w:t>
+      </w:r>
+      <w:r>
+        <w:rPr>
+          <w:rFonts w:ascii="Times New Roman" w:eastAsia="Times New Roman" w:hAnsi="Times New Roman" w:cs="Times New Roman"/>
+          <w:color w:val="000000"/>
+          <w:sz w:val="24"/>
+          <w:szCs w:val="24"/>
+        </w:rPr>
+        <w:t>The hotel guest chooses delete option</w:t>
+      </w:r>
+      <w:r>
+        <w:rPr>
+          <w:rFonts w:ascii="Times New Roman" w:eastAsia="Times New Roman" w:hAnsi="Times New Roman" w:cs="Times New Roman"/>
+          <w:color w:val="000000"/>
+          <w:sz w:val="24"/>
+          <w:szCs w:val="24"/>
+        </w:rPr>
+        <w:t>.</w:t>
+      </w:r>
+    </w:p>
+    <w:p>
+      <w:pPr>
+        <w:spacing w:after="0" w:line="240" w:lineRule="auto"/>
+        <w:ind w:left="1080" w:hanging="360"/>
+        <w:rPr>
+          <w:rFonts w:ascii="Times New Roman" w:eastAsia="Times New Roman" w:hAnsi="Times New Roman" w:cs="Times New Roman"/>
+          <w:sz w:val="24"/>
+          <w:szCs w:val="24"/>
+        </w:rPr>
+      </w:pPr>
+      <w:r>
+        <w:rPr>
+          <w:rFonts w:ascii="Times New Roman" w:eastAsia="Times New Roman" w:hAnsi="Times New Roman" w:cs="Times New Roman"/>
+          <w:color w:val="000000"/>
+          <w:sz w:val="24"/>
+          <w:szCs w:val="24"/>
+        </w:rPr>
+        <w:t xml:space="preserve">3.  HRS deletes the </w:t>
+      </w:r>
+      <w:r>
+        <w:rPr>
+          <w:rFonts w:ascii="Times New Roman" w:eastAsia="Times New Roman" w:hAnsi="Times New Roman" w:cs="Times New Roman"/>
+          <w:color w:val="000000"/>
+          <w:sz w:val="24"/>
+          <w:szCs w:val="24"/>
+        </w:rPr>
+        <w:t>reservation of</w:t>
+      </w:r>
+      <w:r>
+        <w:rPr>
+          <w:rFonts w:ascii="Times New Roman" w:eastAsia="Times New Roman" w:hAnsi="Times New Roman" w:cs="Times New Roman"/>
+          <w:color w:val="000000"/>
+          <w:sz w:val="24"/>
+          <w:szCs w:val="24"/>
+        </w:rPr>
+        <w:t xml:space="preserve"> service and updates </w:t>
+      </w:r>
+      <w:r>
+        <w:rPr>
+          <w:rFonts w:ascii="Times New Roman" w:eastAsia="Times New Roman" w:hAnsi="Times New Roman" w:cs="Times New Roman"/>
+          <w:color w:val="000000"/>
+          <w:sz w:val="24"/>
+          <w:szCs w:val="24"/>
+        </w:rPr>
+        <w:t>available time slots for reservation.</w:t>
+      </w:r>
+    </w:p>
+    <w:p>
+      <w:pPr>
+        <w:spacing w:after="0" w:line="240" w:lineRule="auto"/>
+        <w:ind w:left="1080" w:hanging="360"/>
+        <w:rPr>
+          <w:rFonts w:ascii="Times New Roman" w:eastAsia="Times New Roman" w:hAnsi="Times New Roman" w:cs="Times New Roman"/>
+          <w:sz w:val="24"/>
+          <w:szCs w:val="24"/>
+        </w:rPr>
+      </w:pPr>
+    </w:p>
+    <w:p>
+      <w:pPr>
+        <w:spacing w:after="0" w:line="240" w:lineRule="auto"/>
+        <w:rPr>
+          <w:rFonts w:ascii="Times New Roman" w:eastAsia="Times New Roman" w:hAnsi="Times New Roman" w:cs="Times New Roman"/>
+          <w:sz w:val="24"/>
+          <w:szCs w:val="24"/>
+        </w:rPr>
+      </w:pPr>
+    </w:p>
+    <w:p>
+      <w:pPr>
+        <w:spacing w:line="240" w:lineRule="auto"/>
+        <w:rPr>
+          <w:rFonts w:ascii="Times New Roman" w:eastAsia="Times New Roman" w:hAnsi="Times New Roman" w:cs="Times New Roman"/>
+          <w:sz w:val="24"/>
+          <w:szCs w:val="24"/>
+        </w:rPr>
+      </w:pPr>
+      <w:r>
+        <w:rPr>
+          <w:rFonts w:ascii="Times New Roman" w:eastAsia="Times New Roman" w:hAnsi="Times New Roman" w:cs="Times New Roman"/>
+          <w:b/>
+          <w:bCs/>
+          <w:color w:val="000000"/>
+          <w:sz w:val="24"/>
+          <w:szCs w:val="24"/>
+          <w:u w:val="single"/>
+        </w:rPr>
+        <w:t>Use Case #7</w:t>
+      </w:r>
+      <w:r>
+        <w:rPr>
+          <w:rFonts w:ascii="Times New Roman" w:eastAsia="Times New Roman" w:hAnsi="Times New Roman" w:cs="Times New Roman"/>
+          <w:b/>
+          <w:bCs/>
+          <w:color w:val="000000"/>
+          <w:sz w:val="24"/>
+          <w:szCs w:val="24"/>
+          <w:u w:val="single"/>
+        </w:rPr>
+        <w:t>:</w:t>
+      </w:r>
+      <w:r>
+        <w:rPr>
+          <w:rFonts w:ascii="Times New Roman" w:eastAsia="Times New Roman" w:hAnsi="Times New Roman" w:cs="Times New Roman"/>
+          <w:color w:val="000000"/>
+          <w:sz w:val="24"/>
+          <w:szCs w:val="24"/>
+        </w:rPr>
+        <w:t xml:space="preserve"> </w:t>
+      </w:r>
+      <w:r>
+        <w:rPr>
+          <w:rFonts w:ascii="Times New Roman" w:eastAsia="Times New Roman" w:hAnsi="Times New Roman" w:cs="Times New Roman"/>
+          <w:color w:val="000000"/>
+          <w:sz w:val="24"/>
+          <w:szCs w:val="24"/>
+        </w:rPr>
+        <w:t>Monitor Reservations</w:t>
+      </w:r>
+    </w:p>
+    <w:p>
+      <w:pPr>
+        <w:spacing w:line="240" w:lineRule="auto"/>
+        <w:rPr>
+          <w:rFonts w:ascii="Times New Roman" w:eastAsia="Times New Roman" w:hAnsi="Times New Roman" w:cs="Times New Roman"/>
+          <w:sz w:val="24"/>
+          <w:szCs w:val="24"/>
+        </w:rPr>
+      </w:pPr>
+      <w:r>
+        <w:rPr>
+          <w:rFonts w:ascii="Times New Roman" w:eastAsia="Times New Roman" w:hAnsi="Times New Roman" w:cs="Times New Roman"/>
+          <w:b/>
+          <w:bCs/>
+          <w:color w:val="000000"/>
+          <w:sz w:val="24"/>
+          <w:szCs w:val="24"/>
+          <w:u w:val="single"/>
+        </w:rPr>
+        <w:t>Scope:</w:t>
+      </w:r>
+      <w:r>
+        <w:rPr>
+          <w:rFonts w:ascii="Times New Roman" w:eastAsia="Times New Roman" w:hAnsi="Times New Roman" w:cs="Times New Roman"/>
+          <w:b/>
+          <w:bCs/>
+          <w:color w:val="000000"/>
+          <w:sz w:val="24"/>
+          <w:szCs w:val="24"/>
+        </w:rPr>
+        <w:t xml:space="preserve"> </w:t>
+      </w:r>
+      <w:r>
+        <w:rPr>
+          <w:rFonts w:ascii="Times New Roman" w:eastAsia="Times New Roman" w:hAnsi="Times New Roman" w:cs="Times New Roman"/>
+          <w:color w:val="000000"/>
+          <w:sz w:val="24"/>
+          <w:szCs w:val="24"/>
+        </w:rPr>
+        <w:t>Hotel Reservation System (HRS)</w:t>
+      </w:r>
+    </w:p>
+    <w:p>
+      <w:pPr>
+        <w:spacing w:line="240" w:lineRule="auto"/>
+        <w:rPr>
+          <w:rFonts w:ascii="Times New Roman" w:eastAsia="Times New Roman" w:hAnsi="Times New Roman" w:cs="Times New Roman"/>
+          <w:sz w:val="24"/>
+          <w:szCs w:val="24"/>
+        </w:rPr>
+      </w:pPr>
+      <w:r>
+        <w:rPr>
+          <w:rFonts w:ascii="Times New Roman" w:eastAsia="Times New Roman" w:hAnsi="Times New Roman" w:cs="Times New Roman"/>
+          <w:b/>
+          <w:bCs/>
+          <w:color w:val="000000"/>
+          <w:sz w:val="24"/>
+          <w:szCs w:val="24"/>
+          <w:u w:val="single"/>
+        </w:rPr>
+        <w:t>Level:</w:t>
+      </w:r>
+      <w:r>
+        <w:rPr>
+          <w:rFonts w:ascii="Times New Roman" w:eastAsia="Times New Roman" w:hAnsi="Times New Roman" w:cs="Times New Roman"/>
+          <w:b/>
+          <w:bCs/>
+          <w:color w:val="000000"/>
+          <w:sz w:val="24"/>
+          <w:szCs w:val="24"/>
+        </w:rPr>
+        <w:t xml:space="preserve"> </w:t>
+      </w:r>
+      <w:r>
+        <w:rPr>
+          <w:rFonts w:ascii="Times New Roman" w:eastAsia="Times New Roman" w:hAnsi="Times New Roman" w:cs="Times New Roman"/>
+          <w:color w:val="000000"/>
+          <w:sz w:val="24"/>
+          <w:szCs w:val="24"/>
+        </w:rPr>
+        <w:t>User Goal</w:t>
+      </w:r>
+    </w:p>
+    <w:p>
+      <w:pPr>
+        <w:spacing w:line="240" w:lineRule="auto"/>
+        <w:rPr>
+          <w:rFonts w:ascii="Times New Roman" w:eastAsia="Times New Roman" w:hAnsi="Times New Roman" w:cs="Times New Roman"/>
+          <w:sz w:val="24"/>
+          <w:szCs w:val="24"/>
+        </w:rPr>
+      </w:pPr>
+      <w:r>
+        <w:rPr>
+          <w:rFonts w:ascii="Times New Roman" w:eastAsia="Times New Roman" w:hAnsi="Times New Roman" w:cs="Times New Roman"/>
+          <w:b/>
+          <w:bCs/>
+          <w:color w:val="000000"/>
+          <w:sz w:val="24"/>
+          <w:szCs w:val="24"/>
+          <w:u w:val="single"/>
+        </w:rPr>
+        <w:t>Primary Actor:</w:t>
+      </w:r>
+      <w:r>
+        <w:rPr>
+          <w:rFonts w:ascii="Times New Roman" w:eastAsia="Times New Roman" w:hAnsi="Times New Roman" w:cs="Times New Roman"/>
+          <w:b/>
+          <w:bCs/>
+          <w:color w:val="000000"/>
+          <w:sz w:val="24"/>
+          <w:szCs w:val="24"/>
+        </w:rPr>
+        <w:t xml:space="preserve"> </w:t>
+      </w:r>
+      <w:r>
+        <w:rPr>
+          <w:rFonts w:ascii="Times New Roman" w:eastAsia="Times New Roman" w:hAnsi="Times New Roman" w:cs="Times New Roman"/>
+          <w:color w:val="000000"/>
+          <w:sz w:val="24"/>
+          <w:szCs w:val="24"/>
+        </w:rPr>
+        <w:t>Hotel Manager, Receptionist</w:t>
+      </w:r>
+    </w:p>
+    <w:p>
+      <w:pPr>
+        <w:spacing w:line="240" w:lineRule="auto"/>
+        <w:rPr>
+          <w:rFonts w:ascii="Times New Roman" w:eastAsia="Times New Roman" w:hAnsi="Times New Roman" w:cs="Times New Roman"/>
+          <w:sz w:val="24"/>
+          <w:szCs w:val="24"/>
+        </w:rPr>
+      </w:pPr>
+      <w:r>
+        <w:rPr>
+          <w:rFonts w:ascii="Times New Roman" w:eastAsia="Times New Roman" w:hAnsi="Times New Roman" w:cs="Times New Roman"/>
+          <w:b/>
+          <w:bCs/>
+          <w:color w:val="000000"/>
+          <w:sz w:val="24"/>
+          <w:szCs w:val="24"/>
+          <w:u w:val="single"/>
+        </w:rPr>
+        <w:t>Pre-conditions:</w:t>
+      </w:r>
+      <w:r>
+        <w:rPr>
+          <w:rFonts w:ascii="Times New Roman" w:eastAsia="Times New Roman" w:hAnsi="Times New Roman" w:cs="Times New Roman"/>
+          <w:b/>
+          <w:bCs/>
+          <w:color w:val="000000"/>
+          <w:sz w:val="24"/>
+          <w:szCs w:val="24"/>
+        </w:rPr>
+        <w:t xml:space="preserve"> </w:t>
+      </w:r>
+      <w:r>
+        <w:rPr>
+          <w:rFonts w:ascii="Times New Roman" w:eastAsia="Times New Roman" w:hAnsi="Times New Roman" w:cs="Times New Roman"/>
+          <w:color w:val="000000"/>
+          <w:sz w:val="24"/>
+          <w:szCs w:val="24"/>
+        </w:rPr>
+        <w:t>User is logg</w:t>
+      </w:r>
+      <w:r>
+        <w:rPr>
+          <w:rFonts w:ascii="Times New Roman" w:eastAsia="Times New Roman" w:hAnsi="Times New Roman" w:cs="Times New Roman"/>
+          <w:color w:val="000000"/>
+          <w:sz w:val="24"/>
+          <w:szCs w:val="24"/>
+        </w:rPr>
+        <w:t>ed in to the system with Hotel Manager or Receptionist.</w:t>
+      </w:r>
+    </w:p>
+    <w:p>
+      <w:pPr>
+        <w:spacing w:line="240" w:lineRule="auto"/>
+        <w:rPr>
+          <w:rFonts w:ascii="Times New Roman" w:eastAsia="Times New Roman" w:hAnsi="Times New Roman" w:cs="Times New Roman"/>
+          <w:sz w:val="24"/>
+          <w:szCs w:val="24"/>
+        </w:rPr>
+      </w:pPr>
+      <w:r>
+        <w:rPr>
+          <w:rFonts w:ascii="Times New Roman" w:eastAsia="Times New Roman" w:hAnsi="Times New Roman" w:cs="Times New Roman"/>
+          <w:b/>
+          <w:bCs/>
+          <w:color w:val="000000"/>
+          <w:sz w:val="24"/>
+          <w:szCs w:val="24"/>
+          <w:u w:val="single"/>
+        </w:rPr>
+        <w:t>Post-conditions:</w:t>
+      </w:r>
+      <w:r>
+        <w:rPr>
+          <w:rFonts w:ascii="Times New Roman" w:eastAsia="Times New Roman" w:hAnsi="Times New Roman" w:cs="Times New Roman"/>
+          <w:b/>
+          <w:bCs/>
+          <w:color w:val="000000"/>
+          <w:sz w:val="24"/>
+          <w:szCs w:val="24"/>
+        </w:rPr>
+        <w:t xml:space="preserve"> </w:t>
+      </w:r>
+      <w:r>
+        <w:rPr>
+          <w:rFonts w:ascii="Times New Roman" w:eastAsia="Times New Roman" w:hAnsi="Times New Roman" w:cs="Times New Roman"/>
+          <w:color w:val="000000"/>
+          <w:sz w:val="24"/>
+          <w:szCs w:val="24"/>
+        </w:rPr>
+        <w:t xml:space="preserve">The information about additional services </w:t>
+      </w:r>
+      <w:r>
+        <w:rPr>
+          <w:rFonts w:ascii="Times New Roman" w:eastAsia="Times New Roman" w:hAnsi="Times New Roman" w:cs="Times New Roman"/>
+          <w:color w:val="000000"/>
+          <w:sz w:val="24"/>
+          <w:szCs w:val="24"/>
+        </w:rPr>
+        <w:t xml:space="preserve">or room </w:t>
+      </w:r>
+      <w:r>
+        <w:rPr>
+          <w:rFonts w:ascii="Times New Roman" w:eastAsia="Times New Roman" w:hAnsi="Times New Roman" w:cs="Times New Roman"/>
+          <w:color w:val="000000"/>
+          <w:sz w:val="24"/>
+          <w:szCs w:val="24"/>
+        </w:rPr>
+        <w:t>of</w:t>
+      </w:r>
+      <w:r>
+        <w:rPr>
+          <w:rFonts w:ascii="Times New Roman" w:eastAsia="Times New Roman" w:hAnsi="Times New Roman" w:cs="Times New Roman"/>
+          <w:color w:val="000000"/>
+          <w:sz w:val="24"/>
+          <w:szCs w:val="24"/>
+        </w:rPr>
+        <w:t xml:space="preserve"> the hotel is retrieved</w:t>
+      </w:r>
+      <w:r>
+        <w:rPr>
+          <w:rFonts w:ascii="Times New Roman" w:eastAsia="Times New Roman" w:hAnsi="Times New Roman" w:cs="Times New Roman"/>
+          <w:color w:val="000000"/>
+          <w:sz w:val="24"/>
+          <w:szCs w:val="24"/>
+        </w:rPr>
+        <w:t>.</w:t>
+      </w:r>
+      <w:r>
+        <w:rPr>
+          <w:rFonts w:ascii="Times New Roman" w:eastAsia="Times New Roman" w:hAnsi="Times New Roman" w:cs="Times New Roman"/>
+          <w:color w:val="000000"/>
+          <w:sz w:val="24"/>
+          <w:szCs w:val="24"/>
+        </w:rPr>
+        <w:t xml:space="preserve"> .</w:t>
+      </w:r>
+      <w:r>
+        <w:rPr>
+          <w:rFonts w:ascii="Times New Roman" w:eastAsia="Times New Roman" w:hAnsi="Times New Roman" w:cs="Times New Roman"/>
+          <w:color w:val="000000"/>
+          <w:sz w:val="24"/>
+          <w:szCs w:val="24"/>
+        </w:rPr>
+        <w:t> </w:t>
+      </w:r>
+    </w:p>
+    <w:p>
+      <w:pPr>
+        <w:spacing w:line="240" w:lineRule="auto"/>
+        <w:rPr>
+          <w:rFonts w:ascii="Times New Roman" w:eastAsia="Times New Roman" w:hAnsi="Times New Roman" w:cs="Times New Roman"/>
+          <w:sz w:val="24"/>
+          <w:szCs w:val="24"/>
+        </w:rPr>
+      </w:pPr>
+      <w:r>
+        <w:rPr>
+          <w:rFonts w:ascii="Times New Roman" w:eastAsia="Times New Roman" w:hAnsi="Times New Roman" w:cs="Times New Roman"/>
+          <w:b/>
+          <w:bCs/>
+          <w:color w:val="000000"/>
+          <w:sz w:val="24"/>
+          <w:szCs w:val="24"/>
+          <w:u w:val="single"/>
+        </w:rPr>
+        <w:t>Main Success Scenario:</w:t>
+      </w:r>
+    </w:p>
+    <w:p>
+      <w:pPr>
+        <w:numPr>
+          <w:ilvl w:val="0"/>
+          <w:numId w:val="13"/>
+        </w:numPr>
+        <w:spacing w:after="0" w:line="240" w:lineRule="auto"/>
+        <w:textAlignment w:val="baseline"/>
+        <w:rPr>
+          <w:rFonts w:ascii="Times New Roman" w:eastAsia="Times New Roman" w:hAnsi="Times New Roman" w:cs="Times New Roman"/>
+          <w:color w:val="000000"/>
+          <w:sz w:val="24"/>
+          <w:szCs w:val="24"/>
+        </w:rPr>
+      </w:pPr>
+      <w:r>
+        <w:rPr>
+          <w:rFonts w:ascii="Times New Roman" w:eastAsia="Times New Roman" w:hAnsi="Times New Roman" w:cs="Times New Roman"/>
+          <w:color w:val="000000"/>
+          <w:sz w:val="24"/>
+          <w:szCs w:val="24"/>
+        </w:rPr>
+        <w:t xml:space="preserve">The </w:t>
+      </w:r>
+      <w:r>
+        <w:rPr>
+          <w:rFonts w:ascii="Times New Roman" w:eastAsia="Times New Roman" w:hAnsi="Times New Roman" w:cs="Times New Roman"/>
+          <w:color w:val="000000"/>
+          <w:sz w:val="24"/>
+          <w:szCs w:val="24"/>
+        </w:rPr>
+        <w:t xml:space="preserve">hotel manager or receptionist </w:t>
+      </w:r>
+      <w:r>
+        <w:rPr>
+          <w:rFonts w:ascii="Times New Roman" w:eastAsia="Times New Roman" w:hAnsi="Times New Roman" w:cs="Times New Roman"/>
+          <w:color w:val="000000"/>
+          <w:sz w:val="24"/>
+          <w:szCs w:val="24"/>
+        </w:rPr>
+        <w:t xml:space="preserve">wants to see </w:t>
+      </w:r>
+      <w:r>
+        <w:rPr>
+          <w:rFonts w:ascii="Times New Roman" w:eastAsia="Times New Roman" w:hAnsi="Times New Roman" w:cs="Times New Roman"/>
+          <w:color w:val="000000"/>
+          <w:sz w:val="24"/>
+          <w:szCs w:val="24"/>
+        </w:rPr>
+        <w:t>rooms</w:t>
+      </w:r>
+      <w:r>
+        <w:rPr>
+          <w:rFonts w:ascii="Times New Roman" w:eastAsia="Times New Roman" w:hAnsi="Times New Roman" w:cs="Times New Roman"/>
+          <w:color w:val="000000"/>
+          <w:sz w:val="24"/>
+          <w:szCs w:val="24"/>
+        </w:rPr>
+        <w:t xml:space="preserve"> with their status or </w:t>
+      </w:r>
+      <w:r>
+        <w:rPr>
+          <w:rFonts w:ascii="Times New Roman" w:eastAsia="Times New Roman" w:hAnsi="Times New Roman" w:cs="Times New Roman"/>
+          <w:color w:val="000000"/>
+          <w:sz w:val="24"/>
+          <w:szCs w:val="24"/>
+        </w:rPr>
+        <w:t xml:space="preserve">services available in the hotel </w:t>
+      </w:r>
+      <w:r>
+        <w:rPr>
+          <w:rFonts w:ascii="Times New Roman" w:eastAsia="Times New Roman" w:hAnsi="Times New Roman" w:cs="Times New Roman"/>
+          <w:color w:val="000000"/>
+          <w:sz w:val="24"/>
+          <w:szCs w:val="24"/>
+        </w:rPr>
+        <w:t>with</w:t>
+      </w:r>
+      <w:r>
+        <w:rPr>
+          <w:rFonts w:ascii="Times New Roman" w:eastAsia="Times New Roman" w:hAnsi="Times New Roman" w:cs="Times New Roman"/>
+          <w:color w:val="000000"/>
+          <w:sz w:val="24"/>
+          <w:szCs w:val="24"/>
+        </w:rPr>
+        <w:t xml:space="preserve"> their status.</w:t>
+      </w:r>
+    </w:p>
+    <w:p>
+      <w:pPr>
+        <w:numPr>
+          <w:ilvl w:val="0"/>
+          <w:numId w:val="13"/>
+        </w:numPr>
+        <w:spacing w:after="0" w:line="240" w:lineRule="auto"/>
+        <w:textAlignment w:val="baseline"/>
+        <w:rPr>
+          <w:rFonts w:ascii="Times New Roman" w:eastAsia="Times New Roman" w:hAnsi="Times New Roman" w:cs="Times New Roman"/>
+          <w:color w:val="000000"/>
+          <w:sz w:val="24"/>
+          <w:szCs w:val="24"/>
+        </w:rPr>
+      </w:pPr>
+      <w:r>
+        <w:rPr>
+          <w:rFonts w:ascii="Times New Roman" w:eastAsia="Times New Roman" w:hAnsi="Times New Roman" w:cs="Times New Roman"/>
+          <w:color w:val="000000"/>
+          <w:sz w:val="24"/>
+          <w:szCs w:val="24"/>
+        </w:rPr>
+        <w:t xml:space="preserve">HRS lists </w:t>
+      </w:r>
+      <w:r>
+        <w:rPr>
+          <w:rFonts w:ascii="Times New Roman" w:eastAsia="Times New Roman" w:hAnsi="Times New Roman" w:cs="Times New Roman"/>
+          <w:color w:val="000000"/>
+          <w:sz w:val="24"/>
+          <w:szCs w:val="24"/>
+        </w:rPr>
+        <w:t>rooms with their status and hotel</w:t>
+      </w:r>
+      <w:r>
+        <w:rPr>
+          <w:rFonts w:ascii="Times New Roman" w:eastAsia="Times New Roman" w:hAnsi="Times New Roman" w:cs="Times New Roman"/>
+          <w:color w:val="000000"/>
+          <w:sz w:val="24"/>
+          <w:szCs w:val="24"/>
+        </w:rPr>
+        <w:t xml:space="preserve"> services with their status.</w:t>
+      </w:r>
+    </w:p>
+    <w:p>
+      <w:pPr>
+        <w:numPr>
+          <w:ilvl w:val="0"/>
+          <w:numId w:val="13"/>
+        </w:numPr>
+        <w:spacing w:after="0" w:line="240" w:lineRule="auto"/>
+        <w:textAlignment w:val="baseline"/>
+        <w:rPr>
+          <w:rFonts w:ascii="Times New Roman" w:eastAsia="Times New Roman" w:hAnsi="Times New Roman" w:cs="Times New Roman"/>
+          <w:color w:val="000000"/>
+          <w:sz w:val="24"/>
+          <w:szCs w:val="24"/>
+        </w:rPr>
+      </w:pPr>
+      <w:r>
+        <w:rPr>
+          <w:rFonts w:ascii="Times New Roman" w:eastAsia="Times New Roman" w:hAnsi="Times New Roman" w:cs="Times New Roman"/>
+          <w:color w:val="000000"/>
+          <w:sz w:val="24"/>
+          <w:szCs w:val="24"/>
+        </w:rPr>
+        <w:t xml:space="preserve">The </w:t>
+      </w:r>
+      <w:r>
+        <w:rPr>
+          <w:rFonts w:ascii="Times New Roman" w:eastAsia="Times New Roman" w:hAnsi="Times New Roman" w:cs="Times New Roman"/>
+          <w:color w:val="000000"/>
+          <w:sz w:val="24"/>
+          <w:szCs w:val="24"/>
+        </w:rPr>
+        <w:t>hotel manager or receptionist</w:t>
+      </w:r>
+      <w:r>
+        <w:rPr>
+          <w:rFonts w:ascii="Times New Roman" w:eastAsia="Times New Roman" w:hAnsi="Times New Roman" w:cs="Times New Roman"/>
+          <w:color w:val="000000"/>
+          <w:sz w:val="24"/>
+          <w:szCs w:val="24"/>
+        </w:rPr>
+        <w:t xml:space="preserve"> chooses room to monitor.</w:t>
+      </w:r>
+    </w:p>
+    <w:p>
+      <w:pPr>
+        <w:numPr>
+          <w:ilvl w:val="0"/>
+          <w:numId w:val="13"/>
+        </w:numPr>
+        <w:spacing w:after="0" w:line="240" w:lineRule="auto"/>
+        <w:textAlignment w:val="baseline"/>
+        <w:rPr>
+          <w:rFonts w:ascii="Times New Roman" w:eastAsia="Times New Roman" w:hAnsi="Times New Roman" w:cs="Times New Roman"/>
+          <w:color w:val="000000"/>
+          <w:sz w:val="24"/>
+          <w:szCs w:val="24"/>
+        </w:rPr>
+      </w:pPr>
+      <w:r>
+        <w:rPr>
+          <w:rFonts w:ascii="Times New Roman" w:eastAsia="Times New Roman" w:hAnsi="Times New Roman" w:cs="Times New Roman"/>
+          <w:color w:val="000000"/>
+          <w:sz w:val="24"/>
+          <w:szCs w:val="24"/>
+        </w:rPr>
+        <w:t>HRS displays room with reservations made by room and total debt of the room.</w:t>
+      </w:r>
+    </w:p>
+    <w:p>
+      <w:pPr>
+        <w:ind w:left="360"/>
+        <w:rPr>
+          <w:rFonts w:ascii="Times New Roman" w:eastAsia="Times New Roman" w:hAnsi="Times New Roman" w:cs="Times New Roman"/>
+          <w:sz w:val="24"/>
+          <w:szCs w:val="24"/>
+        </w:rPr>
+      </w:pPr>
+      <w:r>
+        <w:rPr>
+          <w:rFonts w:ascii="Times New Roman" w:eastAsia="Times New Roman" w:hAnsi="Times New Roman" w:cs="Times New Roman"/>
+          <w:sz w:val="24"/>
+          <w:szCs w:val="24"/>
+        </w:rPr>
+        <w:t>Steps 2-4</w:t>
+      </w:r>
+      <w:r>
+        <w:rPr>
+          <w:rFonts w:ascii="Times New Roman" w:eastAsia="Times New Roman" w:hAnsi="Times New Roman" w:cs="Times New Roman"/>
+          <w:sz w:val="24"/>
+          <w:szCs w:val="24"/>
+        </w:rPr>
+        <w:t xml:space="preserve"> are repeated until User indicates it is done.</w:t>
+      </w:r>
+    </w:p>
+    <w:p>
+      <w:pPr>
+        <w:spacing w:after="0" w:line="240" w:lineRule="auto"/>
+        <w:ind w:left="720"/>
+        <w:textAlignment w:val="baseline"/>
+        <w:rPr>
+          <w:rFonts w:ascii="Times New Roman" w:eastAsia="Times New Roman" w:hAnsi="Times New Roman" w:cs="Times New Roman"/>
+          <w:color w:val="000000"/>
+          <w:sz w:val="24"/>
+          <w:szCs w:val="24"/>
+        </w:rPr>
+      </w:pPr>
+    </w:p>
+    <w:p>
+      <w:pPr>
+        <w:spacing w:line="240" w:lineRule="auto"/>
+        <w:rPr>
+          <w:rFonts w:ascii="Times New Roman" w:eastAsia="Times New Roman" w:hAnsi="Times New Roman" w:cs="Times New Roman"/>
+          <w:sz w:val="24"/>
+          <w:szCs w:val="24"/>
+        </w:rPr>
+      </w:pPr>
+      <w:r>
+        <w:rPr>
+          <w:rFonts w:ascii="Times New Roman" w:eastAsia="Times New Roman" w:hAnsi="Times New Roman" w:cs="Times New Roman"/>
+          <w:b/>
+          <w:bCs/>
+          <w:color w:val="000000"/>
+          <w:sz w:val="24"/>
+          <w:szCs w:val="24"/>
+          <w:u w:val="single"/>
+        </w:rPr>
+        <w:t>Extensions:</w:t>
+      </w:r>
+    </w:p>
+    <w:p>
+      <w:pPr>
+        <w:spacing w:line="240" w:lineRule="auto"/>
+        <w:ind w:left="360" w:firstLine="360"/>
+        <w:rPr>
+          <w:rFonts w:ascii="Times New Roman" w:eastAsia="Times New Roman" w:hAnsi="Times New Roman" w:cs="Times New Roman"/>
+          <w:color w:val="000000"/>
+          <w:sz w:val="24"/>
+          <w:szCs w:val="24"/>
+        </w:rPr>
+      </w:pPr>
+      <w:r>
+        <w:rPr>
+          <w:rFonts w:ascii="Times New Roman" w:eastAsia="Times New Roman" w:hAnsi="Times New Roman" w:cs="Times New Roman"/>
+          <w:color w:val="000000"/>
+          <w:sz w:val="24"/>
+          <w:szCs w:val="24"/>
+        </w:rPr>
+        <w:t>3</w:t>
+      </w:r>
+      <w:r>
+        <w:rPr>
+          <w:rFonts w:ascii="Times New Roman" w:eastAsia="Times New Roman" w:hAnsi="Times New Roman" w:cs="Times New Roman"/>
+          <w:color w:val="000000"/>
+          <w:sz w:val="24"/>
+          <w:szCs w:val="24"/>
+        </w:rPr>
+        <w:t xml:space="preserve">a. </w:t>
+      </w:r>
+      <w:r>
+        <w:rPr>
+          <w:rFonts w:ascii="Times New Roman" w:eastAsia="Times New Roman" w:hAnsi="Times New Roman" w:cs="Times New Roman"/>
+          <w:color w:val="000000"/>
+          <w:sz w:val="24"/>
+          <w:szCs w:val="24"/>
+        </w:rPr>
+        <w:t xml:space="preserve">The </w:t>
+      </w:r>
+      <w:r>
+        <w:rPr>
+          <w:rFonts w:ascii="Times New Roman" w:eastAsia="Times New Roman" w:hAnsi="Times New Roman" w:cs="Times New Roman"/>
+          <w:color w:val="000000"/>
+          <w:sz w:val="24"/>
+          <w:szCs w:val="24"/>
+        </w:rPr>
+        <w:t>hotel manager or receptionist c</w:t>
+      </w:r>
+      <w:r>
+        <w:rPr>
+          <w:rFonts w:ascii="Times New Roman" w:eastAsia="Times New Roman" w:hAnsi="Times New Roman" w:cs="Times New Roman"/>
+          <w:color w:val="000000"/>
+          <w:sz w:val="24"/>
+          <w:szCs w:val="24"/>
+        </w:rPr>
+        <w:t>hooses hotel service to monitor.</w:t>
+      </w:r>
+    </w:p>
+    <w:p>
+      <w:pPr>
+        <w:spacing w:after="0" w:line="240" w:lineRule="auto"/>
+        <w:ind w:left="720"/>
+        <w:textAlignment w:val="baseline"/>
+        <w:rPr>
+          <w:rFonts w:ascii="Times New Roman" w:eastAsia="Times New Roman" w:hAnsi="Times New Roman" w:cs="Times New Roman"/>
+          <w:color w:val="000000"/>
+          <w:sz w:val="24"/>
+          <w:szCs w:val="24"/>
+        </w:rPr>
+      </w:pPr>
+      <w:r>
+        <w:rPr>
+          <w:rFonts w:ascii="Times New Roman" w:eastAsia="Times New Roman" w:hAnsi="Times New Roman" w:cs="Times New Roman"/>
+          <w:color w:val="000000"/>
+          <w:sz w:val="24"/>
+          <w:szCs w:val="24"/>
+        </w:rPr>
+        <w:t>1.</w:t>
+      </w:r>
+      <w:r>
+        <w:rPr>
+          <w:rFonts w:ascii="Times New Roman" w:eastAsia="Times New Roman" w:hAnsi="Times New Roman" w:cs="Times New Roman"/>
+          <w:color w:val="000000"/>
+          <w:sz w:val="14"/>
+          <w:szCs w:val="14"/>
+        </w:rPr>
+        <w:t xml:space="preserve">     </w:t>
+      </w:r>
+      <w:r>
+        <w:rPr>
+          <w:rFonts w:ascii="Times New Roman" w:eastAsia="Times New Roman" w:hAnsi="Times New Roman" w:cs="Times New Roman"/>
+          <w:color w:val="000000"/>
+          <w:sz w:val="24"/>
+          <w:szCs w:val="24"/>
+        </w:rPr>
+        <w:t xml:space="preserve">HRS displays </w:t>
+      </w:r>
+      <w:r>
+        <w:rPr>
+          <w:rFonts w:ascii="Times New Roman" w:eastAsia="Times New Roman" w:hAnsi="Times New Roman" w:cs="Times New Roman"/>
+          <w:color w:val="000000"/>
+          <w:sz w:val="24"/>
+          <w:szCs w:val="24"/>
+        </w:rPr>
+        <w:t>service</w:t>
+      </w:r>
+      <w:r>
+        <w:rPr>
+          <w:rFonts w:ascii="Times New Roman" w:eastAsia="Times New Roman" w:hAnsi="Times New Roman" w:cs="Times New Roman"/>
+          <w:color w:val="000000"/>
+          <w:sz w:val="24"/>
+          <w:szCs w:val="24"/>
+        </w:rPr>
+        <w:t xml:space="preserve"> with reservations</w:t>
+      </w:r>
+      <w:r>
+        <w:rPr>
+          <w:rFonts w:ascii="Times New Roman" w:eastAsia="Times New Roman" w:hAnsi="Times New Roman" w:cs="Times New Roman"/>
+          <w:color w:val="000000"/>
+          <w:sz w:val="24"/>
+          <w:szCs w:val="24"/>
+        </w:rPr>
+        <w:t xml:space="preserve"> are</w:t>
+      </w:r>
+      <w:r>
+        <w:rPr>
+          <w:rFonts w:ascii="Times New Roman" w:eastAsia="Times New Roman" w:hAnsi="Times New Roman" w:cs="Times New Roman"/>
+          <w:color w:val="000000"/>
+          <w:sz w:val="24"/>
+          <w:szCs w:val="24"/>
+        </w:rPr>
+        <w:t xml:space="preserve"> made </w:t>
+      </w:r>
+      <w:r>
+        <w:rPr>
+          <w:rFonts w:ascii="Times New Roman" w:eastAsia="Times New Roman" w:hAnsi="Times New Roman" w:cs="Times New Roman"/>
+          <w:color w:val="000000"/>
+          <w:sz w:val="24"/>
+          <w:szCs w:val="24"/>
+        </w:rPr>
+        <w:t>and status</w:t>
+      </w:r>
+      <w:r>
+        <w:rPr>
+          <w:rFonts w:ascii="Times New Roman" w:eastAsia="Times New Roman" w:hAnsi="Times New Roman" w:cs="Times New Roman"/>
+          <w:color w:val="000000"/>
+          <w:sz w:val="24"/>
+          <w:szCs w:val="24"/>
+        </w:rPr>
+        <w:t>.</w:t>
+      </w:r>
+      <w:bookmarkStart w:id="31" w:name="_GoBack"/>
+      <w:bookmarkEnd w:id="31"/>
+    </w:p>
+    <w:p>
+      <w:pPr>
+        <w:spacing w:after="0" w:line="240" w:lineRule="auto"/>
+        <w:ind w:left="1080" w:hanging="360"/>
+        <w:rPr>
+          <w:rFonts w:ascii="Times New Roman" w:eastAsia="Times New Roman" w:hAnsi="Times New Roman" w:cs="Times New Roman"/>
+          <w:b/>
+          <w:bCs/>
+          <w:color w:val="000000"/>
+          <w:sz w:val="24"/>
+          <w:szCs w:val="24"/>
+          <w:u w:val="single"/>
+        </w:rPr>
+      </w:pPr>
+    </w:p>
+    <w:p>
+      <w:pPr>
+        <w:spacing w:line="240" w:lineRule="auto"/>
+        <w:rPr>
+          <w:rFonts w:ascii="Times New Roman" w:eastAsia="Times New Roman" w:hAnsi="Times New Roman" w:cs="Times New Roman"/>
+          <w:sz w:val="24"/>
+          <w:szCs w:val="24"/>
+        </w:rPr>
+      </w:pPr>
+      <w:r>
+        <w:rPr>
+          <w:rFonts w:ascii="Times New Roman" w:eastAsia="Times New Roman" w:hAnsi="Times New Roman" w:cs="Times New Roman"/>
+          <w:b/>
+          <w:bCs/>
+          <w:color w:val="000000"/>
+          <w:sz w:val="24"/>
+          <w:szCs w:val="24"/>
+          <w:u w:val="single"/>
+        </w:rPr>
+        <w:t>Use Case #8:</w:t>
+      </w:r>
+      <w:r>
+        <w:rPr>
+          <w:rFonts w:ascii="Times New Roman" w:eastAsia="Times New Roman" w:hAnsi="Times New Roman" w:cs="Times New Roman"/>
+          <w:color w:val="000000"/>
+          <w:sz w:val="24"/>
+          <w:szCs w:val="24"/>
+        </w:rPr>
+        <w:t xml:space="preserve"> Manage Hotel Services</w:t>
+      </w:r>
+    </w:p>
+    <w:p>
+      <w:pPr>
+        <w:spacing w:line="240" w:lineRule="auto"/>
+        <w:rPr>
+          <w:rFonts w:ascii="Times New Roman" w:eastAsia="Times New Roman" w:hAnsi="Times New Roman" w:cs="Times New Roman"/>
+          <w:sz w:val="24"/>
+          <w:szCs w:val="24"/>
+        </w:rPr>
+      </w:pPr>
+      <w:r>
+        <w:rPr>
+          <w:rFonts w:ascii="Times New Roman" w:eastAsia="Times New Roman" w:hAnsi="Times New Roman" w:cs="Times New Roman"/>
+          <w:b/>
+          <w:bCs/>
+          <w:color w:val="000000"/>
+          <w:sz w:val="24"/>
+          <w:szCs w:val="24"/>
+          <w:u w:val="single"/>
+        </w:rPr>
+        <w:t>Scope:</w:t>
+      </w:r>
+      <w:r>
+        <w:rPr>
+          <w:rFonts w:ascii="Times New Roman" w:eastAsia="Times New Roman" w:hAnsi="Times New Roman" w:cs="Times New Roman"/>
+          <w:b/>
+          <w:bCs/>
+          <w:color w:val="000000"/>
+          <w:sz w:val="24"/>
+          <w:szCs w:val="24"/>
+        </w:rPr>
+        <w:t xml:space="preserve"> </w:t>
+      </w:r>
+      <w:r>
+        <w:rPr>
+          <w:rFonts w:ascii="Times New Roman" w:eastAsia="Times New Roman" w:hAnsi="Times New Roman" w:cs="Times New Roman"/>
+          <w:color w:val="000000"/>
+          <w:sz w:val="24"/>
+          <w:szCs w:val="24"/>
+        </w:rPr>
+        <w:t>Hotel Reservation System (HRS)</w:t>
+      </w:r>
+    </w:p>
+    <w:p>
+      <w:pPr>
+        <w:spacing w:line="240" w:lineRule="auto"/>
+        <w:rPr>
+          <w:rFonts w:ascii="Times New Roman" w:eastAsia="Times New Roman" w:hAnsi="Times New Roman" w:cs="Times New Roman"/>
+          <w:sz w:val="24"/>
+          <w:szCs w:val="24"/>
+        </w:rPr>
+      </w:pPr>
+      <w:r>
+        <w:rPr>
+          <w:rFonts w:ascii="Times New Roman" w:eastAsia="Times New Roman" w:hAnsi="Times New Roman" w:cs="Times New Roman"/>
+          <w:b/>
+          <w:bCs/>
+          <w:color w:val="000000"/>
+          <w:sz w:val="24"/>
+          <w:szCs w:val="24"/>
+          <w:u w:val="single"/>
+        </w:rPr>
+        <w:t>Level:</w:t>
+      </w:r>
+      <w:r>
+        <w:rPr>
+          <w:rFonts w:ascii="Times New Roman" w:eastAsia="Times New Roman" w:hAnsi="Times New Roman" w:cs="Times New Roman"/>
+          <w:b/>
+          <w:bCs/>
+          <w:color w:val="000000"/>
+          <w:sz w:val="24"/>
+          <w:szCs w:val="24"/>
+        </w:rPr>
+        <w:t xml:space="preserve"> </w:t>
+      </w:r>
+      <w:r>
+        <w:rPr>
+          <w:rFonts w:ascii="Times New Roman" w:eastAsia="Times New Roman" w:hAnsi="Times New Roman" w:cs="Times New Roman"/>
+          <w:color w:val="000000"/>
+          <w:sz w:val="24"/>
+          <w:szCs w:val="24"/>
+        </w:rPr>
+        <w:t>User Goal</w:t>
+      </w:r>
+    </w:p>
+    <w:p>
+      <w:pPr>
+        <w:spacing w:line="240" w:lineRule="auto"/>
+        <w:rPr>
+          <w:rFonts w:ascii="Times New Roman" w:eastAsia="Times New Roman" w:hAnsi="Times New Roman" w:cs="Times New Roman"/>
+          <w:sz w:val="24"/>
+          <w:szCs w:val="24"/>
+        </w:rPr>
+      </w:pPr>
+      <w:r>
+        <w:rPr>
+          <w:rFonts w:ascii="Times New Roman" w:eastAsia="Times New Roman" w:hAnsi="Times New Roman" w:cs="Times New Roman"/>
+          <w:b/>
+          <w:bCs/>
+          <w:color w:val="000000"/>
+          <w:sz w:val="24"/>
+          <w:szCs w:val="24"/>
+          <w:u w:val="single"/>
+        </w:rPr>
+        <w:t>Primary Actor:</w:t>
+      </w:r>
+      <w:r>
+        <w:rPr>
+          <w:rFonts w:ascii="Times New Roman" w:eastAsia="Times New Roman" w:hAnsi="Times New Roman" w:cs="Times New Roman"/>
+          <w:b/>
+          <w:bCs/>
+          <w:color w:val="000000"/>
+          <w:sz w:val="24"/>
+          <w:szCs w:val="24"/>
+        </w:rPr>
+        <w:t xml:space="preserve"> </w:t>
+      </w:r>
+      <w:r>
+        <w:rPr>
+          <w:rFonts w:ascii="Times New Roman" w:eastAsia="Times New Roman" w:hAnsi="Times New Roman" w:cs="Times New Roman"/>
+          <w:color w:val="000000"/>
+          <w:sz w:val="24"/>
+          <w:szCs w:val="24"/>
+        </w:rPr>
+        <w:t>Hotel Manager</w:t>
+      </w:r>
+    </w:p>
+    <w:p>
+      <w:pPr>
+        <w:spacing w:line="240" w:lineRule="auto"/>
+        <w:rPr>
+          <w:rFonts w:ascii="Times New Roman" w:eastAsia="Times New Roman" w:hAnsi="Times New Roman" w:cs="Times New Roman"/>
+          <w:sz w:val="24"/>
+          <w:szCs w:val="24"/>
+        </w:rPr>
+      </w:pPr>
+      <w:r>
+        <w:rPr>
+          <w:rFonts w:ascii="Times New Roman" w:eastAsia="Times New Roman" w:hAnsi="Times New Roman" w:cs="Times New Roman"/>
+          <w:b/>
+          <w:bCs/>
+          <w:color w:val="000000"/>
+          <w:sz w:val="24"/>
+          <w:szCs w:val="24"/>
+          <w:u w:val="single"/>
+        </w:rPr>
+        <w:t>Pre-conditions:</w:t>
+      </w:r>
+      <w:r>
+        <w:rPr>
+          <w:rFonts w:ascii="Times New Roman" w:eastAsia="Times New Roman" w:hAnsi="Times New Roman" w:cs="Times New Roman"/>
+          <w:b/>
+          <w:bCs/>
+          <w:color w:val="000000"/>
+          <w:sz w:val="24"/>
+          <w:szCs w:val="24"/>
+        </w:rPr>
+        <w:t xml:space="preserve"> </w:t>
+      </w:r>
+      <w:r>
+        <w:rPr>
+          <w:rFonts w:ascii="Times New Roman" w:eastAsia="Times New Roman" w:hAnsi="Times New Roman" w:cs="Times New Roman"/>
+          <w:color w:val="000000"/>
+          <w:sz w:val="24"/>
+          <w:szCs w:val="24"/>
+        </w:rPr>
+        <w:t xml:space="preserve">User is logged in to the system </w:t>
+      </w:r>
+      <w:r>
+        <w:rPr>
+          <w:rFonts w:ascii="Times New Roman" w:eastAsia="Times New Roman" w:hAnsi="Times New Roman" w:cs="Times New Roman"/>
+          <w:color w:val="000000"/>
+          <w:sz w:val="24"/>
+          <w:szCs w:val="24"/>
+        </w:rPr>
+        <w:t>as</w:t>
+      </w:r>
+      <w:r>
+        <w:rPr>
+          <w:rFonts w:ascii="Times New Roman" w:eastAsia="Times New Roman" w:hAnsi="Times New Roman" w:cs="Times New Roman"/>
+          <w:color w:val="000000"/>
+          <w:sz w:val="24"/>
+          <w:szCs w:val="24"/>
+        </w:rPr>
+        <w:t xml:space="preserve"> </w:t>
+      </w:r>
+      <w:r>
+        <w:rPr>
+          <w:rFonts w:ascii="Times New Roman" w:eastAsia="Times New Roman" w:hAnsi="Times New Roman" w:cs="Times New Roman"/>
+          <w:color w:val="000000"/>
+          <w:sz w:val="24"/>
+          <w:szCs w:val="24"/>
+        </w:rPr>
+        <w:t>Hotel Manager.</w:t>
+      </w:r>
+    </w:p>
+    <w:p>
+      <w:pPr>
+        <w:spacing w:line="240" w:lineRule="auto"/>
+        <w:rPr>
+          <w:rFonts w:ascii="Times New Roman" w:eastAsia="Times New Roman" w:hAnsi="Times New Roman" w:cs="Times New Roman"/>
+          <w:sz w:val="24"/>
+          <w:szCs w:val="24"/>
+        </w:rPr>
+      </w:pPr>
+      <w:r>
+        <w:rPr>
+          <w:rFonts w:ascii="Times New Roman" w:eastAsia="Times New Roman" w:hAnsi="Times New Roman" w:cs="Times New Roman"/>
+          <w:b/>
+          <w:bCs/>
+          <w:color w:val="000000"/>
+          <w:sz w:val="24"/>
+          <w:szCs w:val="24"/>
+          <w:u w:val="single"/>
+        </w:rPr>
+        <w:t>Post-conditions:</w:t>
+      </w:r>
+      <w:r>
+        <w:rPr>
+          <w:rFonts w:ascii="Times New Roman" w:eastAsia="Times New Roman" w:hAnsi="Times New Roman" w:cs="Times New Roman"/>
+          <w:b/>
+          <w:bCs/>
+          <w:color w:val="000000"/>
+          <w:sz w:val="24"/>
+          <w:szCs w:val="24"/>
+        </w:rPr>
+        <w:t xml:space="preserve"> </w:t>
+      </w:r>
+      <w:r>
+        <w:rPr>
+          <w:rFonts w:ascii="Times New Roman" w:eastAsia="Times New Roman" w:hAnsi="Times New Roman" w:cs="Times New Roman"/>
+          <w:color w:val="000000"/>
+          <w:sz w:val="24"/>
+          <w:szCs w:val="24"/>
+        </w:rPr>
+        <w:t>The information about additional services of the hotel is retrieved/updated. </w:t>
+      </w:r>
+    </w:p>
+    <w:p>
+      <w:pPr>
+        <w:spacing w:line="240" w:lineRule="auto"/>
+        <w:rPr>
+          <w:rFonts w:ascii="Times New Roman" w:eastAsia="Times New Roman" w:hAnsi="Times New Roman" w:cs="Times New Roman"/>
+          <w:sz w:val="24"/>
+          <w:szCs w:val="24"/>
+        </w:rPr>
+      </w:pPr>
+      <w:r>
+        <w:rPr>
+          <w:rFonts w:ascii="Times New Roman" w:eastAsia="Times New Roman" w:hAnsi="Times New Roman" w:cs="Times New Roman"/>
+          <w:b/>
+          <w:bCs/>
+          <w:color w:val="000000"/>
+          <w:sz w:val="24"/>
+          <w:szCs w:val="24"/>
+          <w:u w:val="single"/>
+        </w:rPr>
+        <w:t>Main Success Scenario:</w:t>
+      </w:r>
+    </w:p>
+    <w:p>
+      <w:pPr>
+        <w:pStyle w:val="ListParagraph"/>
+        <w:numPr>
+          <w:ilvl w:val="0"/>
+          <w:numId w:val="15"/>
+        </w:numPr>
+        <w:spacing w:after="0" w:line="240" w:lineRule="auto"/>
+        <w:textAlignment w:val="baseline"/>
+        <w:rPr>
+          <w:rFonts w:ascii="Times New Roman" w:eastAsia="Times New Roman" w:hAnsi="Times New Roman" w:cs="Times New Roman"/>
+          <w:color w:val="000000"/>
+          <w:sz w:val="24"/>
+          <w:szCs w:val="24"/>
+        </w:rPr>
+      </w:pPr>
+      <w:r>
+        <w:rPr>
+          <w:rFonts w:ascii="Times New Roman" w:eastAsia="Times New Roman" w:hAnsi="Times New Roman" w:cs="Times New Roman"/>
+          <w:color w:val="000000"/>
+          <w:sz w:val="24"/>
+          <w:szCs w:val="24"/>
+        </w:rPr>
+        <w:t xml:space="preserve">The </w:t>
+      </w:r>
+      <w:r>
+        <w:rPr>
+          <w:rFonts w:ascii="Times New Roman" w:eastAsia="Times New Roman" w:hAnsi="Times New Roman" w:cs="Times New Roman"/>
+          <w:color w:val="000000"/>
+          <w:sz w:val="24"/>
+          <w:szCs w:val="24"/>
+        </w:rPr>
+        <w:t>hotel m</w:t>
+      </w:r>
+      <w:r>
+        <w:rPr>
+          <w:rFonts w:ascii="Times New Roman" w:eastAsia="Times New Roman" w:hAnsi="Times New Roman" w:cs="Times New Roman"/>
+          <w:color w:val="000000"/>
+          <w:sz w:val="24"/>
+          <w:szCs w:val="24"/>
+        </w:rPr>
+        <w:t>anager</w:t>
+      </w:r>
+      <w:r>
+        <w:rPr>
+          <w:rFonts w:ascii="Times New Roman" w:eastAsia="Times New Roman" w:hAnsi="Times New Roman" w:cs="Times New Roman"/>
+          <w:color w:val="000000"/>
+          <w:sz w:val="24"/>
+          <w:szCs w:val="24"/>
+        </w:rPr>
+        <w:t xml:space="preserve"> </w:t>
+      </w:r>
+      <w:r>
+        <w:rPr>
+          <w:rFonts w:ascii="Times New Roman" w:eastAsia="Times New Roman" w:hAnsi="Times New Roman" w:cs="Times New Roman"/>
+          <w:color w:val="000000"/>
+          <w:sz w:val="24"/>
+          <w:szCs w:val="24"/>
+        </w:rPr>
+        <w:t>wants to see the list of services available in the hotel and their status.</w:t>
+      </w:r>
+    </w:p>
+    <w:p>
+      <w:pPr>
+        <w:pStyle w:val="ListParagraph"/>
+        <w:numPr>
+          <w:ilvl w:val="0"/>
+          <w:numId w:val="15"/>
+        </w:numPr>
+        <w:spacing w:after="0" w:line="240" w:lineRule="auto"/>
+        <w:textAlignment w:val="baseline"/>
+        <w:rPr>
+          <w:rFonts w:ascii="Times New Roman" w:eastAsia="Times New Roman" w:hAnsi="Times New Roman" w:cs="Times New Roman"/>
+          <w:color w:val="000000"/>
+          <w:sz w:val="24"/>
+          <w:szCs w:val="24"/>
+        </w:rPr>
+      </w:pPr>
+      <w:r>
+        <w:rPr>
+          <w:rFonts w:ascii="Times New Roman" w:eastAsia="Times New Roman" w:hAnsi="Times New Roman" w:cs="Times New Roman"/>
+          <w:color w:val="000000"/>
+          <w:sz w:val="24"/>
+          <w:szCs w:val="24"/>
+        </w:rPr>
+        <w:t>HRS lists available additional services with their availability status.</w:t>
+      </w:r>
+    </w:p>
+    <w:p>
+      <w:pPr>
+        <w:spacing w:line="240" w:lineRule="auto"/>
+        <w:rPr>
+          <w:rFonts w:ascii="Times New Roman" w:eastAsia="Times New Roman" w:hAnsi="Times New Roman" w:cs="Times New Roman"/>
+          <w:sz w:val="24"/>
+          <w:szCs w:val="24"/>
+        </w:rPr>
+      </w:pPr>
+      <w:r>
+        <w:rPr>
+          <w:rFonts w:ascii="Times New Roman" w:eastAsia="Times New Roman" w:hAnsi="Times New Roman" w:cs="Times New Roman"/>
+          <w:b/>
+          <w:bCs/>
+          <w:color w:val="000000"/>
+          <w:sz w:val="24"/>
+          <w:szCs w:val="24"/>
+          <w:u w:val="single"/>
+        </w:rPr>
+        <w:t>Extensions:</w:t>
+      </w:r>
+    </w:p>
+    <w:p>
+      <w:pPr>
+        <w:spacing w:line="240" w:lineRule="auto"/>
+        <w:ind w:left="360" w:firstLine="360"/>
+        <w:rPr>
+          <w:rFonts w:ascii="Times New Roman" w:eastAsia="Times New Roman" w:hAnsi="Times New Roman" w:cs="Times New Roman"/>
+          <w:sz w:val="24"/>
+          <w:szCs w:val="24"/>
+        </w:rPr>
+      </w:pPr>
+      <w:r>
+        <w:rPr>
+          <w:rFonts w:ascii="Times New Roman" w:eastAsia="Times New Roman" w:hAnsi="Times New Roman" w:cs="Times New Roman"/>
+          <w:color w:val="000000"/>
+          <w:sz w:val="24"/>
+          <w:szCs w:val="24"/>
+        </w:rPr>
+        <w:t xml:space="preserve">1a. The </w:t>
+      </w:r>
+      <w:r>
+        <w:rPr>
+          <w:rFonts w:ascii="Times New Roman" w:eastAsia="Times New Roman" w:hAnsi="Times New Roman" w:cs="Times New Roman"/>
+          <w:color w:val="000000"/>
+          <w:sz w:val="24"/>
+          <w:szCs w:val="24"/>
+        </w:rPr>
+        <w:t>Hotel Manager</w:t>
+      </w:r>
+      <w:r>
+        <w:rPr>
+          <w:rFonts w:ascii="Times New Roman" w:eastAsia="Times New Roman" w:hAnsi="Times New Roman" w:cs="Times New Roman"/>
+          <w:color w:val="000000"/>
+          <w:sz w:val="24"/>
+          <w:szCs w:val="24"/>
+        </w:rPr>
+        <w:t xml:space="preserve"> </w:t>
+      </w:r>
+      <w:r>
+        <w:rPr>
+          <w:rFonts w:ascii="Times New Roman" w:eastAsia="Times New Roman" w:hAnsi="Times New Roman" w:cs="Times New Roman"/>
+          <w:color w:val="000000"/>
+          <w:sz w:val="24"/>
+          <w:szCs w:val="24"/>
+        </w:rPr>
+        <w:t>wants to update the information about one of the services available in the hotel :</w:t>
+      </w:r>
+    </w:p>
+    <w:p>
+      <w:pPr>
+        <w:spacing w:after="0" w:line="240" w:lineRule="auto"/>
+        <w:ind w:left="1440" w:hanging="360"/>
+        <w:rPr>
+          <w:rFonts w:ascii="Times New Roman" w:eastAsia="Times New Roman" w:hAnsi="Times New Roman" w:cs="Times New Roman"/>
+          <w:sz w:val="24"/>
+          <w:szCs w:val="24"/>
+        </w:rPr>
+      </w:pPr>
+      <w:r>
+        <w:rPr>
+          <w:rFonts w:ascii="Times New Roman" w:eastAsia="Times New Roman" w:hAnsi="Times New Roman" w:cs="Times New Roman"/>
+          <w:color w:val="000000"/>
+          <w:sz w:val="24"/>
+          <w:szCs w:val="24"/>
+        </w:rPr>
+        <w:t>1.</w:t>
+      </w:r>
+      <w:r>
+        <w:rPr>
+          <w:rFonts w:ascii="Times New Roman" w:eastAsia="Times New Roman" w:hAnsi="Times New Roman" w:cs="Times New Roman"/>
+          <w:color w:val="000000"/>
+          <w:sz w:val="14"/>
+          <w:szCs w:val="14"/>
+        </w:rPr>
+        <w:t xml:space="preserve">     </w:t>
+      </w:r>
+      <w:r>
+        <w:rPr>
+          <w:rFonts w:ascii="Times New Roman" w:eastAsia="Times New Roman" w:hAnsi="Times New Roman" w:cs="Times New Roman"/>
+          <w:color w:val="000000"/>
+          <w:sz w:val="24"/>
+          <w:szCs w:val="24"/>
+        </w:rPr>
+        <w:t>HRS lists available additional services with their availability status.</w:t>
+      </w:r>
+    </w:p>
+    <w:p>
+      <w:pPr>
+        <w:spacing w:line="240" w:lineRule="auto"/>
+        <w:ind w:left="1440" w:hanging="360"/>
+        <w:rPr>
+          <w:rFonts w:ascii="Times New Roman" w:eastAsia="Times New Roman" w:hAnsi="Times New Roman" w:cs="Times New Roman"/>
+          <w:sz w:val="24"/>
+          <w:szCs w:val="24"/>
+        </w:rPr>
+      </w:pPr>
+      <w:r>
+        <w:rPr>
+          <w:rFonts w:ascii="Times New Roman" w:eastAsia="Times New Roman" w:hAnsi="Times New Roman" w:cs="Times New Roman"/>
+          <w:color w:val="000000"/>
+          <w:sz w:val="24"/>
+          <w:szCs w:val="24"/>
+        </w:rPr>
+        <w:t xml:space="preserve">2.  The </w:t>
+      </w:r>
+      <w:r>
+        <w:rPr>
+          <w:rFonts w:ascii="Times New Roman" w:eastAsia="Times New Roman" w:hAnsi="Times New Roman" w:cs="Times New Roman"/>
+          <w:color w:val="000000"/>
+          <w:sz w:val="24"/>
+          <w:szCs w:val="24"/>
+        </w:rPr>
+        <w:t>hotel m</w:t>
+      </w:r>
+      <w:r>
+        <w:rPr>
+          <w:rFonts w:ascii="Times New Roman" w:eastAsia="Times New Roman" w:hAnsi="Times New Roman" w:cs="Times New Roman"/>
+          <w:color w:val="000000"/>
+          <w:sz w:val="24"/>
+          <w:szCs w:val="24"/>
+        </w:rPr>
+        <w:t>anager</w:t>
+      </w:r>
+      <w:r>
+        <w:rPr>
+          <w:rFonts w:ascii="Times New Roman" w:eastAsia="Times New Roman" w:hAnsi="Times New Roman" w:cs="Times New Roman"/>
+          <w:color w:val="000000"/>
+          <w:sz w:val="24"/>
+          <w:szCs w:val="24"/>
+        </w:rPr>
+        <w:t xml:space="preserve"> </w:t>
+      </w:r>
+      <w:r>
+        <w:rPr>
+          <w:rFonts w:ascii="Times New Roman" w:eastAsia="Times New Roman" w:hAnsi="Times New Roman" w:cs="Times New Roman"/>
+          <w:color w:val="000000"/>
+          <w:sz w:val="24"/>
+          <w:szCs w:val="24"/>
+        </w:rPr>
+        <w:t>chooses the service and chooses update option</w:t>
+      </w:r>
+    </w:p>
+    <w:p>
+      <w:pPr>
+        <w:spacing w:line="240" w:lineRule="auto"/>
+        <w:ind w:left="1440" w:hanging="360"/>
+        <w:rPr>
+          <w:rFonts w:ascii="Times New Roman" w:eastAsia="Times New Roman" w:hAnsi="Times New Roman" w:cs="Times New Roman"/>
+          <w:sz w:val="24"/>
+          <w:szCs w:val="24"/>
+        </w:rPr>
+      </w:pPr>
+      <w:r>
+        <w:rPr>
+          <w:rFonts w:ascii="Times New Roman" w:eastAsia="Times New Roman" w:hAnsi="Times New Roman" w:cs="Times New Roman"/>
+          <w:color w:val="000000"/>
+          <w:sz w:val="24"/>
+          <w:szCs w:val="24"/>
+        </w:rPr>
+        <w:t xml:space="preserve">3.   The </w:t>
+      </w:r>
+      <w:r>
+        <w:rPr>
+          <w:rFonts w:ascii="Times New Roman" w:eastAsia="Times New Roman" w:hAnsi="Times New Roman" w:cs="Times New Roman"/>
+          <w:color w:val="000000"/>
+          <w:sz w:val="24"/>
+          <w:szCs w:val="24"/>
+        </w:rPr>
+        <w:t>hotel m</w:t>
+      </w:r>
+      <w:r>
+        <w:rPr>
+          <w:rFonts w:ascii="Times New Roman" w:eastAsia="Times New Roman" w:hAnsi="Times New Roman" w:cs="Times New Roman"/>
+          <w:color w:val="000000"/>
+          <w:sz w:val="24"/>
+          <w:szCs w:val="24"/>
+        </w:rPr>
+        <w:t>anager</w:t>
+      </w:r>
+      <w:r>
+        <w:rPr>
+          <w:rFonts w:ascii="Times New Roman" w:eastAsia="Times New Roman" w:hAnsi="Times New Roman" w:cs="Times New Roman"/>
+          <w:color w:val="000000"/>
+          <w:sz w:val="24"/>
+          <w:szCs w:val="24"/>
+        </w:rPr>
+        <w:t xml:space="preserve"> </w:t>
+      </w:r>
+      <w:r>
+        <w:rPr>
+          <w:rFonts w:ascii="Times New Roman" w:eastAsia="Times New Roman" w:hAnsi="Times New Roman" w:cs="Times New Roman"/>
+          <w:color w:val="000000"/>
+          <w:sz w:val="24"/>
+          <w:szCs w:val="24"/>
+        </w:rPr>
+        <w:t>changes the relate information about the service, such as capacity or status and chooses save option</w:t>
+      </w:r>
+    </w:p>
+    <w:p>
+      <w:pPr>
+        <w:spacing w:line="240" w:lineRule="auto"/>
+        <w:ind w:left="1440" w:hanging="360"/>
+        <w:rPr>
+          <w:rFonts w:ascii="Times New Roman" w:eastAsia="Times New Roman" w:hAnsi="Times New Roman" w:cs="Times New Roman"/>
+          <w:sz w:val="24"/>
+          <w:szCs w:val="24"/>
+        </w:rPr>
+      </w:pPr>
+      <w:r>
+        <w:rPr>
+          <w:rFonts w:ascii="Times New Roman" w:eastAsia="Times New Roman" w:hAnsi="Times New Roman" w:cs="Times New Roman"/>
+          <w:color w:val="000000"/>
+          <w:sz w:val="24"/>
+          <w:szCs w:val="24"/>
+        </w:rPr>
+        <w:t>4.   HRS updates the schedule and statuses of the additional hotel services.</w:t>
+      </w:r>
+    </w:p>
+    <w:p>
+      <w:pPr>
+        <w:spacing w:line="256" w:lineRule="auto"/>
+        <w:rPr>
+          <w:rFonts w:ascii="Times New Roman" w:eastAsia="Times New Roman" w:hAnsi="Times New Roman" w:cs="Times New Roman"/>
+          <w:sz w:val="24"/>
+          <w:szCs w:val="24"/>
+        </w:rPr>
+      </w:pPr>
     </w:p>
     <w:p>
       <w:pPr>
@@ -4403,6 +7662,119 @@
     </w:lvl>
   </w:abstractNum>
   <w:abstractNum w:abstractNumId="6" w15:restartNumberingAfterBreak="0">
+    <w:nsid w:val="23FE0A71"/>
+    <w:multiLevelType w:val="multilevel"/>
+    <w:tmpl w:val="A6301FEA"/>
+    <w:lvl w:ilvl="0">
+      <w:start w:val="1"/>
+      <w:numFmt w:val="decimal"/>
+      <w:lvlText w:val="%1."/>
+      <w:lvlJc w:val="left"/>
+      <w:pPr>
+        <w:tabs>
+          <w:tab w:val="num" w:pos="720"/>
+        </w:tabs>
+        <w:ind w:left="720" w:hanging="360"/>
+      </w:pPr>
+    </w:lvl>
+    <w:lvl w:ilvl="1">
+      <w:start w:val="1"/>
+      <w:numFmt w:val="decimal"/>
+      <w:lvlText w:val="%2."/>
+      <w:lvlJc w:val="left"/>
+      <w:pPr>
+        <w:tabs>
+          <w:tab w:val="num" w:pos="1440"/>
+        </w:tabs>
+        <w:ind w:left="1440" w:hanging="360"/>
+      </w:pPr>
+    </w:lvl>
+    <w:lvl w:ilvl="2" w:tentative="1">
+      <w:start w:val="1"/>
+      <w:numFmt w:val="decimal"/>
+      <w:lvlText w:val="%3."/>
+      <w:lvlJc w:val="left"/>
+      <w:pPr>
+        <w:tabs>
+          <w:tab w:val="num" w:pos="2160"/>
+        </w:tabs>
+        <w:ind w:left="2160" w:hanging="360"/>
+      </w:pPr>
+    </w:lvl>
+    <w:lvl w:ilvl="3" w:tentative="1">
+      <w:start w:val="1"/>
+      <w:numFmt w:val="decimal"/>
+      <w:lvlText w:val="%4."/>
+      <w:lvlJc w:val="left"/>
+      <w:pPr>
+        <w:tabs>
+          <w:tab w:val="num" w:pos="2880"/>
+        </w:tabs>
+        <w:ind w:left="2880" w:hanging="360"/>
+      </w:pPr>
+    </w:lvl>
+    <w:lvl w:ilvl="4" w:tentative="1">
+      <w:start w:val="1"/>
+      <w:numFmt w:val="decimal"/>
+      <w:lvlText w:val="%5."/>
+      <w:lvlJc w:val="left"/>
+      <w:pPr>
+        <w:tabs>
+          <w:tab w:val="num" w:pos="3600"/>
+        </w:tabs>
+        <w:ind w:left="3600" w:hanging="360"/>
+      </w:pPr>
+    </w:lvl>
+    <w:lvl w:ilvl="5" w:tentative="1">
+      <w:start w:val="1"/>
+      <w:numFmt w:val="decimal"/>
+      <w:lvlText w:val="%6."/>
+      <w:lvlJc w:val="left"/>
+      <w:pPr>
+        <w:tabs>
+          <w:tab w:val="num" w:pos="4320"/>
+        </w:tabs>
+        <w:ind w:left="4320" w:hanging="360"/>
+      </w:pPr>
+    </w:lvl>
+    <w:lvl w:ilvl="6" w:tentative="1">
+      <w:start w:val="1"/>
+      <w:numFmt w:val="decimal"/>
+      <w:lvlText w:val="%7."/>
+      <w:lvlJc w:val="left"/>
+      <w:pPr>
+        <w:tabs>
+          <w:tab w:val="num" w:pos="5040"/>
+        </w:tabs>
+        <w:ind w:left="5040" w:hanging="360"/>
+      </w:pPr>
+    </w:lvl>
+    <w:lvl w:ilvl="7" w:tentative="1">
+      <w:start w:val="1"/>
+      <w:numFmt w:val="decimal"/>
+      <w:lvlText w:val="%8."/>
+      <w:lvlJc w:val="left"/>
+      <w:pPr>
+        <w:tabs>
+          <w:tab w:val="num" w:pos="5760"/>
+        </w:tabs>
+        <w:ind w:left="5760" w:hanging="360"/>
+      </w:pPr>
+    </w:lvl>
+    <w:lvl w:ilvl="8" w:tentative="1">
+      <w:start w:val="1"/>
+      <w:numFmt w:val="decimal"/>
+      <w:lvlText w:val="%9."/>
+      <w:lvlJc w:val="left"/>
+      <w:pPr>
+        <w:tabs>
+          <w:tab w:val="num" w:pos="6480"/>
+        </w:tabs>
+        <w:ind w:left="6480" w:hanging="360"/>
+      </w:pPr>
+    </w:lvl>
+  </w:abstractNum>
+  <w:abstractNum w:abstractNumId="7" w15:restartNumberingAfterBreak="0">
     <w:nsid w:val="279E20A1"/>
     <w:multiLevelType w:val="hybridMultilevel"/>
     <w:tmpl w:val="99CA8204"/>
@@ -4491,7 +7863,120 @@
       </w:pPr>
     </w:lvl>
   </w:abstractNum>
-  <w:abstractNum w:abstractNumId="7" w15:restartNumberingAfterBreak="0">
+  <w:abstractNum w:abstractNumId="8" w15:restartNumberingAfterBreak="0">
+    <w:nsid w:val="2FA215A9"/>
+    <w:multiLevelType w:val="multilevel"/>
+    <w:tmpl w:val="49F8220A"/>
+    <w:lvl w:ilvl="0">
+      <w:start w:val="1"/>
+      <w:numFmt w:val="decimal"/>
+      <w:lvlText w:val="%1."/>
+      <w:lvlJc w:val="left"/>
+      <w:pPr>
+        <w:tabs>
+          <w:tab w:val="num" w:pos="1080"/>
+        </w:tabs>
+        <w:ind w:left="1080" w:hanging="360"/>
+      </w:pPr>
+    </w:lvl>
+    <w:lvl w:ilvl="1" w:tentative="1">
+      <w:start w:val="1"/>
+      <w:numFmt w:val="decimal"/>
+      <w:lvlText w:val="%2."/>
+      <w:lvlJc w:val="left"/>
+      <w:pPr>
+        <w:tabs>
+          <w:tab w:val="num" w:pos="1800"/>
+        </w:tabs>
+        <w:ind w:left="1800" w:hanging="360"/>
+      </w:pPr>
+    </w:lvl>
+    <w:lvl w:ilvl="2" w:tentative="1">
+      <w:start w:val="1"/>
+      <w:numFmt w:val="decimal"/>
+      <w:lvlText w:val="%3."/>
+      <w:lvlJc w:val="left"/>
+      <w:pPr>
+        <w:tabs>
+          <w:tab w:val="num" w:pos="2520"/>
+        </w:tabs>
+        <w:ind w:left="2520" w:hanging="360"/>
+      </w:pPr>
+    </w:lvl>
+    <w:lvl w:ilvl="3" w:tentative="1">
+      <w:start w:val="1"/>
+      <w:numFmt w:val="decimal"/>
+      <w:lvlText w:val="%4."/>
+      <w:lvlJc w:val="left"/>
+      <w:pPr>
+        <w:tabs>
+          <w:tab w:val="num" w:pos="3240"/>
+        </w:tabs>
+        <w:ind w:left="3240" w:hanging="360"/>
+      </w:pPr>
+    </w:lvl>
+    <w:lvl w:ilvl="4" w:tentative="1">
+      <w:start w:val="1"/>
+      <w:numFmt w:val="decimal"/>
+      <w:lvlText w:val="%5."/>
+      <w:lvlJc w:val="left"/>
+      <w:pPr>
+        <w:tabs>
+          <w:tab w:val="num" w:pos="3960"/>
+        </w:tabs>
+        <w:ind w:left="3960" w:hanging="360"/>
+      </w:pPr>
+    </w:lvl>
+    <w:lvl w:ilvl="5" w:tentative="1">
+      <w:start w:val="1"/>
+      <w:numFmt w:val="decimal"/>
+      <w:lvlText w:val="%6."/>
+      <w:lvlJc w:val="left"/>
+      <w:pPr>
+        <w:tabs>
+          <w:tab w:val="num" w:pos="4680"/>
+        </w:tabs>
+        <w:ind w:left="4680" w:hanging="360"/>
+      </w:pPr>
+    </w:lvl>
+    <w:lvl w:ilvl="6" w:tentative="1">
+      <w:start w:val="1"/>
+      <w:numFmt w:val="decimal"/>
+      <w:lvlText w:val="%7."/>
+      <w:lvlJc w:val="left"/>
+      <w:pPr>
+        <w:tabs>
+          <w:tab w:val="num" w:pos="5400"/>
+        </w:tabs>
+        <w:ind w:left="5400" w:hanging="360"/>
+      </w:pPr>
+    </w:lvl>
+    <w:lvl w:ilvl="7" w:tentative="1">
+      <w:start w:val="1"/>
+      <w:numFmt w:val="decimal"/>
+      <w:lvlText w:val="%8."/>
+      <w:lvlJc w:val="left"/>
+      <w:pPr>
+        <w:tabs>
+          <w:tab w:val="num" w:pos="6120"/>
+        </w:tabs>
+        <w:ind w:left="6120" w:hanging="360"/>
+      </w:pPr>
+    </w:lvl>
+    <w:lvl w:ilvl="8" w:tentative="1">
+      <w:start w:val="1"/>
+      <w:numFmt w:val="decimal"/>
+      <w:lvlText w:val="%9."/>
+      <w:lvlJc w:val="left"/>
+      <w:pPr>
+        <w:tabs>
+          <w:tab w:val="num" w:pos="6840"/>
+        </w:tabs>
+        <w:ind w:left="6840" w:hanging="360"/>
+      </w:pPr>
+    </w:lvl>
+  </w:abstractNum>
+  <w:abstractNum w:abstractNumId="9" w15:restartNumberingAfterBreak="0">
     <w:nsid w:val="2FF037C6"/>
     <w:multiLevelType w:val="hybridMultilevel"/>
     <w:tmpl w:val="DF14BBF4"/>
@@ -4580,7 +8065,233 @@
       </w:pPr>
     </w:lvl>
   </w:abstractNum>
-  <w:abstractNum w:abstractNumId="8" w15:restartNumberingAfterBreak="0">
+  <w:abstractNum w:abstractNumId="10" w15:restartNumberingAfterBreak="0">
+    <w:nsid w:val="340C758B"/>
+    <w:multiLevelType w:val="multilevel"/>
+    <w:tmpl w:val="49F8220A"/>
+    <w:lvl w:ilvl="0">
+      <w:start w:val="1"/>
+      <w:numFmt w:val="decimal"/>
+      <w:lvlText w:val="%1."/>
+      <w:lvlJc w:val="left"/>
+      <w:pPr>
+        <w:tabs>
+          <w:tab w:val="num" w:pos="1080"/>
+        </w:tabs>
+        <w:ind w:left="1080" w:hanging="360"/>
+      </w:pPr>
+    </w:lvl>
+    <w:lvl w:ilvl="1" w:tentative="1">
+      <w:start w:val="1"/>
+      <w:numFmt w:val="decimal"/>
+      <w:lvlText w:val="%2."/>
+      <w:lvlJc w:val="left"/>
+      <w:pPr>
+        <w:tabs>
+          <w:tab w:val="num" w:pos="1800"/>
+        </w:tabs>
+        <w:ind w:left="1800" w:hanging="360"/>
+      </w:pPr>
+    </w:lvl>
+    <w:lvl w:ilvl="2" w:tentative="1">
+      <w:start w:val="1"/>
+      <w:numFmt w:val="decimal"/>
+      <w:lvlText w:val="%3."/>
+      <w:lvlJc w:val="left"/>
+      <w:pPr>
+        <w:tabs>
+          <w:tab w:val="num" w:pos="2520"/>
+        </w:tabs>
+        <w:ind w:left="2520" w:hanging="360"/>
+      </w:pPr>
+    </w:lvl>
+    <w:lvl w:ilvl="3" w:tentative="1">
+      <w:start w:val="1"/>
+      <w:numFmt w:val="decimal"/>
+      <w:lvlText w:val="%4."/>
+      <w:lvlJc w:val="left"/>
+      <w:pPr>
+        <w:tabs>
+          <w:tab w:val="num" w:pos="3240"/>
+        </w:tabs>
+        <w:ind w:left="3240" w:hanging="360"/>
+      </w:pPr>
+    </w:lvl>
+    <w:lvl w:ilvl="4" w:tentative="1">
+      <w:start w:val="1"/>
+      <w:numFmt w:val="decimal"/>
+      <w:lvlText w:val="%5."/>
+      <w:lvlJc w:val="left"/>
+      <w:pPr>
+        <w:tabs>
+          <w:tab w:val="num" w:pos="3960"/>
+        </w:tabs>
+        <w:ind w:left="3960" w:hanging="360"/>
+      </w:pPr>
+    </w:lvl>
+    <w:lvl w:ilvl="5" w:tentative="1">
+      <w:start w:val="1"/>
+      <w:numFmt w:val="decimal"/>
+      <w:lvlText w:val="%6."/>
+      <w:lvlJc w:val="left"/>
+      <w:pPr>
+        <w:tabs>
+          <w:tab w:val="num" w:pos="4680"/>
+        </w:tabs>
+        <w:ind w:left="4680" w:hanging="360"/>
+      </w:pPr>
+    </w:lvl>
+    <w:lvl w:ilvl="6" w:tentative="1">
+      <w:start w:val="1"/>
+      <w:numFmt w:val="decimal"/>
+      <w:lvlText w:val="%7."/>
+      <w:lvlJc w:val="left"/>
+      <w:pPr>
+        <w:tabs>
+          <w:tab w:val="num" w:pos="5400"/>
+        </w:tabs>
+        <w:ind w:left="5400" w:hanging="360"/>
+      </w:pPr>
+    </w:lvl>
+    <w:lvl w:ilvl="7" w:tentative="1">
+      <w:start w:val="1"/>
+      <w:numFmt w:val="decimal"/>
+      <w:lvlText w:val="%8."/>
+      <w:lvlJc w:val="left"/>
+      <w:pPr>
+        <w:tabs>
+          <w:tab w:val="num" w:pos="6120"/>
+        </w:tabs>
+        <w:ind w:left="6120" w:hanging="360"/>
+      </w:pPr>
+    </w:lvl>
+    <w:lvl w:ilvl="8" w:tentative="1">
+      <w:start w:val="1"/>
+      <w:numFmt w:val="decimal"/>
+      <w:lvlText w:val="%9."/>
+      <w:lvlJc w:val="left"/>
+      <w:pPr>
+        <w:tabs>
+          <w:tab w:val="num" w:pos="6840"/>
+        </w:tabs>
+        <w:ind w:left="6840" w:hanging="360"/>
+      </w:pPr>
+    </w:lvl>
+  </w:abstractNum>
+  <w:abstractNum w:abstractNumId="11" w15:restartNumberingAfterBreak="0">
+    <w:nsid w:val="37D76E44"/>
+    <w:multiLevelType w:val="multilevel"/>
+    <w:tmpl w:val="A6301FEA"/>
+    <w:lvl w:ilvl="0">
+      <w:start w:val="1"/>
+      <w:numFmt w:val="decimal"/>
+      <w:lvlText w:val="%1."/>
+      <w:lvlJc w:val="left"/>
+      <w:pPr>
+        <w:tabs>
+          <w:tab w:val="num" w:pos="720"/>
+        </w:tabs>
+        <w:ind w:left="720" w:hanging="360"/>
+      </w:pPr>
+    </w:lvl>
+    <w:lvl w:ilvl="1">
+      <w:start w:val="1"/>
+      <w:numFmt w:val="decimal"/>
+      <w:lvlText w:val="%2."/>
+      <w:lvlJc w:val="left"/>
+      <w:pPr>
+        <w:tabs>
+          <w:tab w:val="num" w:pos="1440"/>
+        </w:tabs>
+        <w:ind w:left="1440" w:hanging="360"/>
+      </w:pPr>
+    </w:lvl>
+    <w:lvl w:ilvl="2" w:tentative="1">
+      <w:start w:val="1"/>
+      <w:numFmt w:val="decimal"/>
+      <w:lvlText w:val="%3."/>
+      <w:lvlJc w:val="left"/>
+      <w:pPr>
+        <w:tabs>
+          <w:tab w:val="num" w:pos="2160"/>
+        </w:tabs>
+        <w:ind w:left="2160" w:hanging="360"/>
+      </w:pPr>
+    </w:lvl>
+    <w:lvl w:ilvl="3" w:tentative="1">
+      <w:start w:val="1"/>
+      <w:numFmt w:val="decimal"/>
+      <w:lvlText w:val="%4."/>
+      <w:lvlJc w:val="left"/>
+      <w:pPr>
+        <w:tabs>
+          <w:tab w:val="num" w:pos="2880"/>
+        </w:tabs>
+        <w:ind w:left="2880" w:hanging="360"/>
+      </w:pPr>
+    </w:lvl>
+    <w:lvl w:ilvl="4" w:tentative="1">
+      <w:start w:val="1"/>
+      <w:numFmt w:val="decimal"/>
+      <w:lvlText w:val="%5."/>
+      <w:lvlJc w:val="left"/>
+      <w:pPr>
+        <w:tabs>
+          <w:tab w:val="num" w:pos="3600"/>
+        </w:tabs>
+        <w:ind w:left="3600" w:hanging="360"/>
+      </w:pPr>
+    </w:lvl>
+    <w:lvl w:ilvl="5" w:tentative="1">
+      <w:start w:val="1"/>
+      <w:numFmt w:val="decimal"/>
+      <w:lvlText w:val="%6."/>
+      <w:lvlJc w:val="left"/>
+      <w:pPr>
+        <w:tabs>
+          <w:tab w:val="num" w:pos="4320"/>
+        </w:tabs>
+        <w:ind w:left="4320" w:hanging="360"/>
+      </w:pPr>
+    </w:lvl>
+    <w:lvl w:ilvl="6" w:tentative="1">
+      <w:start w:val="1"/>
+      <w:numFmt w:val="decimal"/>
+      <w:lvlText w:val="%7."/>
+      <w:lvlJc w:val="left"/>
+      <w:pPr>
+        <w:tabs>
+          <w:tab w:val="num" w:pos="5040"/>
+        </w:tabs>
+        <w:ind w:left="5040" w:hanging="360"/>
+      </w:pPr>
+    </w:lvl>
+    <w:lvl w:ilvl="7" w:tentative="1">
+      <w:start w:val="1"/>
+      <w:numFmt w:val="decimal"/>
+      <w:lvlText w:val="%8."/>
+      <w:lvlJc w:val="left"/>
+      <w:pPr>
+        <w:tabs>
+          <w:tab w:val="num" w:pos="5760"/>
+        </w:tabs>
+        <w:ind w:left="5760" w:hanging="360"/>
+      </w:pPr>
+    </w:lvl>
+    <w:lvl w:ilvl="8" w:tentative="1">
+      <w:start w:val="1"/>
+      <w:numFmt w:val="decimal"/>
+      <w:lvlText w:val="%9."/>
+      <w:lvlJc w:val="left"/>
+      <w:pPr>
+        <w:tabs>
+          <w:tab w:val="num" w:pos="6480"/>
+        </w:tabs>
+        <w:ind w:left="6480" w:hanging="360"/>
+      </w:pPr>
+    </w:lvl>
+  </w:abstractNum>
+  <w:abstractNum w:abstractNumId="12" w15:restartNumberingAfterBreak="0">
     <w:nsid w:val="38D5130B"/>
     <w:multiLevelType w:val="hybridMultilevel"/>
     <w:tmpl w:val="990C08DC"/>
@@ -4666,7 +8377,7 @@
       </w:pPr>
     </w:lvl>
   </w:abstractNum>
-  <w:abstractNum w:abstractNumId="9" w15:restartNumberingAfterBreak="0">
+  <w:abstractNum w:abstractNumId="13" w15:restartNumberingAfterBreak="0">
     <w:nsid w:val="404B2D0A"/>
     <w:multiLevelType w:val="hybridMultilevel"/>
     <w:tmpl w:val="13A4EB7A"/>
@@ -4755,7 +8466,7 @@
       </w:pPr>
     </w:lvl>
   </w:abstractNum>
-  <w:abstractNum w:abstractNumId="10" w15:restartNumberingAfterBreak="0">
+  <w:abstractNum w:abstractNumId="14" w15:restartNumberingAfterBreak="0">
     <w:nsid w:val="59A4341B"/>
     <w:multiLevelType w:val="multilevel"/>
     <w:tmpl w:val="4F641C2C"/>
@@ -4838,6 +8549,119 @@
       <w:lvlJc w:val="right"/>
       <w:pPr>
         <w:ind w:left="6480" w:hanging="180"/>
+      </w:pPr>
+    </w:lvl>
+  </w:abstractNum>
+  <w:abstractNum w:abstractNumId="15" w15:restartNumberingAfterBreak="0">
+    <w:nsid w:val="5EC90780"/>
+    <w:multiLevelType w:val="multilevel"/>
+    <w:tmpl w:val="49F8220A"/>
+    <w:lvl w:ilvl="0">
+      <w:start w:val="1"/>
+      <w:numFmt w:val="decimal"/>
+      <w:lvlText w:val="%1."/>
+      <w:lvlJc w:val="left"/>
+      <w:pPr>
+        <w:tabs>
+          <w:tab w:val="num" w:pos="1080"/>
+        </w:tabs>
+        <w:ind w:left="1080" w:hanging="360"/>
+      </w:pPr>
+    </w:lvl>
+    <w:lvl w:ilvl="1" w:tentative="1">
+      <w:start w:val="1"/>
+      <w:numFmt w:val="decimal"/>
+      <w:lvlText w:val="%2."/>
+      <w:lvlJc w:val="left"/>
+      <w:pPr>
+        <w:tabs>
+          <w:tab w:val="num" w:pos="1800"/>
+        </w:tabs>
+        <w:ind w:left="1800" w:hanging="360"/>
+      </w:pPr>
+    </w:lvl>
+    <w:lvl w:ilvl="2" w:tentative="1">
+      <w:start w:val="1"/>
+      <w:numFmt w:val="decimal"/>
+      <w:lvlText w:val="%3."/>
+      <w:lvlJc w:val="left"/>
+      <w:pPr>
+        <w:tabs>
+          <w:tab w:val="num" w:pos="2520"/>
+        </w:tabs>
+        <w:ind w:left="2520" w:hanging="360"/>
+      </w:pPr>
+    </w:lvl>
+    <w:lvl w:ilvl="3" w:tentative="1">
+      <w:start w:val="1"/>
+      <w:numFmt w:val="decimal"/>
+      <w:lvlText w:val="%4."/>
+      <w:lvlJc w:val="left"/>
+      <w:pPr>
+        <w:tabs>
+          <w:tab w:val="num" w:pos="3240"/>
+        </w:tabs>
+        <w:ind w:left="3240" w:hanging="360"/>
+      </w:pPr>
+    </w:lvl>
+    <w:lvl w:ilvl="4" w:tentative="1">
+      <w:start w:val="1"/>
+      <w:numFmt w:val="decimal"/>
+      <w:lvlText w:val="%5."/>
+      <w:lvlJc w:val="left"/>
+      <w:pPr>
+        <w:tabs>
+          <w:tab w:val="num" w:pos="3960"/>
+        </w:tabs>
+        <w:ind w:left="3960" w:hanging="360"/>
+      </w:pPr>
+    </w:lvl>
+    <w:lvl w:ilvl="5" w:tentative="1">
+      <w:start w:val="1"/>
+      <w:numFmt w:val="decimal"/>
+      <w:lvlText w:val="%6."/>
+      <w:lvlJc w:val="left"/>
+      <w:pPr>
+        <w:tabs>
+          <w:tab w:val="num" w:pos="4680"/>
+        </w:tabs>
+        <w:ind w:left="4680" w:hanging="360"/>
+      </w:pPr>
+    </w:lvl>
+    <w:lvl w:ilvl="6" w:tentative="1">
+      <w:start w:val="1"/>
+      <w:numFmt w:val="decimal"/>
+      <w:lvlText w:val="%7."/>
+      <w:lvlJc w:val="left"/>
+      <w:pPr>
+        <w:tabs>
+          <w:tab w:val="num" w:pos="5400"/>
+        </w:tabs>
+        <w:ind w:left="5400" w:hanging="360"/>
+      </w:pPr>
+    </w:lvl>
+    <w:lvl w:ilvl="7" w:tentative="1">
+      <w:start w:val="1"/>
+      <w:numFmt w:val="decimal"/>
+      <w:lvlText w:val="%8."/>
+      <w:lvlJc w:val="left"/>
+      <w:pPr>
+        <w:tabs>
+          <w:tab w:val="num" w:pos="6120"/>
+        </w:tabs>
+        <w:ind w:left="6120" w:hanging="360"/>
+      </w:pPr>
+    </w:lvl>
+    <w:lvl w:ilvl="8" w:tentative="1">
+      <w:start w:val="1"/>
+      <w:numFmt w:val="decimal"/>
+      <w:lvlText w:val="%9."/>
+      <w:lvlJc w:val="left"/>
+      <w:pPr>
+        <w:tabs>
+          <w:tab w:val="num" w:pos="6840"/>
+        </w:tabs>
+        <w:ind w:left="6840" w:hanging="360"/>
       </w:pPr>
     </w:lvl>
   </w:abstractNum>
@@ -4845,25 +8669,25 @@
     <w:abstractNumId w:val="2"/>
   </w:num>
   <w:num w:numId="2">
-    <w:abstractNumId w:val="10"/>
+    <w:abstractNumId w:val="14"/>
   </w:num>
   <w:num w:numId="3">
     <w:abstractNumId w:val="5"/>
   </w:num>
   <w:num w:numId="4">
-    <w:abstractNumId w:val="6"/>
+    <w:abstractNumId w:val="7"/>
   </w:num>
   <w:num w:numId="5">
     <w:abstractNumId w:val="3"/>
   </w:num>
   <w:num w:numId="6">
-    <w:abstractNumId w:val="9"/>
+    <w:abstractNumId w:val="13"/>
   </w:num>
   <w:num w:numId="7">
     <w:abstractNumId w:val="4"/>
   </w:num>
   <w:num w:numId="8">
-    <w:abstractNumId w:val="7"/>
+    <w:abstractNumId w:val="9"/>
   </w:num>
   <w:num w:numId="9">
     <w:abstractNumId w:val="0"/>
@@ -4872,7 +8696,22 @@
     <w:abstractNumId w:val="1"/>
   </w:num>
   <w:num w:numId="11">
+    <w:abstractNumId w:val="12"/>
+  </w:num>
+  <w:num w:numId="12">
+    <w:abstractNumId w:val="10"/>
+  </w:num>
+  <w:num w:numId="13">
+    <w:abstractNumId w:val="6"/>
+  </w:num>
+  <w:num w:numId="14">
     <w:abstractNumId w:val="8"/>
+  </w:num>
+  <w:num w:numId="15">
+    <w:abstractNumId w:val="15"/>
+  </w:num>
+  <w:num w:numId="16">
+    <w:abstractNumId w:val="11"/>
   </w:num>
 </w:numbering>
 </file>
@@ -5495,6 +9334,22 @@
       <w:contextualSpacing/>
     </w:pPr>
   </w:style>
+  <w:style w:type="paragraph" w:styleId="NormalWeb">
+    <w:name w:val="Normal (Web)"/>
+    <w:basedOn w:val="Normal"/>
+    <w:uiPriority w:val="99"/>
+    <w:semiHidden/>
+    <w:unhideWhenUsed/>
+    <w:rsid w:val="004642C4"/>
+    <w:pPr>
+      <w:spacing w:before="100" w:beforeAutospacing="1" w:after="100" w:afterAutospacing="1" w:line="240" w:lineRule="auto"/>
+    </w:pPr>
+    <w:rPr>
+      <w:rFonts w:ascii="Times New Roman" w:eastAsia="Times New Roman" w:hAnsi="Times New Roman" w:cs="Times New Roman"/>
+      <w:sz w:val="24"/>
+      <w:szCs w:val="24"/>
+    </w:rPr>
+  </w:style>
 </w:styles>
 </file>
 

</xml_diff>

<commit_message>
ArchitectureNotebook added Use Cases Specification.docx updated
</commit_message>
<xml_diff>
--- a/Use Cases Specification.docx
+++ b/Use Cases Specification.docx
@@ -1526,7 +1526,23 @@
           <w:sz w:val="24"/>
           <w:szCs w:val="24"/>
         </w:rPr>
-        <w:t>1- User wants to manage accounts in HRS.</w:t>
+        <w:t xml:space="preserve">1- User wants to </w:t>
+      </w:r>
+      <w:r>
+        <w:rPr>
+          <w:rFonts w:ascii="Times New Roman" w:eastAsia="Times New Roman" w:hAnsi="Times New Roman" w:cs="Times New Roman"/>
+          <w:sz w:val="24"/>
+          <w:szCs w:val="24"/>
+        </w:rPr>
+        <w:t>retrieve information his/her  account</w:t>
+      </w:r>
+      <w:r>
+        <w:rPr>
+          <w:rFonts w:ascii="Times New Roman" w:eastAsia="Times New Roman" w:hAnsi="Times New Roman" w:cs="Times New Roman"/>
+          <w:sz w:val="24"/>
+          <w:szCs w:val="24"/>
+        </w:rPr>
+        <w:t xml:space="preserve"> in HRS.</w:t>
       </w:r>
     </w:p>
     <w:p>
@@ -1667,23 +1683,15 @@
           <w:sz w:val="24"/>
           <w:szCs w:val="24"/>
         </w:rPr>
-        <w:t>User clicks the</w:t>
-      </w:r>
-      <w:r>
-        <w:rPr>
-          <w:rFonts w:ascii="Times New Roman" w:eastAsia="Times New Roman" w:hAnsi="Times New Roman" w:cs="Times New Roman"/>
-          <w:sz w:val="24"/>
-          <w:szCs w:val="24"/>
-        </w:rPr>
-        <w:t xml:space="preserve"> “Create an account” </w:t>
-      </w:r>
-      <w:r>
-        <w:rPr>
-          <w:rFonts w:ascii="Times New Roman" w:eastAsia="Times New Roman" w:hAnsi="Times New Roman" w:cs="Times New Roman"/>
-          <w:sz w:val="24"/>
-          <w:szCs w:val="24"/>
-        </w:rPr>
-        <w:t>button</w:t>
+        <w:t xml:space="preserve">User </w:t>
+      </w:r>
+      <w:r>
+        <w:rPr>
+          <w:rFonts w:ascii="Times New Roman" w:eastAsia="Times New Roman" w:hAnsi="Times New Roman" w:cs="Times New Roman"/>
+          <w:sz w:val="24"/>
+          <w:szCs w:val="24"/>
+        </w:rPr>
+        <w:t>chooses option to create an account</w:t>
       </w:r>
       <w:r>
         <w:rPr>
@@ -1927,7 +1935,23 @@
           <w:sz w:val="24"/>
           <w:szCs w:val="24"/>
         </w:rPr>
-        <w:t>User fulfills the form with needed data.</w:t>
+        <w:t xml:space="preserve">User fulfills the form with </w:t>
+      </w:r>
+      <w:r>
+        <w:rPr>
+          <w:rFonts w:ascii="Times New Roman" w:eastAsia="Times New Roman" w:hAnsi="Times New Roman" w:cs="Times New Roman"/>
+          <w:sz w:val="24"/>
+          <w:szCs w:val="24"/>
+        </w:rPr>
+        <w:t>valid</w:t>
+      </w:r>
+      <w:r>
+        <w:rPr>
+          <w:rFonts w:ascii="Times New Roman" w:eastAsia="Times New Roman" w:hAnsi="Times New Roman" w:cs="Times New Roman"/>
+          <w:sz w:val="24"/>
+          <w:szCs w:val="24"/>
+        </w:rPr>
+        <w:t xml:space="preserve"> data.</w:t>
       </w:r>
     </w:p>
     <w:p>
@@ -2128,7 +2152,7 @@
     </w:p>
     <w:p>
       <w:pPr>
-        <w:ind w:firstLine="720"/>
+        <w:ind w:left="720"/>
         <w:rPr>
           <w:rFonts w:ascii="Times New Roman" w:eastAsia="Times New Roman" w:hAnsi="Times New Roman" w:cs="Times New Roman"/>
           <w:sz w:val="24"/>
@@ -2161,7 +2185,15 @@
           <w:sz w:val="24"/>
           <w:szCs w:val="24"/>
         </w:rPr>
-        <w:t>User clicks the “Update an account” button.</w:t>
+        <w:t>User chooses option to update an account</w:t>
+      </w:r>
+      <w:r>
+        <w:rPr>
+          <w:rFonts w:ascii="Times New Roman" w:eastAsia="Times New Roman" w:hAnsi="Times New Roman" w:cs="Times New Roman"/>
+          <w:sz w:val="24"/>
+          <w:szCs w:val="24"/>
+        </w:rPr>
+        <w:t>.</w:t>
       </w:r>
     </w:p>
     <w:p>
@@ -2447,7 +2479,15 @@
           <w:sz w:val="24"/>
           <w:szCs w:val="24"/>
         </w:rPr>
-        <w:t>User clicks the “Update an account” button.</w:t>
+        <w:t>User chooses option to delete an account</w:t>
+      </w:r>
+      <w:r>
+        <w:rPr>
+          <w:rFonts w:ascii="Times New Roman" w:eastAsia="Times New Roman" w:hAnsi="Times New Roman" w:cs="Times New Roman"/>
+          <w:sz w:val="24"/>
+          <w:szCs w:val="24"/>
+        </w:rPr>
+        <w:t>.</w:t>
       </w:r>
     </w:p>
     <w:p>
@@ -6207,7 +6247,25 @@
           <w:sz w:val="24"/>
           <w:szCs w:val="24"/>
         </w:rPr>
-        <w:t>The hotel guest gives an entry card to the receptionist, updates the status of the reservation as paid.</w:t>
+        <w:t>The hotel guest gives an entry card to the receptionist,</w:t>
+      </w:r>
+      <w:r>
+        <w:rPr>
+          <w:rFonts w:ascii="Times New Roman" w:eastAsia="Times New Roman" w:hAnsi="Times New Roman" w:cs="Times New Roman"/>
+          <w:color w:val="000000"/>
+          <w:sz w:val="24"/>
+          <w:szCs w:val="24"/>
+        </w:rPr>
+        <w:t xml:space="preserve"> receptionist</w:t>
+      </w:r>
+      <w:r>
+        <w:rPr>
+          <w:rFonts w:ascii="Times New Roman" w:eastAsia="Times New Roman" w:hAnsi="Times New Roman" w:cs="Times New Roman"/>
+          <w:color w:val="000000"/>
+          <w:sz w:val="24"/>
+          <w:szCs w:val="24"/>
+        </w:rPr>
+        <w:t xml:space="preserve"> updates the status of the reservation as paid.</w:t>
       </w:r>
     </w:p>
     <w:p>
@@ -6430,6 +6488,7 @@
         <w:ind w:left="1080" w:hanging="360"/>
         <w:rPr>
           <w:rFonts w:ascii="Times New Roman" w:eastAsia="Times New Roman" w:hAnsi="Times New Roman" w:cs="Times New Roman"/>
+          <w:color w:val="000000"/>
           <w:sz w:val="24"/>
           <w:szCs w:val="24"/>
         </w:rPr>
@@ -6443,6 +6502,124 @@
         </w:rPr>
         <w:tab/>
         <w:t>2b. The hotel guest enters another card information.</w:t>
+      </w:r>
+    </w:p>
+    <w:p>
+      <w:pPr>
+        <w:spacing w:line="240" w:lineRule="auto"/>
+        <w:ind w:left="360"/>
+        <w:rPr>
+          <w:rFonts w:ascii="Times New Roman" w:eastAsia="Times New Roman" w:hAnsi="Times New Roman" w:cs="Times New Roman"/>
+          <w:sz w:val="24"/>
+          <w:szCs w:val="24"/>
+        </w:rPr>
+      </w:pPr>
+      <w:r>
+        <w:rPr>
+          <w:rFonts w:ascii="Times New Roman" w:eastAsia="Times New Roman" w:hAnsi="Times New Roman" w:cs="Times New Roman"/>
+          <w:color w:val="000000"/>
+          <w:sz w:val="24"/>
+          <w:szCs w:val="24"/>
+        </w:rPr>
+        <w:t>6a</w:t>
+      </w:r>
+      <w:r>
+        <w:rPr>
+          <w:rFonts w:ascii="Times New Roman" w:eastAsia="Times New Roman" w:hAnsi="Times New Roman" w:cs="Times New Roman"/>
+          <w:color w:val="000000"/>
+          <w:sz w:val="24"/>
+          <w:szCs w:val="24"/>
+        </w:rPr>
+        <w:t>. The hotel guest cannot provide entry card to the receptionist because he/she lost it:</w:t>
+      </w:r>
+    </w:p>
+    <w:p>
+      <w:pPr>
+        <w:spacing w:after="0" w:line="240" w:lineRule="auto"/>
+        <w:ind w:left="1080" w:hanging="360"/>
+        <w:rPr>
+          <w:rFonts w:ascii="Times New Roman" w:eastAsia="Times New Roman" w:hAnsi="Times New Roman" w:cs="Times New Roman"/>
+          <w:sz w:val="24"/>
+          <w:szCs w:val="24"/>
+        </w:rPr>
+      </w:pPr>
+      <w:r>
+        <w:rPr>
+          <w:rFonts w:ascii="Times New Roman" w:eastAsia="Times New Roman" w:hAnsi="Times New Roman" w:cs="Times New Roman"/>
+          <w:color w:val="000000"/>
+          <w:sz w:val="24"/>
+          <w:szCs w:val="24"/>
+        </w:rPr>
+        <w:t>1.</w:t>
+      </w:r>
+      <w:r>
+        <w:rPr>
+          <w:rFonts w:ascii="Times New Roman" w:eastAsia="Times New Roman" w:hAnsi="Times New Roman" w:cs="Times New Roman"/>
+          <w:color w:val="000000"/>
+          <w:sz w:val="14"/>
+          <w:szCs w:val="14"/>
+        </w:rPr>
+        <w:t xml:space="preserve">   </w:t>
+      </w:r>
+      <w:r>
+        <w:rPr>
+          <w:rFonts w:ascii="Times New Roman" w:eastAsia="Times New Roman" w:hAnsi="Times New Roman" w:cs="Times New Roman"/>
+          <w:color w:val="000000"/>
+          <w:sz w:val="24"/>
+          <w:szCs w:val="24"/>
+        </w:rPr>
+        <w:t>The receptionist finds the entry card entity in the system and tags it as lost.</w:t>
+      </w:r>
+    </w:p>
+    <w:p>
+      <w:pPr>
+        <w:spacing w:after="0" w:line="240" w:lineRule="auto"/>
+        <w:ind w:left="1080" w:hanging="360"/>
+        <w:rPr>
+          <w:rFonts w:ascii="Times New Roman" w:eastAsia="Times New Roman" w:hAnsi="Times New Roman" w:cs="Times New Roman"/>
+          <w:color w:val="000000"/>
+          <w:sz w:val="24"/>
+          <w:szCs w:val="24"/>
+        </w:rPr>
+      </w:pPr>
+      <w:r>
+        <w:rPr>
+          <w:rFonts w:ascii="Times New Roman" w:eastAsia="Times New Roman" w:hAnsi="Times New Roman" w:cs="Times New Roman"/>
+          <w:color w:val="000000"/>
+          <w:sz w:val="24"/>
+          <w:szCs w:val="24"/>
+        </w:rPr>
+        <w:t>2. The receptionist adds the additional fee for entry card loss to</w:t>
+      </w:r>
+      <w:r>
+        <w:rPr>
+          <w:rFonts w:ascii="Times New Roman" w:eastAsia="Times New Roman" w:hAnsi="Times New Roman" w:cs="Times New Roman"/>
+          <w:color w:val="000000"/>
+          <w:sz w:val="24"/>
+          <w:szCs w:val="24"/>
+        </w:rPr>
+        <w:t xml:space="preserve"> the total debt of the customer.</w:t>
+      </w:r>
+    </w:p>
+    <w:p>
+      <w:pPr>
+        <w:spacing w:after="0" w:line="240" w:lineRule="auto"/>
+        <w:ind w:left="1080" w:hanging="360"/>
+        <w:rPr>
+          <w:rFonts w:ascii="Times New Roman" w:eastAsia="Times New Roman" w:hAnsi="Times New Roman" w:cs="Times New Roman"/>
+          <w:color w:val="000000"/>
+          <w:sz w:val="24"/>
+          <w:szCs w:val="24"/>
+        </w:rPr>
+      </w:pPr>
+      <w:r>
+        <w:rPr>
+          <w:rFonts w:ascii="Times New Roman" w:eastAsia="Times New Roman" w:hAnsi="Times New Roman" w:cs="Times New Roman"/>
+          <w:color w:val="000000"/>
+          <w:sz w:val="24"/>
+          <w:szCs w:val="24"/>
+        </w:rPr>
+        <w:t>Step 1-6 repeated for the additional debt.</w:t>
       </w:r>
     </w:p>
     <w:p>
@@ -7785,8 +7962,6 @@
         </w:rPr>
         <w:t>Manage Users</w:t>
       </w:r>
-      <w:bookmarkStart w:id="31" w:name="_GoBack"/>
-      <w:bookmarkEnd w:id="31"/>
     </w:p>
     <w:p>
       <w:pPr>
@@ -7958,7 +8133,49 @@
         <w:rPr>
           <w:color w:val="000000"/>
         </w:rPr>
-        <w:t>1. Hotel Manager wants to create new receptionists.</w:t>
+        <w:t xml:space="preserve">1. </w:t>
+      </w:r>
+      <w:r>
+        <w:rPr>
+          <w:color w:val="000000"/>
+        </w:rPr>
+        <w:t xml:space="preserve">Hotel Manager wants to </w:t>
+      </w:r>
+      <w:r>
+        <w:rPr>
+          <w:color w:val="000000"/>
+        </w:rPr>
+        <w:t>a</w:t>
+      </w:r>
+      <w:r>
+        <w:rPr>
+          <w:color w:val="000000"/>
+        </w:rPr>
+        <w:t xml:space="preserve"> </w:t>
+      </w:r>
+      <w:r>
+        <w:rPr>
+          <w:color w:val="000000"/>
+        </w:rPr>
+        <w:t>approve</w:t>
+      </w:r>
+      <w:r>
+        <w:rPr>
+          <w:color w:val="000000"/>
+        </w:rPr>
+        <w:t xml:space="preserve"> </w:t>
+      </w:r>
+      <w:r>
+        <w:rPr>
+          <w:color w:val="000000"/>
+        </w:rPr>
+        <w:t xml:space="preserve">request for creating </w:t>
+      </w:r>
+      <w:r>
+        <w:rPr>
+          <w:color w:val="000000"/>
+        </w:rPr>
+        <w:t>receptionists.</w:t>
       </w:r>
     </w:p>
     <w:p>
@@ -7966,12 +8183,27 @@
         <w:pStyle w:val="NormalWeb"/>
         <w:spacing w:before="0" w:beforeAutospacing="0" w:after="160" w:afterAutospacing="0"/>
         <w:ind w:left="360"/>
-      </w:pPr>
-      <w:r>
-        <w:rPr>
-          <w:color w:val="000000"/>
-        </w:rPr>
-        <w:t>2. HRS displays the registration screen.</w:t>
+        <w:rPr>
+          <w:color w:val="000000"/>
+        </w:rPr>
+      </w:pPr>
+      <w:r>
+        <w:rPr>
+          <w:color w:val="000000"/>
+        </w:rPr>
+        <w:t xml:space="preserve">2. </w:t>
+      </w:r>
+      <w:r>
+        <w:rPr>
+          <w:color w:val="000000"/>
+        </w:rPr>
+        <w:t xml:space="preserve">HRS displays the </w:t>
+      </w:r>
+      <w:r>
+        <w:rPr>
+          <w:color w:val="000000"/>
+        </w:rPr>
+        <w:t>approval requests screen.</w:t>
       </w:r>
     </w:p>
     <w:p>
@@ -7979,12 +8211,15 @@
         <w:pStyle w:val="NormalWeb"/>
         <w:spacing w:before="0" w:beforeAutospacing="0" w:after="160" w:afterAutospacing="0"/>
         <w:ind w:left="360"/>
-      </w:pPr>
-      <w:r>
-        <w:rPr>
-          <w:color w:val="000000"/>
-        </w:rPr>
-        <w:t>3.  Hotel Manager introduces the required user information and assigns available roles for receptionists to HRS by fulfilling necessary areas on the registration screen. </w:t>
+        <w:rPr>
+          <w:color w:val="000000"/>
+        </w:rPr>
+      </w:pPr>
+      <w:r>
+        <w:rPr>
+          <w:color w:val="000000"/>
+        </w:rPr>
+        <w:t>3. Hotel manager chooses to check assignment of the request.</w:t>
       </w:r>
     </w:p>
     <w:p>
@@ -7992,12 +8227,21 @@
         <w:pStyle w:val="NormalWeb"/>
         <w:spacing w:before="0" w:beforeAutospacing="0" w:after="160" w:afterAutospacing="0"/>
         <w:ind w:left="360"/>
-      </w:pPr>
-      <w:r>
-        <w:rPr>
-          <w:color w:val="000000"/>
-        </w:rPr>
-        <w:t>4. HRS verifies the entered user information and displays a success message.</w:t>
+        <w:rPr>
+          <w:color w:val="000000"/>
+        </w:rPr>
+      </w:pPr>
+      <w:r>
+        <w:rPr>
+          <w:color w:val="000000"/>
+        </w:rPr>
+        <w:t>4.</w:t>
+      </w:r>
+      <w:r>
+        <w:rPr>
+          <w:color w:val="000000"/>
+        </w:rPr>
+        <w:t xml:space="preserve"> Hotel manager approves the request.</w:t>
       </w:r>
     </w:p>
     <w:p>
@@ -8005,562 +8249,69 @@
         <w:pStyle w:val="NormalWeb"/>
         <w:spacing w:before="0" w:beforeAutospacing="0" w:after="160" w:afterAutospacing="0"/>
         <w:ind w:left="360"/>
-      </w:pPr>
-      <w:r>
-        <w:rPr>
-          <w:color w:val="000000"/>
-        </w:rPr>
-        <w:t>5. HRS returns to initial state. </w:t>
+        <w:rPr>
+          <w:color w:val="000000"/>
+        </w:rPr>
+      </w:pPr>
+      <w:r>
+        <w:rPr>
+          <w:color w:val="000000"/>
+        </w:rPr>
+        <w:t>5. HRS updates the status of the request and activates the account.</w:t>
       </w:r>
     </w:p>
     <w:p>
       <w:pPr>
         <w:pStyle w:val="NormalWeb"/>
         <w:spacing w:before="0" w:beforeAutospacing="0" w:after="160" w:afterAutospacing="0"/>
-      </w:pPr>
-      <w:r>
-        <w:rPr>
-          <w:b/>
-          <w:bCs/>
-          <w:color w:val="000000"/>
-          <w:u w:val="single"/>
-        </w:rPr>
-        <w:t>Extensions:</w:t>
-      </w:r>
-    </w:p>
-    <w:p>
-      <w:pPr>
-        <w:pStyle w:val="NormalWeb"/>
-        <w:spacing w:before="0" w:beforeAutospacing="0" w:after="0" w:afterAutospacing="0"/>
-      </w:pPr>
-      <w:r>
-        <w:rPr>
-          <w:color w:val="000000"/>
-        </w:rPr>
-        <w:t>1.a. Hotel Manager wants to retrieve current receptionists’ user information and assignments.</w:t>
-      </w:r>
-    </w:p>
-    <w:p>
-      <w:pPr>
-        <w:pStyle w:val="NormalWeb"/>
-        <w:spacing w:before="0" w:beforeAutospacing="0" w:after="0" w:afterAutospacing="0"/>
-        <w:ind w:firstLine="720"/>
-      </w:pPr>
-      <w:r>
-        <w:rPr>
-          <w:color w:val="000000"/>
-        </w:rPr>
-        <w:t>2. HRS displays the inquiry screen.</w:t>
-      </w:r>
-    </w:p>
-    <w:p>
-      <w:pPr>
-        <w:pStyle w:val="NormalWeb"/>
-        <w:spacing w:before="0" w:beforeAutospacing="0" w:after="0" w:afterAutospacing="0"/>
-        <w:ind w:left="720" w:firstLine="720"/>
-      </w:pPr>
-      <w:r>
-        <w:rPr>
-          <w:color w:val="000000"/>
-        </w:rPr>
-        <w:t>2.a. HRS fails to display the inquiry screen.</w:t>
-      </w:r>
-    </w:p>
-    <w:p>
-      <w:pPr>
-        <w:pStyle w:val="NormalWeb"/>
-        <w:numPr>
-          <w:ilvl w:val="0"/>
-          <w:numId w:val="18"/>
-        </w:numPr>
-        <w:spacing w:before="0" w:beforeAutospacing="0" w:after="0" w:afterAutospacing="0"/>
-        <w:ind w:left="2160"/>
-        <w:textAlignment w:val="baseline"/>
-        <w:rPr>
-          <w:color w:val="000000"/>
-        </w:rPr>
-      </w:pPr>
-      <w:r>
-        <w:rPr>
-          <w:color w:val="000000"/>
-        </w:rPr>
-        <w:t>HRS submit an error message.</w:t>
-      </w:r>
-    </w:p>
-    <w:p>
-      <w:pPr>
-        <w:pStyle w:val="NormalWeb"/>
-        <w:numPr>
-          <w:ilvl w:val="0"/>
-          <w:numId w:val="18"/>
-        </w:numPr>
-        <w:spacing w:before="0" w:beforeAutospacing="0" w:after="0" w:afterAutospacing="0"/>
-        <w:ind w:left="2160"/>
-        <w:textAlignment w:val="baseline"/>
-        <w:rPr>
-          <w:color w:val="000000"/>
-        </w:rPr>
-      </w:pPr>
-      <w:r>
-        <w:rPr>
-          <w:color w:val="000000"/>
-        </w:rPr>
-        <w:t>Hotel Manager restarts the HRS.</w:t>
-      </w:r>
-    </w:p>
-    <w:p>
-      <w:pPr>
-        <w:pStyle w:val="NormalWeb"/>
-        <w:spacing w:before="0" w:beforeAutospacing="0" w:after="0" w:afterAutospacing="0"/>
-        <w:ind w:firstLine="720"/>
-      </w:pPr>
-      <w:r>
-        <w:rPr>
-          <w:color w:val="000000"/>
-        </w:rPr>
-        <w:t>3. Hotel Manager inquiries user information from the receptionist. </w:t>
-      </w:r>
-    </w:p>
-    <w:p>
-      <w:pPr>
-        <w:pStyle w:val="NormalWeb"/>
-        <w:spacing w:before="0" w:beforeAutospacing="0" w:after="0" w:afterAutospacing="0"/>
-        <w:ind w:firstLine="720"/>
-      </w:pPr>
-      <w:r>
-        <w:rPr>
-          <w:color w:val="000000"/>
-        </w:rPr>
-        <w:t>4. HRS returns the information in accordance with this inquiry.</w:t>
-      </w:r>
-    </w:p>
-    <w:p>
-      <w:pPr>
-        <w:pStyle w:val="NormalWeb"/>
-        <w:spacing w:before="0" w:beforeAutospacing="0" w:after="0" w:afterAutospacing="0"/>
-        <w:ind w:left="720" w:firstLine="720"/>
-      </w:pPr>
-      <w:r>
-        <w:rPr>
-          <w:color w:val="000000"/>
-        </w:rPr>
-        <w:t>4.a. HRS fails to return the information and warns the Hotel Manager.</w:t>
-      </w:r>
-    </w:p>
-    <w:p>
-      <w:pPr>
-        <w:pStyle w:val="NormalWeb"/>
-        <w:spacing w:before="0" w:beforeAutospacing="0" w:after="0" w:afterAutospacing="0"/>
-        <w:ind w:left="1440" w:firstLine="403"/>
-      </w:pPr>
-      <w:r>
-        <w:rPr>
-          <w:color w:val="000000"/>
-        </w:rPr>
-        <w:t>1. Hotel Manager updates the inputs of the inquiry.  </w:t>
-      </w:r>
-    </w:p>
-    <w:p>
-      <w:pPr>
-        <w:pStyle w:val="NormalWeb"/>
-        <w:spacing w:before="0" w:beforeAutospacing="0" w:after="0" w:afterAutospacing="0"/>
-      </w:pPr>
-      <w:r>
-        <w:rPr>
-          <w:color w:val="000000"/>
-        </w:rPr>
-        <w:t>1.b. Hotel Manager wants to update current receptionists’ user information and assignments.</w:t>
-      </w:r>
-    </w:p>
-    <w:p>
-      <w:pPr>
-        <w:pStyle w:val="NormalWeb"/>
-        <w:spacing w:before="0" w:beforeAutospacing="0" w:after="0" w:afterAutospacing="0"/>
-        <w:ind w:firstLine="720"/>
-      </w:pPr>
-      <w:r>
-        <w:rPr>
-          <w:color w:val="000000"/>
-        </w:rPr>
-        <w:t>2. HRS displays the inquiry screen.</w:t>
-      </w:r>
-    </w:p>
-    <w:p>
-      <w:pPr>
-        <w:pStyle w:val="NormalWeb"/>
-        <w:spacing w:before="0" w:beforeAutospacing="0" w:after="0" w:afterAutospacing="0"/>
-        <w:ind w:left="720" w:firstLine="720"/>
-      </w:pPr>
-      <w:r>
-        <w:rPr>
-          <w:color w:val="000000"/>
-        </w:rPr>
-        <w:t>2.a. HRS fails to display the inquiry screen.</w:t>
-      </w:r>
-    </w:p>
-    <w:p>
-      <w:pPr>
-        <w:pStyle w:val="NormalWeb"/>
-        <w:numPr>
-          <w:ilvl w:val="0"/>
-          <w:numId w:val="19"/>
-        </w:numPr>
-        <w:spacing w:before="0" w:beforeAutospacing="0" w:after="0" w:afterAutospacing="0"/>
-        <w:ind w:left="2160"/>
-        <w:textAlignment w:val="baseline"/>
-        <w:rPr>
-          <w:color w:val="000000"/>
-        </w:rPr>
-      </w:pPr>
-      <w:r>
-        <w:rPr>
-          <w:color w:val="000000"/>
-        </w:rPr>
-        <w:t>HRS submit an error message.</w:t>
-      </w:r>
-    </w:p>
-    <w:p>
-      <w:pPr>
-        <w:pStyle w:val="NormalWeb"/>
-        <w:numPr>
-          <w:ilvl w:val="0"/>
-          <w:numId w:val="19"/>
-        </w:numPr>
-        <w:spacing w:before="0" w:beforeAutospacing="0" w:after="0" w:afterAutospacing="0"/>
-        <w:ind w:left="2160"/>
-        <w:textAlignment w:val="baseline"/>
-        <w:rPr>
-          <w:color w:val="000000"/>
-        </w:rPr>
-      </w:pPr>
-      <w:r>
-        <w:rPr>
-          <w:color w:val="000000"/>
-        </w:rPr>
-        <w:t>Hotel Manager restarts the HRS.</w:t>
-      </w:r>
-    </w:p>
-    <w:p>
-      <w:pPr>
-        <w:pStyle w:val="NormalWeb"/>
-        <w:spacing w:before="0" w:beforeAutospacing="0" w:after="0" w:afterAutospacing="0"/>
-        <w:ind w:firstLine="720"/>
-      </w:pPr>
-      <w:r>
-        <w:rPr>
-          <w:color w:val="000000"/>
-        </w:rPr>
-        <w:t>3. Hotel Manager inquiries user information from the receptionist. </w:t>
-      </w:r>
-    </w:p>
-    <w:p>
-      <w:pPr>
-        <w:pStyle w:val="NormalWeb"/>
-        <w:spacing w:before="0" w:beforeAutospacing="0" w:after="0" w:afterAutospacing="0"/>
-        <w:ind w:firstLine="720"/>
-      </w:pPr>
-      <w:r>
-        <w:rPr>
-          <w:color w:val="000000"/>
-        </w:rPr>
-        <w:t>4. HRS returns the information in accordance with this inquiry. </w:t>
-      </w:r>
-    </w:p>
-    <w:p>
-      <w:pPr>
-        <w:pStyle w:val="NormalWeb"/>
-        <w:spacing w:before="0" w:beforeAutospacing="0" w:after="0" w:afterAutospacing="0"/>
-        <w:ind w:firstLine="720"/>
-      </w:pPr>
-      <w:r>
-        <w:rPr>
-          <w:color w:val="000000"/>
-        </w:rPr>
-        <w:t>5. Hotel Manager pushes the edit button. </w:t>
-      </w:r>
-    </w:p>
-    <w:p>
-      <w:pPr>
-        <w:pStyle w:val="NormalWeb"/>
-        <w:spacing w:before="0" w:beforeAutospacing="0" w:after="0" w:afterAutospacing="0"/>
-        <w:ind w:firstLine="720"/>
-      </w:pPr>
-      <w:r>
-        <w:rPr>
-          <w:color w:val="000000"/>
-        </w:rPr>
-        <w:t>6. HRS displays the editable screen.</w:t>
-      </w:r>
-    </w:p>
-    <w:p>
-      <w:pPr>
-        <w:pStyle w:val="NormalWeb"/>
-        <w:spacing w:before="0" w:beforeAutospacing="0" w:after="0" w:afterAutospacing="0"/>
-        <w:ind w:left="720" w:firstLine="720"/>
-      </w:pPr>
-      <w:r>
-        <w:rPr>
-          <w:color w:val="000000"/>
-        </w:rPr>
-        <w:t>6.a. HRS fails to display the inquiry screen.</w:t>
-      </w:r>
-    </w:p>
-    <w:p>
-      <w:pPr>
-        <w:pStyle w:val="NormalWeb"/>
-        <w:numPr>
-          <w:ilvl w:val="0"/>
-          <w:numId w:val="20"/>
-        </w:numPr>
-        <w:spacing w:before="0" w:beforeAutospacing="0" w:after="0" w:afterAutospacing="0"/>
-        <w:ind w:left="2160"/>
-        <w:textAlignment w:val="baseline"/>
-        <w:rPr>
-          <w:color w:val="000000"/>
-        </w:rPr>
-      </w:pPr>
-      <w:r>
-        <w:rPr>
-          <w:color w:val="000000"/>
-        </w:rPr>
-        <w:t>HRS submit an error message.</w:t>
-      </w:r>
-    </w:p>
-    <w:p>
-      <w:pPr>
-        <w:pStyle w:val="NormalWeb"/>
-        <w:numPr>
-          <w:ilvl w:val="0"/>
-          <w:numId w:val="20"/>
-        </w:numPr>
-        <w:spacing w:before="0" w:beforeAutospacing="0" w:after="0" w:afterAutospacing="0"/>
-        <w:ind w:left="2160"/>
-        <w:textAlignment w:val="baseline"/>
-        <w:rPr>
-          <w:color w:val="000000"/>
-        </w:rPr>
-      </w:pPr>
-      <w:r>
-        <w:rPr>
-          <w:color w:val="000000"/>
-        </w:rPr>
-        <w:t>Hotel Manager restarts the HRS.</w:t>
-      </w:r>
-    </w:p>
-    <w:p>
-      <w:pPr>
-        <w:pStyle w:val="NormalWeb"/>
-        <w:spacing w:before="0" w:beforeAutospacing="0" w:after="0" w:afterAutospacing="0"/>
-        <w:ind w:firstLine="720"/>
-      </w:pPr>
-      <w:r>
-        <w:rPr>
-          <w:color w:val="000000"/>
-        </w:rPr>
-        <w:t>7. Hotel Manager updates user information and assignments to the receptionist.</w:t>
-      </w:r>
-    </w:p>
-    <w:p>
-      <w:pPr>
-        <w:pStyle w:val="NormalWeb"/>
-        <w:spacing w:before="0" w:beforeAutospacing="0" w:after="0" w:afterAutospacing="0"/>
-        <w:ind w:firstLine="720"/>
-      </w:pPr>
-      <w:r>
-        <w:rPr>
-          <w:color w:val="000000"/>
-        </w:rPr>
-        <w:t>8. HRS verifies the entered user information and displays a success message.</w:t>
-      </w:r>
-    </w:p>
-    <w:p>
-      <w:pPr>
-        <w:pStyle w:val="NormalWeb"/>
-        <w:spacing w:before="0" w:beforeAutospacing="0" w:after="0" w:afterAutospacing="0"/>
-        <w:ind w:left="720" w:firstLine="720"/>
-      </w:pPr>
-      <w:r>
-        <w:rPr>
-          <w:color w:val="000000"/>
-        </w:rPr>
-        <w:t>8.a. HRS fails to update the information and warns the Hotel Manager.</w:t>
-      </w:r>
-    </w:p>
-    <w:p>
-      <w:pPr>
-        <w:pStyle w:val="NormalWeb"/>
-        <w:spacing w:before="0" w:beforeAutospacing="0" w:after="0" w:afterAutospacing="0"/>
-        <w:ind w:left="1440" w:firstLine="403"/>
-      </w:pPr>
-      <w:r>
-        <w:rPr>
-          <w:color w:val="000000"/>
-        </w:rPr>
-        <w:t>1. Hotel Manager updates the inputs.</w:t>
-      </w:r>
-    </w:p>
-    <w:p>
-      <w:pPr>
-        <w:pStyle w:val="NormalWeb"/>
-        <w:spacing w:before="0" w:beforeAutospacing="0" w:after="0" w:afterAutospacing="0"/>
-      </w:pPr>
-      <w:r>
-        <w:rPr>
-          <w:color w:val="000000"/>
-        </w:rPr>
-        <w:t>1.c. Hotel Manager wants to delete a receptionist.</w:t>
-      </w:r>
-    </w:p>
-    <w:p>
-      <w:pPr>
-        <w:pStyle w:val="NormalWeb"/>
-        <w:spacing w:before="0" w:beforeAutospacing="0" w:after="0" w:afterAutospacing="0"/>
-      </w:pPr>
-      <w:r>
-        <w:rPr>
-          <w:rStyle w:val="apple-tab-span"/>
-          <w:color w:val="000000"/>
-        </w:rPr>
-        <w:tab/>
-      </w:r>
-      <w:r>
-        <w:rPr>
-          <w:color w:val="000000"/>
-        </w:rPr>
-        <w:t>2. HRS displays the inquiry screen.</w:t>
-      </w:r>
-    </w:p>
-    <w:p>
-      <w:pPr>
-        <w:pStyle w:val="NormalWeb"/>
-        <w:spacing w:before="0" w:beforeAutospacing="0" w:after="0" w:afterAutospacing="0"/>
-        <w:ind w:left="720" w:firstLine="720"/>
-      </w:pPr>
-      <w:r>
-        <w:rPr>
-          <w:color w:val="000000"/>
-        </w:rPr>
-        <w:t>2.a. HRS fails to display the inquiry screen.</w:t>
-      </w:r>
-    </w:p>
-    <w:p>
-      <w:pPr>
-        <w:pStyle w:val="NormalWeb"/>
-        <w:numPr>
-          <w:ilvl w:val="0"/>
-          <w:numId w:val="21"/>
-        </w:numPr>
-        <w:spacing w:before="0" w:beforeAutospacing="0" w:after="0" w:afterAutospacing="0"/>
-        <w:ind w:left="2160"/>
-        <w:textAlignment w:val="baseline"/>
-        <w:rPr>
-          <w:color w:val="000000"/>
-        </w:rPr>
-      </w:pPr>
-      <w:r>
-        <w:rPr>
-          <w:color w:val="000000"/>
-        </w:rPr>
-        <w:t>HRS submit an error message.</w:t>
-      </w:r>
-    </w:p>
-    <w:p>
-      <w:pPr>
-        <w:pStyle w:val="NormalWeb"/>
-        <w:numPr>
-          <w:ilvl w:val="0"/>
-          <w:numId w:val="21"/>
-        </w:numPr>
-        <w:spacing w:before="0" w:beforeAutospacing="0" w:after="0" w:afterAutospacing="0"/>
-        <w:ind w:left="2160"/>
-        <w:textAlignment w:val="baseline"/>
-        <w:rPr>
-          <w:color w:val="000000"/>
-        </w:rPr>
-      </w:pPr>
-      <w:r>
-        <w:rPr>
-          <w:color w:val="000000"/>
-        </w:rPr>
-        <w:t>Hotel Manager restarts the HRS.</w:t>
-      </w:r>
-    </w:p>
-    <w:p>
-      <w:pPr>
-        <w:pStyle w:val="NormalWeb"/>
-        <w:spacing w:before="0" w:beforeAutospacing="0" w:after="0" w:afterAutospacing="0"/>
-        <w:ind w:firstLine="720"/>
-      </w:pPr>
-      <w:r>
-        <w:rPr>
-          <w:color w:val="000000"/>
-        </w:rPr>
-        <w:t>3. Hotel Manager inquiries user information from the receptionist. </w:t>
-      </w:r>
-    </w:p>
-    <w:p>
-      <w:pPr>
-        <w:pStyle w:val="NormalWeb"/>
-        <w:spacing w:before="0" w:beforeAutospacing="0" w:after="0" w:afterAutospacing="0"/>
-        <w:ind w:firstLine="720"/>
-      </w:pPr>
-      <w:r>
-        <w:rPr>
-          <w:color w:val="000000"/>
-        </w:rPr>
-        <w:t>4. HRS returns the information in accordance with this inquiry. </w:t>
-      </w:r>
-    </w:p>
-    <w:p>
-      <w:pPr>
-        <w:pStyle w:val="NormalWeb"/>
-        <w:spacing w:before="0" w:beforeAutospacing="0" w:after="0" w:afterAutospacing="0"/>
-        <w:ind w:firstLine="720"/>
-      </w:pPr>
-      <w:r>
-        <w:rPr>
-          <w:color w:val="000000"/>
-        </w:rPr>
-        <w:t>5. Hotel Manager pushes the delete button.</w:t>
+        <w:ind w:left="360"/>
+        <w:rPr>
+          <w:color w:val="000000"/>
+        </w:rPr>
+      </w:pPr>
+      <w:r>
+        <w:rPr>
+          <w:color w:val="000000"/>
+        </w:rPr>
+        <w:t>6</w:t>
+      </w:r>
+      <w:r>
+        <w:rPr>
+          <w:color w:val="000000"/>
+        </w:rPr>
+        <w:t>. HRS returns to initial state. </w:t>
+      </w:r>
+    </w:p>
+    <w:p>
+      <w:pPr>
+        <w:rPr>
+          <w:rFonts w:ascii="Times New Roman" w:eastAsia="Times New Roman" w:hAnsi="Times New Roman" w:cs="Times New Roman"/>
+          <w:sz w:val="24"/>
+          <w:szCs w:val="24"/>
+        </w:rPr>
+      </w:pPr>
+      <w:r>
+        <w:rPr>
+          <w:rFonts w:ascii="Times New Roman" w:eastAsia="Times New Roman" w:hAnsi="Times New Roman" w:cs="Times New Roman"/>
+          <w:sz w:val="24"/>
+          <w:szCs w:val="24"/>
+        </w:rPr>
+        <w:t>Steps 2-6 are repeated until User indicates it is done.</w:t>
       </w:r>
     </w:p>
     <w:p>
       <w:pPr>
         <w:pStyle w:val="NormalWeb"/>
         <w:spacing w:before="0" w:beforeAutospacing="0" w:after="160" w:afterAutospacing="0"/>
-        <w:ind w:left="360" w:firstLine="360"/>
-      </w:pPr>
-      <w:r>
-        <w:rPr>
-          <w:color w:val="000000"/>
-        </w:rPr>
-        <w:t>6. HRS verifies the entered user information and displays a success message.</w:t>
-      </w:r>
-    </w:p>
-    <w:p>
-      <w:pPr>
-        <w:pStyle w:val="NormalWeb"/>
-        <w:spacing w:before="0" w:beforeAutospacing="0" w:after="160" w:afterAutospacing="0"/>
-        <w:ind w:left="1080" w:firstLine="360"/>
-      </w:pPr>
-      <w:r>
-        <w:rPr>
-          <w:color w:val="000000"/>
-        </w:rPr>
-        <w:t>6.a. HRS fails to delete the information and warns the Hotel Manager.</w:t>
-      </w:r>
-    </w:p>
-    <w:p>
-      <w:pPr>
-        <w:pStyle w:val="NormalWeb"/>
-        <w:spacing w:before="0" w:beforeAutospacing="0" w:after="0" w:afterAutospacing="0"/>
-        <w:ind w:left="1440" w:firstLine="403"/>
-      </w:pPr>
-      <w:r>
-        <w:rPr>
-          <w:color w:val="000000"/>
-        </w:rPr>
-        <w:t>1. Hotel Manager restarts the HRS.</w:t>
+      </w:pPr>
+      <w:r>
+        <w:rPr>
+          <w:b/>
+          <w:bCs/>
+          <w:color w:val="000000"/>
+          <w:u w:val="single"/>
+        </w:rPr>
+        <w:t>Extensions:</w:t>
       </w:r>
     </w:p>
     <w:p>
@@ -8572,6 +8323,384 @@
           <w:szCs w:val="24"/>
         </w:rPr>
       </w:pPr>
+      <w:r>
+        <w:rPr>
+          <w:rFonts w:ascii="Times New Roman" w:eastAsia="Times New Roman" w:hAnsi="Times New Roman" w:cs="Times New Roman"/>
+          <w:sz w:val="24"/>
+          <w:szCs w:val="24"/>
+        </w:rPr>
+        <w:tab/>
+      </w:r>
+      <w:r>
+        <w:rPr>
+          <w:rFonts w:ascii="Times New Roman" w:eastAsia="Times New Roman" w:hAnsi="Times New Roman" w:cs="Times New Roman"/>
+          <w:sz w:val="24"/>
+          <w:szCs w:val="24"/>
+        </w:rPr>
+        <w:t>1a. Hotel manager wants to change receptionist account status as a not approved.</w:t>
+      </w:r>
+    </w:p>
+    <w:p>
+      <w:pPr>
+        <w:pStyle w:val="ListParagraph"/>
+        <w:spacing w:line="256" w:lineRule="auto"/>
+        <w:ind w:left="1440"/>
+        <w:rPr>
+          <w:rFonts w:ascii="Times New Roman" w:eastAsia="Times New Roman" w:hAnsi="Times New Roman" w:cs="Times New Roman"/>
+          <w:sz w:val="24"/>
+          <w:szCs w:val="24"/>
+        </w:rPr>
+      </w:pPr>
+      <w:r>
+        <w:rPr>
+          <w:rFonts w:ascii="Times New Roman" w:eastAsia="Times New Roman" w:hAnsi="Times New Roman" w:cs="Times New Roman"/>
+          <w:sz w:val="24"/>
+          <w:szCs w:val="24"/>
+        </w:rPr>
+        <w:t>1. HRS displays the list of receptionist accounts.</w:t>
+      </w:r>
+    </w:p>
+    <w:p>
+      <w:pPr>
+        <w:pStyle w:val="ListParagraph"/>
+        <w:spacing w:line="256" w:lineRule="auto"/>
+        <w:ind w:left="1440"/>
+        <w:rPr>
+          <w:rFonts w:ascii="Times New Roman" w:eastAsia="Times New Roman" w:hAnsi="Times New Roman" w:cs="Times New Roman"/>
+          <w:sz w:val="24"/>
+          <w:szCs w:val="24"/>
+        </w:rPr>
+      </w:pPr>
+      <w:r>
+        <w:rPr>
+          <w:rFonts w:ascii="Times New Roman" w:eastAsia="Times New Roman" w:hAnsi="Times New Roman" w:cs="Times New Roman"/>
+          <w:sz w:val="24"/>
+          <w:szCs w:val="24"/>
+        </w:rPr>
+        <w:t>2. Hotel manager chooses account to change status.</w:t>
+      </w:r>
+    </w:p>
+    <w:p>
+      <w:pPr>
+        <w:pStyle w:val="ListParagraph"/>
+        <w:spacing w:line="256" w:lineRule="auto"/>
+        <w:ind w:left="1440"/>
+        <w:rPr>
+          <w:rFonts w:ascii="Times New Roman" w:eastAsia="Times New Roman" w:hAnsi="Times New Roman" w:cs="Times New Roman"/>
+          <w:sz w:val="24"/>
+          <w:szCs w:val="24"/>
+        </w:rPr>
+      </w:pPr>
+      <w:r>
+        <w:rPr>
+          <w:rFonts w:ascii="Times New Roman" w:eastAsia="Times New Roman" w:hAnsi="Times New Roman" w:cs="Times New Roman"/>
+          <w:sz w:val="24"/>
+          <w:szCs w:val="24"/>
+        </w:rPr>
+        <w:t>3</w:t>
+      </w:r>
+      <w:bookmarkStart w:id="31" w:name="_GoBack"/>
+      <w:bookmarkEnd w:id="31"/>
+      <w:r>
+        <w:rPr>
+          <w:rFonts w:ascii="Times New Roman" w:eastAsia="Times New Roman" w:hAnsi="Times New Roman" w:cs="Times New Roman"/>
+          <w:sz w:val="24"/>
+          <w:szCs w:val="24"/>
+        </w:rPr>
+        <w:t>.</w:t>
+      </w:r>
+      <w:r>
+        <w:rPr>
+          <w:rFonts w:ascii="Times New Roman" w:eastAsia="Times New Roman" w:hAnsi="Times New Roman" w:cs="Times New Roman"/>
+          <w:sz w:val="24"/>
+          <w:szCs w:val="24"/>
+        </w:rPr>
+        <w:t xml:space="preserve"> </w:t>
+      </w:r>
+      <w:r>
+        <w:rPr>
+          <w:rFonts w:ascii="Times New Roman" w:eastAsia="Times New Roman" w:hAnsi="Times New Roman" w:cs="Times New Roman"/>
+          <w:sz w:val="24"/>
+          <w:szCs w:val="24"/>
+        </w:rPr>
+        <w:t xml:space="preserve">HRS </w:t>
+      </w:r>
+      <w:r>
+        <w:rPr>
+          <w:rFonts w:ascii="Times New Roman" w:eastAsia="Times New Roman" w:hAnsi="Times New Roman" w:cs="Times New Roman"/>
+          <w:sz w:val="24"/>
+          <w:szCs w:val="24"/>
+        </w:rPr>
+        <w:t>changes</w:t>
+      </w:r>
+      <w:r>
+        <w:rPr>
+          <w:rFonts w:ascii="Times New Roman" w:eastAsia="Times New Roman" w:hAnsi="Times New Roman" w:cs="Times New Roman"/>
+          <w:sz w:val="24"/>
+          <w:szCs w:val="24"/>
+        </w:rPr>
+        <w:t xml:space="preserve"> the </w:t>
+      </w:r>
+      <w:r>
+        <w:rPr>
+          <w:rFonts w:ascii="Times New Roman" w:eastAsia="Times New Roman" w:hAnsi="Times New Roman" w:cs="Times New Roman"/>
+          <w:sz w:val="24"/>
+          <w:szCs w:val="24"/>
+        </w:rPr>
+        <w:t xml:space="preserve">status of the account </w:t>
+      </w:r>
+      <w:r>
+        <w:rPr>
+          <w:rFonts w:ascii="Times New Roman" w:eastAsia="Times New Roman" w:hAnsi="Times New Roman" w:cs="Times New Roman"/>
+          <w:sz w:val="24"/>
+          <w:szCs w:val="24"/>
+        </w:rPr>
+        <w:t xml:space="preserve">and </w:t>
+      </w:r>
+      <w:r>
+        <w:rPr>
+          <w:rFonts w:ascii="Times New Roman" w:eastAsia="Times New Roman" w:hAnsi="Times New Roman" w:cs="Times New Roman"/>
+          <w:sz w:val="24"/>
+          <w:szCs w:val="24"/>
+        </w:rPr>
+        <w:t>returns to initial state.</w:t>
+      </w:r>
+      <w:r>
+        <w:rPr>
+          <w:color w:val="000000"/>
+        </w:rPr>
+        <w:t> </w:t>
+      </w:r>
+    </w:p>
+    <w:p>
+      <w:pPr>
+        <w:spacing w:line="256" w:lineRule="auto"/>
+        <w:ind w:firstLine="720"/>
+        <w:rPr>
+          <w:rFonts w:ascii="Times New Roman" w:eastAsia="Times New Roman" w:hAnsi="Times New Roman" w:cs="Times New Roman"/>
+          <w:sz w:val="24"/>
+          <w:szCs w:val="24"/>
+        </w:rPr>
+      </w:pPr>
+      <w:r>
+        <w:rPr>
+          <w:rFonts w:ascii="Times New Roman" w:eastAsia="Times New Roman" w:hAnsi="Times New Roman" w:cs="Times New Roman"/>
+          <w:sz w:val="24"/>
+          <w:szCs w:val="24"/>
+        </w:rPr>
+        <w:t xml:space="preserve">4a. Hotel manager wants from </w:t>
+      </w:r>
+      <w:r>
+        <w:rPr>
+          <w:rFonts w:ascii="Times New Roman" w:eastAsia="Times New Roman" w:hAnsi="Times New Roman" w:cs="Times New Roman"/>
+          <w:sz w:val="24"/>
+          <w:szCs w:val="24"/>
+        </w:rPr>
+        <w:t>receptionist to update his/her request.</w:t>
+      </w:r>
+    </w:p>
+    <w:p>
+      <w:pPr>
+        <w:spacing w:line="256" w:lineRule="auto"/>
+        <w:rPr>
+          <w:rFonts w:ascii="Times New Roman" w:eastAsia="Times New Roman" w:hAnsi="Times New Roman" w:cs="Times New Roman"/>
+          <w:sz w:val="24"/>
+          <w:szCs w:val="24"/>
+        </w:rPr>
+      </w:pPr>
+      <w:r>
+        <w:rPr>
+          <w:rFonts w:ascii="Times New Roman" w:eastAsia="Times New Roman" w:hAnsi="Times New Roman" w:cs="Times New Roman"/>
+          <w:sz w:val="24"/>
+          <w:szCs w:val="24"/>
+        </w:rPr>
+        <w:tab/>
+      </w:r>
+      <w:r>
+        <w:rPr>
+          <w:rFonts w:ascii="Times New Roman" w:eastAsia="Times New Roman" w:hAnsi="Times New Roman" w:cs="Times New Roman"/>
+          <w:sz w:val="24"/>
+          <w:szCs w:val="24"/>
+        </w:rPr>
+        <w:tab/>
+        <w:t xml:space="preserve">1.Using </w:t>
+      </w:r>
+      <w:r>
+        <w:rPr>
+          <w:rFonts w:ascii="Times New Roman" w:eastAsia="Times New Roman" w:hAnsi="Times New Roman" w:cs="Times New Roman"/>
+          <w:b/>
+          <w:sz w:val="24"/>
+          <w:szCs w:val="24"/>
+        </w:rPr>
+        <w:t>UC1-Manage Account</w:t>
+      </w:r>
+      <w:r>
+        <w:rPr>
+          <w:rFonts w:ascii="Times New Roman" w:eastAsia="Times New Roman" w:hAnsi="Times New Roman" w:cs="Times New Roman"/>
+          <w:sz w:val="24"/>
+          <w:szCs w:val="24"/>
+        </w:rPr>
+        <w:t xml:space="preserve"> the receptionist updates his/her request.</w:t>
+      </w:r>
+    </w:p>
+    <w:p>
+      <w:pPr>
+        <w:spacing w:line="256" w:lineRule="auto"/>
+        <w:rPr>
+          <w:rFonts w:ascii="Times New Roman" w:eastAsia="Times New Roman" w:hAnsi="Times New Roman" w:cs="Times New Roman"/>
+          <w:sz w:val="24"/>
+          <w:szCs w:val="24"/>
+        </w:rPr>
+      </w:pPr>
+      <w:r>
+        <w:rPr>
+          <w:rFonts w:ascii="Times New Roman" w:eastAsia="Times New Roman" w:hAnsi="Times New Roman" w:cs="Times New Roman"/>
+          <w:sz w:val="24"/>
+          <w:szCs w:val="24"/>
+        </w:rPr>
+        <w:tab/>
+      </w:r>
+      <w:r>
+        <w:rPr>
+          <w:rFonts w:ascii="Times New Roman" w:eastAsia="Times New Roman" w:hAnsi="Times New Roman" w:cs="Times New Roman"/>
+          <w:sz w:val="24"/>
+          <w:szCs w:val="24"/>
+        </w:rPr>
+        <w:tab/>
+        <w:t>2.</w:t>
+      </w:r>
+      <w:r>
+        <w:rPr>
+          <w:color w:val="000000"/>
+        </w:rPr>
+        <w:t xml:space="preserve"> </w:t>
+      </w:r>
+      <w:r>
+        <w:rPr>
+          <w:rFonts w:ascii="Times New Roman" w:eastAsia="Times New Roman" w:hAnsi="Times New Roman" w:cs="Times New Roman"/>
+          <w:sz w:val="24"/>
+          <w:szCs w:val="24"/>
+        </w:rPr>
+        <w:t>HRS returns to initial state.</w:t>
+      </w:r>
+      <w:r>
+        <w:rPr>
+          <w:color w:val="000000"/>
+        </w:rPr>
+        <w:t> </w:t>
+      </w:r>
+    </w:p>
+    <w:p>
+      <w:pPr>
+        <w:spacing w:line="256" w:lineRule="auto"/>
+        <w:rPr>
+          <w:rFonts w:ascii="Times New Roman" w:eastAsia="Times New Roman" w:hAnsi="Times New Roman" w:cs="Times New Roman"/>
+          <w:sz w:val="24"/>
+          <w:szCs w:val="24"/>
+        </w:rPr>
+      </w:pPr>
+      <w:r>
+        <w:rPr>
+          <w:sz w:val="28"/>
+          <w:szCs w:val="28"/>
+        </w:rPr>
+        <w:tab/>
+      </w:r>
+      <w:r>
+        <w:rPr>
+          <w:rFonts w:ascii="Times New Roman" w:eastAsia="Times New Roman" w:hAnsi="Times New Roman" w:cs="Times New Roman"/>
+          <w:sz w:val="24"/>
+          <w:szCs w:val="24"/>
+        </w:rPr>
+        <w:t>4b</w:t>
+      </w:r>
+      <w:r>
+        <w:rPr>
+          <w:rFonts w:ascii="Times New Roman" w:eastAsia="Times New Roman" w:hAnsi="Times New Roman" w:cs="Times New Roman"/>
+          <w:sz w:val="24"/>
+          <w:szCs w:val="24"/>
+        </w:rPr>
+        <w:t xml:space="preserve">. Hotel manager </w:t>
+      </w:r>
+      <w:r>
+        <w:rPr>
+          <w:rFonts w:ascii="Times New Roman" w:eastAsia="Times New Roman" w:hAnsi="Times New Roman" w:cs="Times New Roman"/>
+          <w:sz w:val="24"/>
+          <w:szCs w:val="24"/>
+        </w:rPr>
+        <w:t>does not approve the request.</w:t>
+      </w:r>
+    </w:p>
+    <w:p>
+      <w:pPr>
+        <w:spacing w:line="256" w:lineRule="auto"/>
+        <w:rPr>
+          <w:rFonts w:ascii="Times New Roman" w:eastAsia="Times New Roman" w:hAnsi="Times New Roman" w:cs="Times New Roman"/>
+          <w:sz w:val="24"/>
+          <w:szCs w:val="24"/>
+        </w:rPr>
+      </w:pPr>
+      <w:r>
+        <w:rPr>
+          <w:rFonts w:ascii="Times New Roman" w:eastAsia="Times New Roman" w:hAnsi="Times New Roman" w:cs="Times New Roman"/>
+          <w:sz w:val="24"/>
+          <w:szCs w:val="24"/>
+        </w:rPr>
+        <w:tab/>
+      </w:r>
+      <w:r>
+        <w:rPr>
+          <w:rFonts w:ascii="Times New Roman" w:eastAsia="Times New Roman" w:hAnsi="Times New Roman" w:cs="Times New Roman"/>
+          <w:sz w:val="24"/>
+          <w:szCs w:val="24"/>
+        </w:rPr>
+        <w:tab/>
+        <w:t>1</w:t>
+      </w:r>
+      <w:r>
+        <w:rPr>
+          <w:rFonts w:ascii="Times New Roman" w:eastAsia="Times New Roman" w:hAnsi="Times New Roman" w:cs="Times New Roman"/>
+          <w:sz w:val="24"/>
+          <w:szCs w:val="24"/>
+        </w:rPr>
+        <w:t>.</w:t>
+      </w:r>
+      <w:r>
+        <w:rPr>
+          <w:color w:val="000000"/>
+        </w:rPr>
+        <w:t xml:space="preserve"> </w:t>
+      </w:r>
+      <w:r>
+        <w:rPr>
+          <w:rFonts w:ascii="Times New Roman" w:eastAsia="Times New Roman" w:hAnsi="Times New Roman" w:cs="Times New Roman"/>
+          <w:sz w:val="24"/>
+          <w:szCs w:val="24"/>
+        </w:rPr>
+        <w:t xml:space="preserve">HRS </w:t>
+      </w:r>
+      <w:r>
+        <w:rPr>
+          <w:rFonts w:ascii="Times New Roman" w:eastAsia="Times New Roman" w:hAnsi="Times New Roman" w:cs="Times New Roman"/>
+          <w:sz w:val="24"/>
+          <w:szCs w:val="24"/>
+        </w:rPr>
+        <w:t xml:space="preserve">deletes the request and </w:t>
+      </w:r>
+      <w:r>
+        <w:rPr>
+          <w:rFonts w:ascii="Times New Roman" w:eastAsia="Times New Roman" w:hAnsi="Times New Roman" w:cs="Times New Roman"/>
+          <w:sz w:val="24"/>
+          <w:szCs w:val="24"/>
+        </w:rPr>
+        <w:t>returns to initial state.</w:t>
+      </w:r>
+      <w:r>
+        <w:rPr>
+          <w:color w:val="000000"/>
+        </w:rPr>
+        <w:t> </w:t>
+      </w:r>
     </w:p>
     <w:p>
       <w:pPr>
@@ -8664,7 +8793,7 @@
     <w:tr>
       <w:tc>
         <w:tcPr>
-          <w:tcW w:w="0" w:type="auto"/>
+          <w:tcW w:w="3162" w:type="dxa"/>
           <w:tcBorders>
             <w:top w:val="nil"/>
             <w:left w:val="nil"/>
@@ -8695,7 +8824,7 @@
       </w:tc>
       <w:tc>
         <w:tcPr>
-          <w:tcW w:w="0" w:type="auto"/>
+          <w:tcW w:w="3162" w:type="dxa"/>
           <w:tcBorders>
             <w:top w:val="nil"/>
             <w:left w:val="nil"/>
@@ -8726,7 +8855,7 @@
       </w:tc>
       <w:tc>
         <w:tcPr>
-          <w:tcW w:w="0" w:type="auto"/>
+          <w:tcW w:w="3162" w:type="dxa"/>
           <w:tcBorders>
             <w:top w:val="nil"/>
             <w:left w:val="nil"/>
@@ -8775,6 +8904,23 @@
               <w:sz w:val="20"/>
               <w:szCs w:val="20"/>
             </w:rPr>
+            <w:fldChar w:fldCharType="separate"/>
+          </w:r>
+          <w:r>
+            <w:rPr>
+              <w:rFonts w:ascii="Times New Roman" w:eastAsia="Times New Roman" w:hAnsi="Times New Roman" w:cs="Times New Roman"/>
+              <w:noProof/>
+              <w:sz w:val="20"/>
+              <w:szCs w:val="20"/>
+            </w:rPr>
+            <w:t>1</w:t>
+          </w:r>
+          <w:r>
+            <w:rPr>
+              <w:rFonts w:ascii="Times New Roman" w:eastAsia="Times New Roman" w:hAnsi="Times New Roman" w:cs="Times New Roman"/>
+              <w:sz w:val="20"/>
+              <w:szCs w:val="20"/>
+            </w:rPr>
             <w:fldChar w:fldCharType="end"/>
           </w:r>
         </w:p>
@@ -8855,7 +9001,7 @@
     <w:tr>
       <w:tc>
         <w:tcPr>
-          <w:tcW w:w="0" w:type="auto"/>
+          <w:tcW w:w="6379" w:type="dxa"/>
         </w:tcPr>
         <w:p>
           <w:pPr>
@@ -8882,7 +9028,7 @@
       </w:tc>
       <w:tc>
         <w:tcPr>
-          <w:tcW w:w="0" w:type="auto"/>
+          <w:tcW w:w="3179" w:type="dxa"/>
         </w:tcPr>
         <w:p>
           <w:pPr>
@@ -8915,7 +9061,7 @@
     <w:tr>
       <w:tc>
         <w:tcPr>
-          <w:tcW w:w="0" w:type="auto"/>
+          <w:tcW w:w="6379" w:type="dxa"/>
         </w:tcPr>
         <w:p>
           <w:pPr>
@@ -8942,7 +9088,7 @@
       </w:tc>
       <w:tc>
         <w:tcPr>
-          <w:tcW w:w="0" w:type="auto"/>
+          <w:tcW w:w="3179" w:type="dxa"/>
         </w:tcPr>
         <w:p>
           <w:pPr>
@@ -10430,6 +10576,95 @@
     </w:lvl>
   </w:abstractNum>
   <w:abstractNum w:abstractNumId="15" w15:restartNumberingAfterBreak="0">
+    <w:nsid w:val="4FB10E28"/>
+    <w:multiLevelType w:val="hybridMultilevel"/>
+    <w:tmpl w:val="99CA8204"/>
+    <w:lvl w:ilvl="0" w:tplc="0D7A4D7A">
+      <w:start w:val="1"/>
+      <w:numFmt w:val="decimal"/>
+      <w:lvlText w:val="%1-"/>
+      <w:lvlJc w:val="left"/>
+      <w:pPr>
+        <w:ind w:left="1080" w:hanging="360"/>
+      </w:pPr>
+      <w:rPr>
+        <w:rFonts w:hint="default"/>
+      </w:rPr>
+    </w:lvl>
+    <w:lvl w:ilvl="1" w:tplc="041F0019" w:tentative="1">
+      <w:start w:val="1"/>
+      <w:numFmt w:val="lowerLetter"/>
+      <w:lvlText w:val="%2."/>
+      <w:lvlJc w:val="left"/>
+      <w:pPr>
+        <w:ind w:left="1800" w:hanging="360"/>
+      </w:pPr>
+    </w:lvl>
+    <w:lvl w:ilvl="2" w:tplc="041F001B" w:tentative="1">
+      <w:start w:val="1"/>
+      <w:numFmt w:val="lowerRoman"/>
+      <w:lvlText w:val="%3."/>
+      <w:lvlJc w:val="right"/>
+      <w:pPr>
+        <w:ind w:left="2520" w:hanging="180"/>
+      </w:pPr>
+    </w:lvl>
+    <w:lvl w:ilvl="3" w:tplc="041F000F" w:tentative="1">
+      <w:start w:val="1"/>
+      <w:numFmt w:val="decimal"/>
+      <w:lvlText w:val="%4."/>
+      <w:lvlJc w:val="left"/>
+      <w:pPr>
+        <w:ind w:left="3240" w:hanging="360"/>
+      </w:pPr>
+    </w:lvl>
+    <w:lvl w:ilvl="4" w:tplc="041F0019" w:tentative="1">
+      <w:start w:val="1"/>
+      <w:numFmt w:val="lowerLetter"/>
+      <w:lvlText w:val="%5."/>
+      <w:lvlJc w:val="left"/>
+      <w:pPr>
+        <w:ind w:left="3960" w:hanging="360"/>
+      </w:pPr>
+    </w:lvl>
+    <w:lvl w:ilvl="5" w:tplc="041F001B" w:tentative="1">
+      <w:start w:val="1"/>
+      <w:numFmt w:val="lowerRoman"/>
+      <w:lvlText w:val="%6."/>
+      <w:lvlJc w:val="right"/>
+      <w:pPr>
+        <w:ind w:left="4680" w:hanging="180"/>
+      </w:pPr>
+    </w:lvl>
+    <w:lvl w:ilvl="6" w:tplc="041F000F" w:tentative="1">
+      <w:start w:val="1"/>
+      <w:numFmt w:val="decimal"/>
+      <w:lvlText w:val="%7."/>
+      <w:lvlJc w:val="left"/>
+      <w:pPr>
+        <w:ind w:left="5400" w:hanging="360"/>
+      </w:pPr>
+    </w:lvl>
+    <w:lvl w:ilvl="7" w:tplc="041F0019" w:tentative="1">
+      <w:start w:val="1"/>
+      <w:numFmt w:val="lowerLetter"/>
+      <w:lvlText w:val="%8."/>
+      <w:lvlJc w:val="left"/>
+      <w:pPr>
+        <w:ind w:left="6120" w:hanging="360"/>
+      </w:pPr>
+    </w:lvl>
+    <w:lvl w:ilvl="8" w:tplc="041F001B" w:tentative="1">
+      <w:start w:val="1"/>
+      <w:numFmt w:val="lowerRoman"/>
+      <w:lvlText w:val="%9."/>
+      <w:lvlJc w:val="right"/>
+      <w:pPr>
+        <w:ind w:left="6840" w:hanging="180"/>
+      </w:pPr>
+    </w:lvl>
+  </w:abstractNum>
+  <w:abstractNum w:abstractNumId="16" w15:restartNumberingAfterBreak="0">
     <w:nsid w:val="59A4341B"/>
     <w:multiLevelType w:val="multilevel"/>
     <w:tmpl w:val="4F641C2C"/>
@@ -10515,7 +10750,7 @@
       </w:pPr>
     </w:lvl>
   </w:abstractNum>
-  <w:abstractNum w:abstractNumId="16" w15:restartNumberingAfterBreak="0">
+  <w:abstractNum w:abstractNumId="17" w15:restartNumberingAfterBreak="0">
     <w:nsid w:val="5EC90780"/>
     <w:multiLevelType w:val="multilevel"/>
     <w:tmpl w:val="49F8220A"/>
@@ -10628,7 +10863,7 @@
       </w:pPr>
     </w:lvl>
   </w:abstractNum>
-  <w:abstractNum w:abstractNumId="17" w15:restartNumberingAfterBreak="0">
+  <w:abstractNum w:abstractNumId="18" w15:restartNumberingAfterBreak="0">
     <w:nsid w:val="67F620A3"/>
     <w:multiLevelType w:val="multilevel"/>
     <w:tmpl w:val="A210DDDE"/>
@@ -10741,7 +10976,7 @@
       </w:pPr>
     </w:lvl>
   </w:abstractNum>
-  <w:abstractNum w:abstractNumId="18" w15:restartNumberingAfterBreak="0">
+  <w:abstractNum w:abstractNumId="19" w15:restartNumberingAfterBreak="0">
     <w:nsid w:val="6F735D62"/>
     <w:multiLevelType w:val="multilevel"/>
     <w:tmpl w:val="A5206D34"/>
@@ -10854,7 +11089,7 @@
       </w:pPr>
     </w:lvl>
   </w:abstractNum>
-  <w:abstractNum w:abstractNumId="19" w15:restartNumberingAfterBreak="0">
+  <w:abstractNum w:abstractNumId="20" w15:restartNumberingAfterBreak="0">
     <w:nsid w:val="72BE2CE2"/>
     <w:multiLevelType w:val="multilevel"/>
     <w:tmpl w:val="20B41F16"/>
@@ -10967,7 +11202,7 @@
       </w:pPr>
     </w:lvl>
   </w:abstractNum>
-  <w:abstractNum w:abstractNumId="20" w15:restartNumberingAfterBreak="0">
+  <w:abstractNum w:abstractNumId="21" w15:restartNumberingAfterBreak="0">
     <w:nsid w:val="73597C98"/>
     <w:multiLevelType w:val="multilevel"/>
     <w:tmpl w:val="690EB712"/>
@@ -11084,7 +11319,7 @@
     <w:abstractNumId w:val="2"/>
   </w:num>
   <w:num w:numId="2">
-    <w:abstractNumId w:val="15"/>
+    <w:abstractNumId w:val="16"/>
   </w:num>
   <w:num w:numId="3">
     <w:abstractNumId w:val="6"/>
@@ -11123,25 +11358,28 @@
     <w:abstractNumId w:val="9"/>
   </w:num>
   <w:num w:numId="15">
-    <w:abstractNumId w:val="16"/>
+    <w:abstractNumId w:val="17"/>
   </w:num>
   <w:num w:numId="16">
     <w:abstractNumId w:val="12"/>
   </w:num>
   <w:num w:numId="17">
+    <w:abstractNumId w:val="20"/>
+  </w:num>
+  <w:num w:numId="18">
+    <w:abstractNumId w:val="21"/>
+  </w:num>
+  <w:num w:numId="19">
     <w:abstractNumId w:val="19"/>
   </w:num>
-  <w:num w:numId="18">
-    <w:abstractNumId w:val="20"/>
-  </w:num>
-  <w:num w:numId="19">
+  <w:num w:numId="20">
     <w:abstractNumId w:val="18"/>
-  </w:num>
-  <w:num w:numId="20">
-    <w:abstractNumId w:val="17"/>
   </w:num>
   <w:num w:numId="21">
     <w:abstractNumId w:val="5"/>
+  </w:num>
+  <w:num w:numId="22">
+    <w:abstractNumId w:val="15"/>
   </w:num>
 </w:numbering>
 </file>

</xml_diff>

<commit_message>
Update in Use Cases Specification UC2 and fix bugs in implementation
</commit_message>
<xml_diff>
--- a/Use Cases Specification.docx
+++ b/Use Cases Specification.docx
@@ -1141,27 +1141,14 @@
       <w:r>
         <w:t xml:space="preserve"> </w:t>
       </w:r>
-      <w:r>
-        <w:fldChar w:fldCharType="begin"/>
-      </w:r>
-      <w:r>
-        <w:instrText xml:space="preserve"> SEQ Figure \* ARABIC </w:instrText>
-      </w:r>
-      <w:r>
-        <w:fldChar w:fldCharType="separate"/>
-      </w:r>
-      <w:r>
-        <w:rPr>
-          <w:noProof/>
-        </w:rPr>
-        <w:t>1</w:t>
-      </w:r>
-      <w:r>
-        <w:rPr>
-          <w:noProof/>
-        </w:rPr>
-        <w:fldChar w:fldCharType="end"/>
-      </w:r>
+      <w:fldSimple w:instr=" SEQ Figure \* ARABIC ">
+        <w:r>
+          <w:rPr>
+            <w:noProof/>
+          </w:rPr>
+          <w:t>1</w:t>
+        </w:r>
+      </w:fldSimple>
       <w:r>
         <w:t xml:space="preserve"> </w:t>
       </w:r>
@@ -18529,596 +18516,6 @@
     </w:p>
     <w:p>
       <w:pPr>
-        <w:numPr>
-          <w:ilvl w:val="0"/>
-          <w:numId w:val="2"/>
-        </w:numPr>
-        <w:spacing w:after="0" w:line="256" w:lineRule="auto"/>
-        <w:rPr>
-          <w:rFonts w:ascii="Times New Roman" w:eastAsia="Times New Roman" w:hAnsi="Times New Roman" w:cs="Times New Roman"/>
-          <w:sz w:val="24"/>
-          <w:szCs w:val="24"/>
-        </w:rPr>
-      </w:pPr>
-      <w:proofErr w:type="spellStart"/>
-      <w:r>
-        <w:rPr>
-          <w:rFonts w:ascii="Times New Roman" w:eastAsia="Times New Roman" w:hAnsi="Times New Roman" w:cs="Times New Roman"/>
-          <w:sz w:val="24"/>
-          <w:szCs w:val="24"/>
-        </w:rPr>
-        <w:t>The</w:t>
-      </w:r>
-      <w:proofErr w:type="spellEnd"/>
-      <w:r>
-        <w:rPr>
-          <w:rFonts w:ascii="Times New Roman" w:eastAsia="Times New Roman" w:hAnsi="Times New Roman" w:cs="Times New Roman"/>
-          <w:sz w:val="24"/>
-          <w:szCs w:val="24"/>
-        </w:rPr>
-        <w:t xml:space="preserve"> </w:t>
-      </w:r>
-      <w:proofErr w:type="spellStart"/>
-      <w:r>
-        <w:rPr>
-          <w:rFonts w:ascii="Times New Roman" w:eastAsia="Times New Roman" w:hAnsi="Times New Roman" w:cs="Times New Roman"/>
-          <w:sz w:val="24"/>
-          <w:szCs w:val="24"/>
-        </w:rPr>
-        <w:t>receptionist</w:t>
-      </w:r>
-      <w:proofErr w:type="spellEnd"/>
-      <w:r>
-        <w:rPr>
-          <w:rFonts w:ascii="Times New Roman" w:eastAsia="Times New Roman" w:hAnsi="Times New Roman" w:cs="Times New Roman"/>
-          <w:sz w:val="24"/>
-          <w:szCs w:val="24"/>
-        </w:rPr>
-        <w:t xml:space="preserve"> </w:t>
-      </w:r>
-      <w:proofErr w:type="spellStart"/>
-      <w:r>
-        <w:rPr>
-          <w:rFonts w:ascii="Times New Roman" w:eastAsia="Times New Roman" w:hAnsi="Times New Roman" w:cs="Times New Roman"/>
-          <w:sz w:val="24"/>
-          <w:szCs w:val="24"/>
-        </w:rPr>
-        <w:t>wants</w:t>
-      </w:r>
-      <w:proofErr w:type="spellEnd"/>
-      <w:r>
-        <w:rPr>
-          <w:rFonts w:ascii="Times New Roman" w:eastAsia="Times New Roman" w:hAnsi="Times New Roman" w:cs="Times New Roman"/>
-          <w:sz w:val="24"/>
-          <w:szCs w:val="24"/>
-        </w:rPr>
-        <w:t xml:space="preserve"> </w:t>
-      </w:r>
-      <w:proofErr w:type="spellStart"/>
-      <w:r>
-        <w:rPr>
-          <w:rFonts w:ascii="Times New Roman" w:eastAsia="Times New Roman" w:hAnsi="Times New Roman" w:cs="Times New Roman"/>
-          <w:sz w:val="24"/>
-          <w:szCs w:val="24"/>
-        </w:rPr>
-        <w:t>to</w:t>
-      </w:r>
-      <w:proofErr w:type="spellEnd"/>
-      <w:r>
-        <w:rPr>
-          <w:rFonts w:ascii="Times New Roman" w:eastAsia="Times New Roman" w:hAnsi="Times New Roman" w:cs="Times New Roman"/>
-          <w:sz w:val="24"/>
-          <w:szCs w:val="24"/>
-        </w:rPr>
-        <w:t xml:space="preserve"> </w:t>
-      </w:r>
-      <w:proofErr w:type="spellStart"/>
-      <w:r>
-        <w:rPr>
-          <w:rFonts w:ascii="Times New Roman" w:eastAsia="Times New Roman" w:hAnsi="Times New Roman" w:cs="Times New Roman"/>
-          <w:sz w:val="24"/>
-          <w:szCs w:val="24"/>
-        </w:rPr>
-        <w:t>check</w:t>
-      </w:r>
-      <w:proofErr w:type="spellEnd"/>
-      <w:r>
-        <w:rPr>
-          <w:rFonts w:ascii="Times New Roman" w:eastAsia="Times New Roman" w:hAnsi="Times New Roman" w:cs="Times New Roman"/>
-          <w:sz w:val="24"/>
-          <w:szCs w:val="24"/>
-        </w:rPr>
-        <w:t xml:space="preserve"> </w:t>
-      </w:r>
-      <w:proofErr w:type="spellStart"/>
-      <w:r>
-        <w:rPr>
-          <w:rFonts w:ascii="Times New Roman" w:eastAsia="Times New Roman" w:hAnsi="Times New Roman" w:cs="Times New Roman"/>
-          <w:sz w:val="24"/>
-          <w:szCs w:val="24"/>
-        </w:rPr>
-        <w:t>the</w:t>
-      </w:r>
-      <w:proofErr w:type="spellEnd"/>
-      <w:r>
-        <w:rPr>
-          <w:rFonts w:ascii="Times New Roman" w:eastAsia="Times New Roman" w:hAnsi="Times New Roman" w:cs="Times New Roman"/>
-          <w:sz w:val="24"/>
-          <w:szCs w:val="24"/>
-        </w:rPr>
-        <w:t xml:space="preserve"> </w:t>
-      </w:r>
-      <w:proofErr w:type="spellStart"/>
-      <w:r>
-        <w:rPr>
-          <w:rFonts w:ascii="Times New Roman" w:eastAsia="Times New Roman" w:hAnsi="Times New Roman" w:cs="Times New Roman"/>
-          <w:sz w:val="24"/>
-          <w:szCs w:val="24"/>
-        </w:rPr>
-        <w:t>reservation</w:t>
-      </w:r>
-      <w:proofErr w:type="spellEnd"/>
-      <w:r>
-        <w:rPr>
-          <w:rFonts w:ascii="Times New Roman" w:eastAsia="Times New Roman" w:hAnsi="Times New Roman" w:cs="Times New Roman"/>
-          <w:sz w:val="24"/>
-          <w:szCs w:val="24"/>
-        </w:rPr>
-        <w:t>.</w:t>
-      </w:r>
-    </w:p>
-    <w:p>
-      <w:pPr>
-        <w:numPr>
-          <w:ilvl w:val="0"/>
-          <w:numId w:val="2"/>
-        </w:numPr>
-        <w:spacing w:after="0" w:line="256" w:lineRule="auto"/>
-        <w:rPr>
-          <w:rFonts w:ascii="Times New Roman" w:eastAsia="Times New Roman" w:hAnsi="Times New Roman" w:cs="Times New Roman"/>
-          <w:sz w:val="24"/>
-          <w:szCs w:val="24"/>
-        </w:rPr>
-      </w:pPr>
-      <w:r>
-        <w:rPr>
-          <w:rFonts w:ascii="Times New Roman" w:eastAsia="Times New Roman" w:hAnsi="Times New Roman" w:cs="Times New Roman"/>
-          <w:sz w:val="24"/>
-          <w:szCs w:val="24"/>
-        </w:rPr>
-        <w:t xml:space="preserve">HRS </w:t>
-      </w:r>
-      <w:proofErr w:type="spellStart"/>
-      <w:r>
-        <w:rPr>
-          <w:rFonts w:ascii="Times New Roman" w:eastAsia="Times New Roman" w:hAnsi="Times New Roman" w:cs="Times New Roman"/>
-          <w:sz w:val="24"/>
-          <w:szCs w:val="24"/>
-        </w:rPr>
-        <w:t>the</w:t>
-      </w:r>
-      <w:proofErr w:type="spellEnd"/>
-      <w:r>
-        <w:rPr>
-          <w:rFonts w:ascii="Times New Roman" w:eastAsia="Times New Roman" w:hAnsi="Times New Roman" w:cs="Times New Roman"/>
-          <w:sz w:val="24"/>
-          <w:szCs w:val="24"/>
-        </w:rPr>
-        <w:t xml:space="preserve"> </w:t>
-      </w:r>
-      <w:proofErr w:type="spellStart"/>
-      <w:r>
-        <w:rPr>
-          <w:rFonts w:ascii="Times New Roman" w:eastAsia="Times New Roman" w:hAnsi="Times New Roman" w:cs="Times New Roman"/>
-          <w:sz w:val="24"/>
-          <w:szCs w:val="24"/>
-        </w:rPr>
-        <w:t>reservation</w:t>
-      </w:r>
-      <w:proofErr w:type="spellEnd"/>
-      <w:r>
-        <w:rPr>
-          <w:rFonts w:ascii="Times New Roman" w:eastAsia="Times New Roman" w:hAnsi="Times New Roman" w:cs="Times New Roman"/>
-          <w:sz w:val="24"/>
-          <w:szCs w:val="24"/>
-        </w:rPr>
-        <w:t xml:space="preserve"> of </w:t>
-      </w:r>
-      <w:proofErr w:type="spellStart"/>
-      <w:r>
-        <w:rPr>
-          <w:rFonts w:ascii="Times New Roman" w:eastAsia="Times New Roman" w:hAnsi="Times New Roman" w:cs="Times New Roman"/>
-          <w:sz w:val="24"/>
-          <w:szCs w:val="24"/>
-        </w:rPr>
-        <w:t>the</w:t>
-      </w:r>
-      <w:proofErr w:type="spellEnd"/>
-      <w:r>
-        <w:rPr>
-          <w:rFonts w:ascii="Times New Roman" w:eastAsia="Times New Roman" w:hAnsi="Times New Roman" w:cs="Times New Roman"/>
-          <w:sz w:val="24"/>
-          <w:szCs w:val="24"/>
-        </w:rPr>
-        <w:t xml:space="preserve"> </w:t>
-      </w:r>
-      <w:proofErr w:type="spellStart"/>
-      <w:r>
-        <w:rPr>
-          <w:rFonts w:ascii="Times New Roman" w:eastAsia="Times New Roman" w:hAnsi="Times New Roman" w:cs="Times New Roman"/>
-          <w:sz w:val="24"/>
-          <w:szCs w:val="24"/>
-        </w:rPr>
-        <w:t>requested</w:t>
-      </w:r>
-      <w:proofErr w:type="spellEnd"/>
-      <w:r>
-        <w:rPr>
-          <w:rFonts w:ascii="Times New Roman" w:eastAsia="Times New Roman" w:hAnsi="Times New Roman" w:cs="Times New Roman"/>
-          <w:sz w:val="24"/>
-          <w:szCs w:val="24"/>
-        </w:rPr>
-        <w:t xml:space="preserve"> </w:t>
-      </w:r>
-      <w:proofErr w:type="spellStart"/>
-      <w:r>
-        <w:rPr>
-          <w:rFonts w:ascii="Times New Roman" w:eastAsia="Times New Roman" w:hAnsi="Times New Roman" w:cs="Times New Roman"/>
-          <w:sz w:val="24"/>
-          <w:szCs w:val="24"/>
-        </w:rPr>
-        <w:t>Entry</w:t>
-      </w:r>
-      <w:proofErr w:type="spellEnd"/>
-      <w:r>
-        <w:rPr>
-          <w:rFonts w:ascii="Times New Roman" w:eastAsia="Times New Roman" w:hAnsi="Times New Roman" w:cs="Times New Roman"/>
-          <w:sz w:val="24"/>
-          <w:szCs w:val="24"/>
-        </w:rPr>
-        <w:t xml:space="preserve"> </w:t>
-      </w:r>
-      <w:proofErr w:type="spellStart"/>
-      <w:r>
-        <w:rPr>
-          <w:rFonts w:ascii="Times New Roman" w:eastAsia="Times New Roman" w:hAnsi="Times New Roman" w:cs="Times New Roman"/>
-          <w:sz w:val="24"/>
-          <w:szCs w:val="24"/>
-        </w:rPr>
-        <w:t>Card</w:t>
-      </w:r>
-      <w:proofErr w:type="spellEnd"/>
-      <w:r>
-        <w:rPr>
-          <w:rFonts w:ascii="Times New Roman" w:eastAsia="Times New Roman" w:hAnsi="Times New Roman" w:cs="Times New Roman"/>
-          <w:sz w:val="24"/>
-          <w:szCs w:val="24"/>
-        </w:rPr>
-        <w:t xml:space="preserve"> </w:t>
-      </w:r>
-      <w:proofErr w:type="spellStart"/>
-      <w:r>
-        <w:rPr>
-          <w:rFonts w:ascii="Times New Roman" w:eastAsia="Times New Roman" w:hAnsi="Times New Roman" w:cs="Times New Roman"/>
-          <w:sz w:val="24"/>
-          <w:szCs w:val="24"/>
-        </w:rPr>
-        <w:t>with</w:t>
-      </w:r>
-      <w:proofErr w:type="spellEnd"/>
-      <w:r>
-        <w:rPr>
-          <w:rFonts w:ascii="Times New Roman" w:eastAsia="Times New Roman" w:hAnsi="Times New Roman" w:cs="Times New Roman"/>
-          <w:sz w:val="24"/>
-          <w:szCs w:val="24"/>
-        </w:rPr>
-        <w:t xml:space="preserve"> </w:t>
-      </w:r>
-      <w:proofErr w:type="spellStart"/>
-      <w:r>
-        <w:rPr>
-          <w:rFonts w:ascii="Times New Roman" w:eastAsia="Times New Roman" w:hAnsi="Times New Roman" w:cs="Times New Roman"/>
-          <w:sz w:val="24"/>
-          <w:szCs w:val="24"/>
-        </w:rPr>
-        <w:t>information</w:t>
-      </w:r>
-      <w:proofErr w:type="spellEnd"/>
-      <w:r>
-        <w:rPr>
-          <w:rFonts w:ascii="Times New Roman" w:eastAsia="Times New Roman" w:hAnsi="Times New Roman" w:cs="Times New Roman"/>
-          <w:sz w:val="24"/>
-          <w:szCs w:val="24"/>
-        </w:rPr>
-        <w:t xml:space="preserve"> </w:t>
-      </w:r>
-      <w:proofErr w:type="spellStart"/>
-      <w:r>
-        <w:rPr>
-          <w:rFonts w:ascii="Times New Roman" w:eastAsia="Times New Roman" w:hAnsi="Times New Roman" w:cs="Times New Roman"/>
-          <w:sz w:val="24"/>
-          <w:szCs w:val="24"/>
-        </w:rPr>
-        <w:t>about</w:t>
-      </w:r>
-      <w:proofErr w:type="spellEnd"/>
-      <w:r>
-        <w:rPr>
-          <w:rFonts w:ascii="Times New Roman" w:eastAsia="Times New Roman" w:hAnsi="Times New Roman" w:cs="Times New Roman"/>
-          <w:sz w:val="24"/>
-          <w:szCs w:val="24"/>
-        </w:rPr>
-        <w:t xml:space="preserve"> </w:t>
-      </w:r>
-      <w:proofErr w:type="spellStart"/>
-      <w:r>
-        <w:rPr>
-          <w:rFonts w:ascii="Times New Roman" w:eastAsia="Times New Roman" w:hAnsi="Times New Roman" w:cs="Times New Roman"/>
-          <w:sz w:val="24"/>
-          <w:szCs w:val="24"/>
-        </w:rPr>
-        <w:t>dates</w:t>
-      </w:r>
-      <w:proofErr w:type="spellEnd"/>
-      <w:r>
-        <w:rPr>
-          <w:rFonts w:ascii="Times New Roman" w:eastAsia="Times New Roman" w:hAnsi="Times New Roman" w:cs="Times New Roman"/>
-          <w:sz w:val="24"/>
-          <w:szCs w:val="24"/>
-        </w:rPr>
-        <w:t xml:space="preserve">, Hotel </w:t>
-      </w:r>
-      <w:proofErr w:type="spellStart"/>
-      <w:r>
-        <w:rPr>
-          <w:rFonts w:ascii="Times New Roman" w:eastAsia="Times New Roman" w:hAnsi="Times New Roman" w:cs="Times New Roman"/>
-          <w:sz w:val="24"/>
-          <w:szCs w:val="24"/>
-        </w:rPr>
-        <w:t>Guest</w:t>
-      </w:r>
-      <w:proofErr w:type="spellEnd"/>
-      <w:r>
-        <w:rPr>
-          <w:rFonts w:ascii="Times New Roman" w:eastAsia="Times New Roman" w:hAnsi="Times New Roman" w:cs="Times New Roman"/>
-          <w:sz w:val="24"/>
-          <w:szCs w:val="24"/>
-        </w:rPr>
-        <w:t xml:space="preserve"> </w:t>
-      </w:r>
-      <w:proofErr w:type="spellStart"/>
-      <w:r>
-        <w:rPr>
-          <w:rFonts w:ascii="Times New Roman" w:eastAsia="Times New Roman" w:hAnsi="Times New Roman" w:cs="Times New Roman"/>
-          <w:sz w:val="24"/>
-          <w:szCs w:val="24"/>
-        </w:rPr>
-        <w:t>and</w:t>
-      </w:r>
-      <w:proofErr w:type="spellEnd"/>
-      <w:r>
-        <w:rPr>
-          <w:rFonts w:ascii="Times New Roman" w:eastAsia="Times New Roman" w:hAnsi="Times New Roman" w:cs="Times New Roman"/>
-          <w:sz w:val="24"/>
-          <w:szCs w:val="24"/>
-        </w:rPr>
-        <w:t xml:space="preserve"> </w:t>
-      </w:r>
-      <w:proofErr w:type="spellStart"/>
-      <w:r>
-        <w:rPr>
-          <w:rFonts w:ascii="Times New Roman" w:eastAsia="Times New Roman" w:hAnsi="Times New Roman" w:cs="Times New Roman"/>
-          <w:sz w:val="24"/>
-          <w:szCs w:val="24"/>
-        </w:rPr>
-        <w:t>room</w:t>
-      </w:r>
-      <w:proofErr w:type="spellEnd"/>
-      <w:r>
-        <w:rPr>
-          <w:rFonts w:ascii="Times New Roman" w:eastAsia="Times New Roman" w:hAnsi="Times New Roman" w:cs="Times New Roman"/>
-          <w:sz w:val="24"/>
-          <w:szCs w:val="24"/>
-        </w:rPr>
-        <w:t xml:space="preserve"> </w:t>
-      </w:r>
-      <w:proofErr w:type="spellStart"/>
-      <w:r>
-        <w:rPr>
-          <w:rFonts w:ascii="Times New Roman" w:eastAsia="Times New Roman" w:hAnsi="Times New Roman" w:cs="Times New Roman"/>
-          <w:sz w:val="24"/>
-          <w:szCs w:val="24"/>
-        </w:rPr>
-        <w:t>number</w:t>
-      </w:r>
-      <w:proofErr w:type="spellEnd"/>
-      <w:r>
-        <w:rPr>
-          <w:rFonts w:ascii="Times New Roman" w:eastAsia="Times New Roman" w:hAnsi="Times New Roman" w:cs="Times New Roman"/>
-          <w:sz w:val="24"/>
-          <w:szCs w:val="24"/>
-        </w:rPr>
-        <w:t>.</w:t>
-      </w:r>
-    </w:p>
-    <w:p>
-      <w:pPr>
-        <w:numPr>
-          <w:ilvl w:val="0"/>
-          <w:numId w:val="2"/>
-        </w:numPr>
-        <w:spacing w:line="256" w:lineRule="auto"/>
-        <w:rPr>
-          <w:rFonts w:ascii="Times New Roman" w:eastAsia="Times New Roman" w:hAnsi="Times New Roman" w:cs="Times New Roman"/>
-          <w:sz w:val="24"/>
-          <w:szCs w:val="24"/>
-        </w:rPr>
-      </w:pPr>
-      <w:proofErr w:type="spellStart"/>
-      <w:r>
-        <w:rPr>
-          <w:rFonts w:ascii="Times New Roman" w:eastAsia="Times New Roman" w:hAnsi="Times New Roman" w:cs="Times New Roman"/>
-          <w:sz w:val="24"/>
-          <w:szCs w:val="24"/>
-        </w:rPr>
-        <w:t>The</w:t>
-      </w:r>
-      <w:proofErr w:type="spellEnd"/>
-      <w:r>
-        <w:rPr>
-          <w:rFonts w:ascii="Times New Roman" w:eastAsia="Times New Roman" w:hAnsi="Times New Roman" w:cs="Times New Roman"/>
-          <w:sz w:val="24"/>
-          <w:szCs w:val="24"/>
-        </w:rPr>
-        <w:t xml:space="preserve"> </w:t>
-      </w:r>
-      <w:proofErr w:type="spellStart"/>
-      <w:r>
-        <w:rPr>
-          <w:rFonts w:ascii="Times New Roman" w:eastAsia="Times New Roman" w:hAnsi="Times New Roman" w:cs="Times New Roman"/>
-          <w:sz w:val="24"/>
-          <w:szCs w:val="24"/>
-        </w:rPr>
-        <w:t>receptionist</w:t>
-      </w:r>
-      <w:proofErr w:type="spellEnd"/>
-      <w:r>
-        <w:rPr>
-          <w:rFonts w:ascii="Times New Roman" w:eastAsia="Times New Roman" w:hAnsi="Times New Roman" w:cs="Times New Roman"/>
-          <w:sz w:val="24"/>
-          <w:szCs w:val="24"/>
-        </w:rPr>
-        <w:t xml:space="preserve"> </w:t>
-      </w:r>
-      <w:proofErr w:type="spellStart"/>
-      <w:r>
-        <w:rPr>
-          <w:rFonts w:ascii="Times New Roman" w:eastAsia="Times New Roman" w:hAnsi="Times New Roman" w:cs="Times New Roman"/>
-          <w:sz w:val="24"/>
-          <w:szCs w:val="24"/>
-        </w:rPr>
-        <w:t>gives</w:t>
-      </w:r>
-      <w:proofErr w:type="spellEnd"/>
-      <w:r>
-        <w:rPr>
-          <w:rFonts w:ascii="Times New Roman" w:eastAsia="Times New Roman" w:hAnsi="Times New Roman" w:cs="Times New Roman"/>
-          <w:sz w:val="24"/>
-          <w:szCs w:val="24"/>
-        </w:rPr>
-        <w:t xml:space="preserve"> </w:t>
-      </w:r>
-      <w:proofErr w:type="spellStart"/>
-      <w:r>
-        <w:rPr>
-          <w:rFonts w:ascii="Times New Roman" w:eastAsia="Times New Roman" w:hAnsi="Times New Roman" w:cs="Times New Roman"/>
-          <w:sz w:val="24"/>
-          <w:szCs w:val="24"/>
-        </w:rPr>
-        <w:t>the</w:t>
-      </w:r>
-      <w:proofErr w:type="spellEnd"/>
-      <w:r>
-        <w:rPr>
-          <w:rFonts w:ascii="Times New Roman" w:eastAsia="Times New Roman" w:hAnsi="Times New Roman" w:cs="Times New Roman"/>
-          <w:sz w:val="24"/>
-          <w:szCs w:val="24"/>
-        </w:rPr>
-        <w:t xml:space="preserve"> </w:t>
-      </w:r>
-      <w:proofErr w:type="spellStart"/>
-      <w:r>
-        <w:rPr>
-          <w:rFonts w:ascii="Times New Roman" w:eastAsia="Times New Roman" w:hAnsi="Times New Roman" w:cs="Times New Roman"/>
-          <w:sz w:val="24"/>
-          <w:szCs w:val="24"/>
-        </w:rPr>
-        <w:t>entry</w:t>
-      </w:r>
-      <w:proofErr w:type="spellEnd"/>
-      <w:r>
-        <w:rPr>
-          <w:rFonts w:ascii="Times New Roman" w:eastAsia="Times New Roman" w:hAnsi="Times New Roman" w:cs="Times New Roman"/>
-          <w:sz w:val="24"/>
-          <w:szCs w:val="24"/>
-        </w:rPr>
-        <w:t xml:space="preserve"> </w:t>
-      </w:r>
-      <w:proofErr w:type="spellStart"/>
-      <w:r>
-        <w:rPr>
-          <w:rFonts w:ascii="Times New Roman" w:eastAsia="Times New Roman" w:hAnsi="Times New Roman" w:cs="Times New Roman"/>
-          <w:sz w:val="24"/>
-          <w:szCs w:val="24"/>
-        </w:rPr>
-        <w:t>card</w:t>
-      </w:r>
-      <w:proofErr w:type="spellEnd"/>
-      <w:r>
-        <w:rPr>
-          <w:rFonts w:ascii="Times New Roman" w:eastAsia="Times New Roman" w:hAnsi="Times New Roman" w:cs="Times New Roman"/>
-          <w:sz w:val="24"/>
-          <w:szCs w:val="24"/>
-        </w:rPr>
-        <w:t xml:space="preserve"> </w:t>
-      </w:r>
-      <w:proofErr w:type="spellStart"/>
-      <w:r>
-        <w:rPr>
-          <w:rFonts w:ascii="Times New Roman" w:eastAsia="Times New Roman" w:hAnsi="Times New Roman" w:cs="Times New Roman"/>
-          <w:sz w:val="24"/>
-          <w:szCs w:val="24"/>
-        </w:rPr>
-        <w:t>to</w:t>
-      </w:r>
-      <w:proofErr w:type="spellEnd"/>
-      <w:r>
-        <w:rPr>
-          <w:rFonts w:ascii="Times New Roman" w:eastAsia="Times New Roman" w:hAnsi="Times New Roman" w:cs="Times New Roman"/>
-          <w:sz w:val="24"/>
-          <w:szCs w:val="24"/>
-        </w:rPr>
-        <w:t xml:space="preserve"> </w:t>
-      </w:r>
-      <w:proofErr w:type="spellStart"/>
-      <w:r>
-        <w:rPr>
-          <w:rFonts w:ascii="Times New Roman" w:eastAsia="Times New Roman" w:hAnsi="Times New Roman" w:cs="Times New Roman"/>
-          <w:sz w:val="24"/>
-          <w:szCs w:val="24"/>
-        </w:rPr>
-        <w:t>the</w:t>
-      </w:r>
-      <w:proofErr w:type="spellEnd"/>
-      <w:r>
-        <w:rPr>
-          <w:rFonts w:ascii="Times New Roman" w:eastAsia="Times New Roman" w:hAnsi="Times New Roman" w:cs="Times New Roman"/>
-          <w:sz w:val="24"/>
-          <w:szCs w:val="24"/>
-        </w:rPr>
-        <w:t xml:space="preserve"> Hotel </w:t>
-      </w:r>
-      <w:proofErr w:type="spellStart"/>
-      <w:r>
-        <w:rPr>
-          <w:rFonts w:ascii="Times New Roman" w:eastAsia="Times New Roman" w:hAnsi="Times New Roman" w:cs="Times New Roman"/>
-          <w:sz w:val="24"/>
-          <w:szCs w:val="24"/>
-        </w:rPr>
-        <w:t>Guest</w:t>
-      </w:r>
-      <w:proofErr w:type="spellEnd"/>
-      <w:r>
-        <w:rPr>
-          <w:rFonts w:ascii="Times New Roman" w:eastAsia="Times New Roman" w:hAnsi="Times New Roman" w:cs="Times New Roman"/>
-          <w:sz w:val="24"/>
-          <w:szCs w:val="24"/>
-        </w:rPr>
-        <w:t>.</w:t>
-      </w:r>
-    </w:p>
-    <w:p>
-      <w:pPr>
         <w:spacing w:line="256" w:lineRule="auto"/>
         <w:rPr>
           <w:rFonts w:ascii="Times New Roman" w:eastAsia="Times New Roman" w:hAnsi="Times New Roman" w:cs="Times New Roman"/>
@@ -20173,7 +19570,6 @@
         <w:t xml:space="preserve"> </w:t>
       </w:r>
       <w:proofErr w:type="spellStart"/>
-      <w:proofErr w:type="gramStart"/>
       <w:r>
         <w:rPr>
           <w:rFonts w:ascii="Times New Roman" w:eastAsia="Times New Roman" w:hAnsi="Times New Roman" w:cs="Times New Roman"/>
@@ -20189,7 +19585,7 @@
           <w:sz w:val="24"/>
           <w:szCs w:val="24"/>
         </w:rPr>
-        <w:t xml:space="preserve">  </w:t>
+        <w:t xml:space="preserve"> </w:t>
       </w:r>
       <w:proofErr w:type="spellStart"/>
       <w:r>
@@ -20201,7 +19597,6 @@
         <w:t>selects</w:t>
       </w:r>
       <w:proofErr w:type="spellEnd"/>
-      <w:proofErr w:type="gramEnd"/>
       <w:r>
         <w:rPr>
           <w:rFonts w:ascii="Times New Roman" w:eastAsia="Times New Roman" w:hAnsi="Times New Roman" w:cs="Times New Roman"/>
@@ -21097,6 +20492,558 @@
     </w:p>
     <w:p>
       <w:pPr>
+        <w:spacing w:after="0" w:line="256" w:lineRule="auto"/>
+        <w:rPr>
+          <w:rFonts w:ascii="Times New Roman" w:eastAsia="Times New Roman" w:hAnsi="Times New Roman" w:cs="Times New Roman"/>
+          <w:sz w:val="24"/>
+          <w:szCs w:val="24"/>
+        </w:rPr>
+      </w:pPr>
+      <w:r>
+        <w:rPr>
+          <w:rFonts w:ascii="Times New Roman" w:eastAsia="Times New Roman" w:hAnsi="Times New Roman" w:cs="Times New Roman"/>
+          <w:sz w:val="24"/>
+          <w:szCs w:val="24"/>
+        </w:rPr>
+        <w:t xml:space="preserve">     1c. </w:t>
+      </w:r>
+      <w:proofErr w:type="spellStart"/>
+      <w:r>
+        <w:rPr>
+          <w:rFonts w:ascii="Times New Roman" w:eastAsia="Times New Roman" w:hAnsi="Times New Roman" w:cs="Times New Roman"/>
+          <w:sz w:val="24"/>
+          <w:szCs w:val="24"/>
+        </w:rPr>
+        <w:t>The</w:t>
+      </w:r>
+      <w:proofErr w:type="spellEnd"/>
+      <w:r>
+        <w:rPr>
+          <w:rFonts w:ascii="Times New Roman" w:eastAsia="Times New Roman" w:hAnsi="Times New Roman" w:cs="Times New Roman"/>
+          <w:sz w:val="24"/>
+          <w:szCs w:val="24"/>
+        </w:rPr>
+        <w:t xml:space="preserve"> </w:t>
+      </w:r>
+      <w:proofErr w:type="spellStart"/>
+      <w:r>
+        <w:rPr>
+          <w:rFonts w:ascii="Times New Roman" w:eastAsia="Times New Roman" w:hAnsi="Times New Roman" w:cs="Times New Roman"/>
+          <w:sz w:val="24"/>
+          <w:szCs w:val="24"/>
+        </w:rPr>
+        <w:t>receptionist</w:t>
+      </w:r>
+      <w:proofErr w:type="spellEnd"/>
+      <w:r>
+        <w:rPr>
+          <w:rFonts w:ascii="Times New Roman" w:eastAsia="Times New Roman" w:hAnsi="Times New Roman" w:cs="Times New Roman"/>
+          <w:sz w:val="24"/>
+          <w:szCs w:val="24"/>
+        </w:rPr>
+        <w:t xml:space="preserve"> </w:t>
+      </w:r>
+      <w:proofErr w:type="spellStart"/>
+      <w:r>
+        <w:rPr>
+          <w:rFonts w:ascii="Times New Roman" w:eastAsia="Times New Roman" w:hAnsi="Times New Roman" w:cs="Times New Roman"/>
+          <w:sz w:val="24"/>
+          <w:szCs w:val="24"/>
+        </w:rPr>
+        <w:t>wants</w:t>
+      </w:r>
+      <w:proofErr w:type="spellEnd"/>
+      <w:r>
+        <w:rPr>
+          <w:rFonts w:ascii="Times New Roman" w:eastAsia="Times New Roman" w:hAnsi="Times New Roman" w:cs="Times New Roman"/>
+          <w:sz w:val="24"/>
+          <w:szCs w:val="24"/>
+        </w:rPr>
+        <w:t xml:space="preserve"> </w:t>
+      </w:r>
+      <w:proofErr w:type="spellStart"/>
+      <w:r>
+        <w:rPr>
+          <w:rFonts w:ascii="Times New Roman" w:eastAsia="Times New Roman" w:hAnsi="Times New Roman" w:cs="Times New Roman"/>
+          <w:sz w:val="24"/>
+          <w:szCs w:val="24"/>
+        </w:rPr>
+        <w:t>to</w:t>
+      </w:r>
+      <w:proofErr w:type="spellEnd"/>
+      <w:r>
+        <w:rPr>
+          <w:rFonts w:ascii="Times New Roman" w:eastAsia="Times New Roman" w:hAnsi="Times New Roman" w:cs="Times New Roman"/>
+          <w:sz w:val="24"/>
+          <w:szCs w:val="24"/>
+        </w:rPr>
+        <w:t xml:space="preserve"> </w:t>
+      </w:r>
+      <w:proofErr w:type="spellStart"/>
+      <w:r>
+        <w:rPr>
+          <w:rFonts w:ascii="Times New Roman" w:eastAsia="Times New Roman" w:hAnsi="Times New Roman" w:cs="Times New Roman"/>
+          <w:sz w:val="24"/>
+          <w:szCs w:val="24"/>
+        </w:rPr>
+        <w:t>check</w:t>
+      </w:r>
+      <w:proofErr w:type="spellEnd"/>
+      <w:r>
+        <w:rPr>
+          <w:rFonts w:ascii="Times New Roman" w:eastAsia="Times New Roman" w:hAnsi="Times New Roman" w:cs="Times New Roman"/>
+          <w:sz w:val="24"/>
+          <w:szCs w:val="24"/>
+        </w:rPr>
+        <w:t xml:space="preserve"> </w:t>
+      </w:r>
+      <w:proofErr w:type="spellStart"/>
+      <w:r>
+        <w:rPr>
+          <w:rFonts w:ascii="Times New Roman" w:eastAsia="Times New Roman" w:hAnsi="Times New Roman" w:cs="Times New Roman"/>
+          <w:sz w:val="24"/>
+          <w:szCs w:val="24"/>
+        </w:rPr>
+        <w:t>the</w:t>
+      </w:r>
+      <w:proofErr w:type="spellEnd"/>
+      <w:r>
+        <w:rPr>
+          <w:rFonts w:ascii="Times New Roman" w:eastAsia="Times New Roman" w:hAnsi="Times New Roman" w:cs="Times New Roman"/>
+          <w:sz w:val="24"/>
+          <w:szCs w:val="24"/>
+        </w:rPr>
+        <w:t xml:space="preserve"> </w:t>
+      </w:r>
+      <w:proofErr w:type="spellStart"/>
+      <w:r>
+        <w:rPr>
+          <w:rFonts w:ascii="Times New Roman" w:eastAsia="Times New Roman" w:hAnsi="Times New Roman" w:cs="Times New Roman"/>
+          <w:sz w:val="24"/>
+          <w:szCs w:val="24"/>
+        </w:rPr>
+        <w:t>reservation</w:t>
+      </w:r>
+      <w:proofErr w:type="spellEnd"/>
+      <w:r>
+        <w:rPr>
+          <w:rFonts w:ascii="Times New Roman" w:eastAsia="Times New Roman" w:hAnsi="Times New Roman" w:cs="Times New Roman"/>
+          <w:sz w:val="24"/>
+          <w:szCs w:val="24"/>
+        </w:rPr>
+        <w:t>.</w:t>
+      </w:r>
+    </w:p>
+    <w:p>
+      <w:pPr>
+        <w:pStyle w:val="ListParagraph"/>
+        <w:numPr>
+          <w:ilvl w:val="1"/>
+          <w:numId w:val="23"/>
+        </w:numPr>
+        <w:spacing w:after="0" w:line="256" w:lineRule="auto"/>
+        <w:rPr>
+          <w:rFonts w:ascii="Times New Roman" w:eastAsia="Times New Roman" w:hAnsi="Times New Roman" w:cs="Times New Roman"/>
+          <w:sz w:val="24"/>
+          <w:szCs w:val="24"/>
+        </w:rPr>
+      </w:pPr>
+      <w:r>
+        <w:rPr>
+          <w:rFonts w:ascii="Times New Roman" w:eastAsia="Times New Roman" w:hAnsi="Times New Roman" w:cs="Times New Roman"/>
+          <w:sz w:val="24"/>
+          <w:szCs w:val="24"/>
+        </w:rPr>
+        <w:t xml:space="preserve">HRS </w:t>
+      </w:r>
+      <w:proofErr w:type="spellStart"/>
+      <w:r>
+        <w:rPr>
+          <w:rFonts w:ascii="Times New Roman" w:eastAsia="Times New Roman" w:hAnsi="Times New Roman" w:cs="Times New Roman"/>
+          <w:sz w:val="24"/>
+          <w:szCs w:val="24"/>
+        </w:rPr>
+        <w:t>shows</w:t>
+      </w:r>
+      <w:proofErr w:type="spellEnd"/>
+      <w:r>
+        <w:rPr>
+          <w:rFonts w:ascii="Times New Roman" w:eastAsia="Times New Roman" w:hAnsi="Times New Roman" w:cs="Times New Roman"/>
+          <w:sz w:val="24"/>
+          <w:szCs w:val="24"/>
+        </w:rPr>
+        <w:t xml:space="preserve"> </w:t>
+      </w:r>
+      <w:proofErr w:type="spellStart"/>
+      <w:r>
+        <w:rPr>
+          <w:rFonts w:ascii="Times New Roman" w:eastAsia="Times New Roman" w:hAnsi="Times New Roman" w:cs="Times New Roman"/>
+          <w:sz w:val="24"/>
+          <w:szCs w:val="24"/>
+        </w:rPr>
+        <w:t>the</w:t>
+      </w:r>
+      <w:proofErr w:type="spellEnd"/>
+      <w:r>
+        <w:rPr>
+          <w:rFonts w:ascii="Times New Roman" w:eastAsia="Times New Roman" w:hAnsi="Times New Roman" w:cs="Times New Roman"/>
+          <w:sz w:val="24"/>
+          <w:szCs w:val="24"/>
+        </w:rPr>
+        <w:t xml:space="preserve"> </w:t>
+      </w:r>
+      <w:proofErr w:type="spellStart"/>
+      <w:r>
+        <w:rPr>
+          <w:rFonts w:ascii="Times New Roman" w:eastAsia="Times New Roman" w:hAnsi="Times New Roman" w:cs="Times New Roman"/>
+          <w:sz w:val="24"/>
+          <w:szCs w:val="24"/>
+        </w:rPr>
+        <w:t>requested</w:t>
+      </w:r>
+      <w:proofErr w:type="spellEnd"/>
+      <w:r>
+        <w:rPr>
+          <w:rFonts w:ascii="Times New Roman" w:eastAsia="Times New Roman" w:hAnsi="Times New Roman" w:cs="Times New Roman"/>
+          <w:sz w:val="24"/>
+          <w:szCs w:val="24"/>
+        </w:rPr>
+        <w:t xml:space="preserve"> </w:t>
+      </w:r>
+      <w:proofErr w:type="spellStart"/>
+      <w:r>
+        <w:rPr>
+          <w:rFonts w:ascii="Times New Roman" w:eastAsia="Times New Roman" w:hAnsi="Times New Roman" w:cs="Times New Roman"/>
+          <w:sz w:val="24"/>
+          <w:szCs w:val="24"/>
+        </w:rPr>
+        <w:t>Entry</w:t>
+      </w:r>
+      <w:proofErr w:type="spellEnd"/>
+      <w:r>
+        <w:rPr>
+          <w:rFonts w:ascii="Times New Roman" w:eastAsia="Times New Roman" w:hAnsi="Times New Roman" w:cs="Times New Roman"/>
+          <w:sz w:val="24"/>
+          <w:szCs w:val="24"/>
+        </w:rPr>
+        <w:t xml:space="preserve"> </w:t>
+      </w:r>
+      <w:proofErr w:type="spellStart"/>
+      <w:r>
+        <w:rPr>
+          <w:rFonts w:ascii="Times New Roman" w:eastAsia="Times New Roman" w:hAnsi="Times New Roman" w:cs="Times New Roman"/>
+          <w:sz w:val="24"/>
+          <w:szCs w:val="24"/>
+        </w:rPr>
+        <w:t>Card</w:t>
+      </w:r>
+      <w:proofErr w:type="spellEnd"/>
+      <w:r>
+        <w:rPr>
+          <w:rFonts w:ascii="Times New Roman" w:eastAsia="Times New Roman" w:hAnsi="Times New Roman" w:cs="Times New Roman"/>
+          <w:sz w:val="24"/>
+          <w:szCs w:val="24"/>
+        </w:rPr>
+        <w:t xml:space="preserve"> </w:t>
+      </w:r>
+      <w:proofErr w:type="spellStart"/>
+      <w:r>
+        <w:rPr>
+          <w:rFonts w:ascii="Times New Roman" w:eastAsia="Times New Roman" w:hAnsi="Times New Roman" w:cs="Times New Roman"/>
+          <w:sz w:val="24"/>
+          <w:szCs w:val="24"/>
+        </w:rPr>
+        <w:t>with</w:t>
+      </w:r>
+      <w:proofErr w:type="spellEnd"/>
+      <w:r>
+        <w:rPr>
+          <w:rFonts w:ascii="Times New Roman" w:eastAsia="Times New Roman" w:hAnsi="Times New Roman" w:cs="Times New Roman"/>
+          <w:sz w:val="24"/>
+          <w:szCs w:val="24"/>
+        </w:rPr>
+        <w:t xml:space="preserve"> </w:t>
+      </w:r>
+      <w:proofErr w:type="spellStart"/>
+      <w:r>
+        <w:rPr>
+          <w:rFonts w:ascii="Times New Roman" w:eastAsia="Times New Roman" w:hAnsi="Times New Roman" w:cs="Times New Roman"/>
+          <w:sz w:val="24"/>
+          <w:szCs w:val="24"/>
+        </w:rPr>
+        <w:t>information</w:t>
+      </w:r>
+      <w:proofErr w:type="spellEnd"/>
+      <w:r>
+        <w:rPr>
+          <w:rFonts w:ascii="Times New Roman" w:eastAsia="Times New Roman" w:hAnsi="Times New Roman" w:cs="Times New Roman"/>
+          <w:sz w:val="24"/>
+          <w:szCs w:val="24"/>
+        </w:rPr>
+        <w:t xml:space="preserve"> </w:t>
+      </w:r>
+      <w:proofErr w:type="spellStart"/>
+      <w:r>
+        <w:rPr>
+          <w:rFonts w:ascii="Times New Roman" w:eastAsia="Times New Roman" w:hAnsi="Times New Roman" w:cs="Times New Roman"/>
+          <w:sz w:val="24"/>
+          <w:szCs w:val="24"/>
+        </w:rPr>
+        <w:t>about</w:t>
+      </w:r>
+      <w:proofErr w:type="spellEnd"/>
+      <w:r>
+        <w:rPr>
+          <w:rFonts w:ascii="Times New Roman" w:eastAsia="Times New Roman" w:hAnsi="Times New Roman" w:cs="Times New Roman"/>
+          <w:sz w:val="24"/>
+          <w:szCs w:val="24"/>
+        </w:rPr>
+        <w:t xml:space="preserve"> </w:t>
+      </w:r>
+      <w:proofErr w:type="spellStart"/>
+      <w:r>
+        <w:rPr>
+          <w:rFonts w:ascii="Times New Roman" w:eastAsia="Times New Roman" w:hAnsi="Times New Roman" w:cs="Times New Roman"/>
+          <w:sz w:val="24"/>
+          <w:szCs w:val="24"/>
+        </w:rPr>
+        <w:t>dates</w:t>
+      </w:r>
+      <w:proofErr w:type="spellEnd"/>
+      <w:r>
+        <w:rPr>
+          <w:rFonts w:ascii="Times New Roman" w:eastAsia="Times New Roman" w:hAnsi="Times New Roman" w:cs="Times New Roman"/>
+          <w:sz w:val="24"/>
+          <w:szCs w:val="24"/>
+        </w:rPr>
+        <w:t xml:space="preserve">, Hotel </w:t>
+      </w:r>
+      <w:proofErr w:type="spellStart"/>
+      <w:r>
+        <w:rPr>
+          <w:rFonts w:ascii="Times New Roman" w:eastAsia="Times New Roman" w:hAnsi="Times New Roman" w:cs="Times New Roman"/>
+          <w:sz w:val="24"/>
+          <w:szCs w:val="24"/>
+        </w:rPr>
+        <w:t>Guest</w:t>
+      </w:r>
+      <w:proofErr w:type="spellEnd"/>
+      <w:r>
+        <w:rPr>
+          <w:rFonts w:ascii="Times New Roman" w:eastAsia="Times New Roman" w:hAnsi="Times New Roman" w:cs="Times New Roman"/>
+          <w:sz w:val="24"/>
+          <w:szCs w:val="24"/>
+        </w:rPr>
+        <w:t xml:space="preserve"> </w:t>
+      </w:r>
+      <w:proofErr w:type="spellStart"/>
+      <w:r>
+        <w:rPr>
+          <w:rFonts w:ascii="Times New Roman" w:eastAsia="Times New Roman" w:hAnsi="Times New Roman" w:cs="Times New Roman"/>
+          <w:sz w:val="24"/>
+          <w:szCs w:val="24"/>
+        </w:rPr>
+        <w:t>and</w:t>
+      </w:r>
+      <w:proofErr w:type="spellEnd"/>
+      <w:r>
+        <w:rPr>
+          <w:rFonts w:ascii="Times New Roman" w:eastAsia="Times New Roman" w:hAnsi="Times New Roman" w:cs="Times New Roman"/>
+          <w:sz w:val="24"/>
+          <w:szCs w:val="24"/>
+        </w:rPr>
+        <w:t xml:space="preserve"> </w:t>
+      </w:r>
+      <w:proofErr w:type="spellStart"/>
+      <w:r>
+        <w:rPr>
+          <w:rFonts w:ascii="Times New Roman" w:eastAsia="Times New Roman" w:hAnsi="Times New Roman" w:cs="Times New Roman"/>
+          <w:sz w:val="24"/>
+          <w:szCs w:val="24"/>
+        </w:rPr>
+        <w:t>room</w:t>
+      </w:r>
+      <w:proofErr w:type="spellEnd"/>
+      <w:r>
+        <w:rPr>
+          <w:rFonts w:ascii="Times New Roman" w:eastAsia="Times New Roman" w:hAnsi="Times New Roman" w:cs="Times New Roman"/>
+          <w:sz w:val="24"/>
+          <w:szCs w:val="24"/>
+        </w:rPr>
+        <w:t xml:space="preserve"> </w:t>
+      </w:r>
+      <w:proofErr w:type="spellStart"/>
+      <w:r>
+        <w:rPr>
+          <w:rFonts w:ascii="Times New Roman" w:eastAsia="Times New Roman" w:hAnsi="Times New Roman" w:cs="Times New Roman"/>
+          <w:sz w:val="24"/>
+          <w:szCs w:val="24"/>
+        </w:rPr>
+        <w:t>number</w:t>
+      </w:r>
+      <w:proofErr w:type="spellEnd"/>
+      <w:r>
+        <w:rPr>
+          <w:rFonts w:ascii="Times New Roman" w:eastAsia="Times New Roman" w:hAnsi="Times New Roman" w:cs="Times New Roman"/>
+          <w:sz w:val="24"/>
+          <w:szCs w:val="24"/>
+        </w:rPr>
+        <w:t>.</w:t>
+      </w:r>
+    </w:p>
+    <w:p>
+      <w:pPr>
+        <w:pStyle w:val="ListParagraph"/>
+        <w:numPr>
+          <w:ilvl w:val="1"/>
+          <w:numId w:val="23"/>
+        </w:numPr>
+        <w:spacing w:after="0" w:line="256" w:lineRule="auto"/>
+        <w:rPr>
+          <w:rFonts w:ascii="Times New Roman" w:eastAsia="Times New Roman" w:hAnsi="Times New Roman" w:cs="Times New Roman"/>
+          <w:sz w:val="24"/>
+          <w:szCs w:val="24"/>
+        </w:rPr>
+      </w:pPr>
+      <w:proofErr w:type="spellStart"/>
+      <w:r>
+        <w:rPr>
+          <w:rFonts w:ascii="Times New Roman" w:eastAsia="Times New Roman" w:hAnsi="Times New Roman" w:cs="Times New Roman"/>
+          <w:sz w:val="24"/>
+          <w:szCs w:val="24"/>
+        </w:rPr>
+        <w:t>The</w:t>
+      </w:r>
+      <w:proofErr w:type="spellEnd"/>
+      <w:r>
+        <w:rPr>
+          <w:rFonts w:ascii="Times New Roman" w:eastAsia="Times New Roman" w:hAnsi="Times New Roman" w:cs="Times New Roman"/>
+          <w:sz w:val="24"/>
+          <w:szCs w:val="24"/>
+        </w:rPr>
+        <w:t xml:space="preserve"> </w:t>
+      </w:r>
+      <w:proofErr w:type="spellStart"/>
+      <w:r>
+        <w:rPr>
+          <w:rFonts w:ascii="Times New Roman" w:eastAsia="Times New Roman" w:hAnsi="Times New Roman" w:cs="Times New Roman"/>
+          <w:sz w:val="24"/>
+          <w:szCs w:val="24"/>
+        </w:rPr>
+        <w:t>receptionist</w:t>
+      </w:r>
+      <w:proofErr w:type="spellEnd"/>
+      <w:r>
+        <w:rPr>
+          <w:rFonts w:ascii="Times New Roman" w:eastAsia="Times New Roman" w:hAnsi="Times New Roman" w:cs="Times New Roman"/>
+          <w:sz w:val="24"/>
+          <w:szCs w:val="24"/>
+        </w:rPr>
+        <w:t xml:space="preserve"> </w:t>
+      </w:r>
+      <w:proofErr w:type="spellStart"/>
+      <w:r>
+        <w:rPr>
+          <w:rFonts w:ascii="Times New Roman" w:eastAsia="Times New Roman" w:hAnsi="Times New Roman" w:cs="Times New Roman"/>
+          <w:sz w:val="24"/>
+          <w:szCs w:val="24"/>
+        </w:rPr>
+        <w:t>gives</w:t>
+      </w:r>
+      <w:proofErr w:type="spellEnd"/>
+      <w:r>
+        <w:rPr>
+          <w:rFonts w:ascii="Times New Roman" w:eastAsia="Times New Roman" w:hAnsi="Times New Roman" w:cs="Times New Roman"/>
+          <w:sz w:val="24"/>
+          <w:szCs w:val="24"/>
+        </w:rPr>
+        <w:t xml:space="preserve"> </w:t>
+      </w:r>
+      <w:proofErr w:type="spellStart"/>
+      <w:r>
+        <w:rPr>
+          <w:rFonts w:ascii="Times New Roman" w:eastAsia="Times New Roman" w:hAnsi="Times New Roman" w:cs="Times New Roman"/>
+          <w:sz w:val="24"/>
+          <w:szCs w:val="24"/>
+        </w:rPr>
+        <w:t>the</w:t>
+      </w:r>
+      <w:proofErr w:type="spellEnd"/>
+      <w:r>
+        <w:rPr>
+          <w:rFonts w:ascii="Times New Roman" w:eastAsia="Times New Roman" w:hAnsi="Times New Roman" w:cs="Times New Roman"/>
+          <w:sz w:val="24"/>
+          <w:szCs w:val="24"/>
+        </w:rPr>
+        <w:t xml:space="preserve"> </w:t>
+      </w:r>
+      <w:proofErr w:type="spellStart"/>
+      <w:r>
+        <w:rPr>
+          <w:rFonts w:ascii="Times New Roman" w:eastAsia="Times New Roman" w:hAnsi="Times New Roman" w:cs="Times New Roman"/>
+          <w:sz w:val="24"/>
+          <w:szCs w:val="24"/>
+        </w:rPr>
+        <w:t>entry</w:t>
+      </w:r>
+      <w:proofErr w:type="spellEnd"/>
+      <w:r>
+        <w:rPr>
+          <w:rFonts w:ascii="Times New Roman" w:eastAsia="Times New Roman" w:hAnsi="Times New Roman" w:cs="Times New Roman"/>
+          <w:sz w:val="24"/>
+          <w:szCs w:val="24"/>
+        </w:rPr>
+        <w:t xml:space="preserve"> </w:t>
+      </w:r>
+      <w:proofErr w:type="spellStart"/>
+      <w:r>
+        <w:rPr>
+          <w:rFonts w:ascii="Times New Roman" w:eastAsia="Times New Roman" w:hAnsi="Times New Roman" w:cs="Times New Roman"/>
+          <w:sz w:val="24"/>
+          <w:szCs w:val="24"/>
+        </w:rPr>
+        <w:t>card to the</w:t>
+      </w:r>
+      <w:proofErr w:type="spellEnd"/>
+      <w:r>
+        <w:rPr>
+          <w:rFonts w:ascii="Times New Roman" w:eastAsia="Times New Roman" w:hAnsi="Times New Roman" w:cs="Times New Roman"/>
+          <w:sz w:val="24"/>
+          <w:szCs w:val="24"/>
+        </w:rPr>
+        <w:t xml:space="preserve"> Hotel </w:t>
+      </w:r>
+      <w:proofErr w:type="spellStart"/>
+      <w:r>
+        <w:rPr>
+          <w:rFonts w:ascii="Times New Roman" w:eastAsia="Times New Roman" w:hAnsi="Times New Roman" w:cs="Times New Roman"/>
+          <w:sz w:val="24"/>
+          <w:szCs w:val="24"/>
+        </w:rPr>
+        <w:t>Guest</w:t>
+      </w:r>
+      <w:proofErr w:type="spellEnd"/>
+      <w:r>
+        <w:rPr>
+          <w:rFonts w:ascii="Times New Roman" w:eastAsia="Times New Roman" w:hAnsi="Times New Roman" w:cs="Times New Roman"/>
+          <w:sz w:val="24"/>
+          <w:szCs w:val="24"/>
+        </w:rPr>
+        <w:t>.</w:t>
+      </w:r>
+    </w:p>
+    <w:p>
+      <w:pPr>
+        <w:spacing w:line="256" w:lineRule="auto"/>
+        <w:rPr>
+          <w:rFonts w:ascii="Times New Roman" w:eastAsia="Times New Roman" w:hAnsi="Times New Roman" w:cs="Times New Roman"/>
+          <w:sz w:val="24"/>
+          <w:szCs w:val="24"/>
+        </w:rPr>
+      </w:pPr>
+    </w:p>
+    <w:p>
+      <w:pPr>
         <w:spacing w:line="240" w:lineRule="auto"/>
         <w:rPr>
           <w:rFonts w:ascii="Times New Roman" w:eastAsia="Times New Roman" w:hAnsi="Times New Roman" w:cs="Times New Roman"/>
@@ -22433,6 +22380,7 @@
           <w:sz w:val="24"/>
           <w:szCs w:val="24"/>
         </w:rPr>
+        <w:lastRenderedPageBreak/>
         <w:t>1a</w:t>
       </w:r>
       <w:proofErr w:type="gramEnd"/>
@@ -22806,7 +22754,6 @@
           <w:sz w:val="24"/>
           <w:szCs w:val="24"/>
         </w:rPr>
-        <w:lastRenderedPageBreak/>
         <w:t xml:space="preserve">HRS </w:t>
       </w:r>
       <w:proofErr w:type="spellStart"/>
@@ -27550,6 +27497,7 @@
           <w:sz w:val="24"/>
           <w:szCs w:val="24"/>
         </w:rPr>
+        <w:lastRenderedPageBreak/>
         <w:t xml:space="preserve">Hotel </w:t>
       </w:r>
       <w:proofErr w:type="spellStart"/>
@@ -27813,7 +27761,6 @@
           <w:sz w:val="24"/>
           <w:szCs w:val="24"/>
         </w:rPr>
-        <w:lastRenderedPageBreak/>
         <w:t xml:space="preserve">HRS </w:t>
       </w:r>
       <w:proofErr w:type="spellStart"/>
@@ -32891,6 +32838,7 @@
           <w:sz w:val="24"/>
           <w:szCs w:val="24"/>
         </w:rPr>
+        <w:lastRenderedPageBreak/>
         <w:br/>
       </w:r>
       <w:r>
@@ -32922,7 +32870,6 @@
           <w:szCs w:val="24"/>
           <w:u w:val="single"/>
         </w:rPr>
-        <w:lastRenderedPageBreak/>
         <w:t>Use</w:t>
       </w:r>
       <w:proofErr w:type="spellEnd"/>
@@ -38186,7 +38133,6 @@
           <w:szCs w:val="24"/>
           <w:u w:val="single"/>
         </w:rPr>
-        <w:lastRenderedPageBreak/>
         <w:t>Scope</w:t>
       </w:r>
       <w:proofErr w:type="spellEnd"/>
@@ -42292,6 +42238,7 @@
           <w:sz w:val="24"/>
           <w:szCs w:val="24"/>
         </w:rPr>
+        <w:lastRenderedPageBreak/>
         <w:t xml:space="preserve">2.  </w:t>
       </w:r>
       <w:proofErr w:type="spellStart"/>
@@ -42812,7 +42759,6 @@
           <w:sz w:val="24"/>
           <w:szCs w:val="24"/>
         </w:rPr>
-        <w:lastRenderedPageBreak/>
         <w:t xml:space="preserve">4.   HRS </w:t>
       </w:r>
       <w:proofErr w:type="spellStart"/>
@@ -48501,6 +48447,92 @@
       </w:pPr>
     </w:lvl>
   </w:abstractNum>
+  <w:abstractNum w:abstractNumId="22" w15:restartNumberingAfterBreak="0">
+    <w:nsid w:val="74C16BD4"/>
+    <w:multiLevelType w:val="multilevel"/>
+    <w:tmpl w:val="D184607A"/>
+    <w:lvl w:ilvl="0">
+      <w:start w:val="1"/>
+      <w:numFmt w:val="decimal"/>
+      <w:lvlText w:val="%1."/>
+      <w:lvlJc w:val="left"/>
+      <w:pPr>
+        <w:ind w:left="720" w:hanging="360"/>
+      </w:pPr>
+    </w:lvl>
+    <w:lvl w:ilvl="1">
+      <w:start w:val="1"/>
+      <w:numFmt w:val="decimal"/>
+      <w:lvlText w:val="%2."/>
+      <w:lvlJc w:val="left"/>
+      <w:pPr>
+        <w:ind w:left="1440" w:hanging="360"/>
+      </w:pPr>
+    </w:lvl>
+    <w:lvl w:ilvl="2">
+      <w:start w:val="1"/>
+      <w:numFmt w:val="lowerRoman"/>
+      <w:lvlText w:val="%3."/>
+      <w:lvlJc w:val="right"/>
+      <w:pPr>
+        <w:ind w:left="2160" w:hanging="180"/>
+      </w:pPr>
+    </w:lvl>
+    <w:lvl w:ilvl="3">
+      <w:start w:val="1"/>
+      <w:numFmt w:val="decimal"/>
+      <w:lvlText w:val="%4."/>
+      <w:lvlJc w:val="left"/>
+      <w:pPr>
+        <w:ind w:left="2880" w:hanging="360"/>
+      </w:pPr>
+    </w:lvl>
+    <w:lvl w:ilvl="4">
+      <w:start w:val="1"/>
+      <w:numFmt w:val="lowerLetter"/>
+      <w:lvlText w:val="%5."/>
+      <w:lvlJc w:val="left"/>
+      <w:pPr>
+        <w:ind w:left="3600" w:hanging="360"/>
+      </w:pPr>
+    </w:lvl>
+    <w:lvl w:ilvl="5">
+      <w:start w:val="1"/>
+      <w:numFmt w:val="lowerRoman"/>
+      <w:lvlText w:val="%6."/>
+      <w:lvlJc w:val="right"/>
+      <w:pPr>
+        <w:ind w:left="4320" w:hanging="180"/>
+      </w:pPr>
+    </w:lvl>
+    <w:lvl w:ilvl="6">
+      <w:start w:val="1"/>
+      <w:numFmt w:val="decimal"/>
+      <w:lvlText w:val="%7."/>
+      <w:lvlJc w:val="left"/>
+      <w:pPr>
+        <w:ind w:left="5040" w:hanging="360"/>
+      </w:pPr>
+    </w:lvl>
+    <w:lvl w:ilvl="7">
+      <w:start w:val="1"/>
+      <w:numFmt w:val="lowerLetter"/>
+      <w:lvlText w:val="%8."/>
+      <w:lvlJc w:val="left"/>
+      <w:pPr>
+        <w:ind w:left="5760" w:hanging="360"/>
+      </w:pPr>
+    </w:lvl>
+    <w:lvl w:ilvl="8">
+      <w:start w:val="1"/>
+      <w:numFmt w:val="lowerRoman"/>
+      <w:lvlText w:val="%9."/>
+      <w:lvlJc w:val="right"/>
+      <w:pPr>
+        <w:ind w:left="6480" w:hanging="180"/>
+      </w:pPr>
+    </w:lvl>
+  </w:abstractNum>
   <w:num w:numId="1">
     <w:abstractNumId w:val="2"/>
   </w:num>
@@ -48566,6 +48598,9 @@
   </w:num>
   <w:num w:numId="22">
     <w:abstractNumId w:val="15"/>
+  </w:num>
+  <w:num w:numId="23">
+    <w:abstractNumId w:val="22"/>
   </w:num>
 </w:numbering>
 </file>

</xml_diff>

<commit_message>
Use Cases Specification.docx updated according to reviews
</commit_message>
<xml_diff>
--- a/Use Cases Specification.docx
+++ b/Use Cases Specification.docx
@@ -65,17 +65,10 @@
           <w:sz w:val="44"/>
           <w:szCs w:val="44"/>
         </w:rPr>
-        <w:t xml:space="preserve">Specification </w:t>
-      </w:r>
-      <w:r>
-        <w:rPr>
-          <w:rFonts w:ascii="Arial" w:eastAsia="Arial" w:hAnsi="Arial" w:cs="Arial"/>
-          <w:b/>
-          <w:sz w:val="44"/>
-          <w:szCs w:val="44"/>
-        </w:rPr>
-        <w:t>v1.0</w:t>
-      </w:r>
+        <w:t>Specification</w:t>
+      </w:r>
+      <w:bookmarkStart w:id="1" w:name="_GoBack"/>
+      <w:bookmarkEnd w:id="1"/>
     </w:p>
     <w:p>
       <w:pPr>
@@ -522,10 +515,10 @@
               </w:rPr>
             </w:pPr>
             <w:r>
-              <w:rPr>
-                <w:rFonts w:eastAsia="Arial"/>
-              </w:rPr>
-              <w:t>Second version</w:t>
+              <w:t>Updated according to Iteration1</w:t>
+            </w:r>
+            <w:r>
+              <w:t xml:space="preserve"> reviews</w:t>
             </w:r>
           </w:p>
         </w:tc>
@@ -645,10 +638,7 @@
               </w:rPr>
             </w:pPr>
             <w:r>
-              <w:rPr>
-                <w:rFonts w:eastAsia="Arial"/>
-              </w:rPr>
-              <w:t>Third version</w:t>
+              <w:t>Added remaining Fully Dressed Format Use Cases.</w:t>
             </w:r>
           </w:p>
         </w:tc>
@@ -679,6 +669,126 @@
           </w:p>
         </w:tc>
       </w:tr>
+      <w:tr>
+        <w:trPr>
+          <w:trHeight w:val="255"/>
+        </w:trPr>
+        <w:tc>
+          <w:tcPr>
+            <w:tcW w:w="1885" w:type="dxa"/>
+            <w:tcBorders>
+              <w:top w:val="single" w:sz="6" w:space="0" w:color="000000"/>
+              <w:left w:val="single" w:sz="4" w:space="0" w:color="000000"/>
+              <w:bottom w:val="single" w:sz="6" w:space="0" w:color="000000"/>
+              <w:right w:val="single" w:sz="6" w:space="0" w:color="000000"/>
+            </w:tcBorders>
+            <w:vAlign w:val="bottom"/>
+          </w:tcPr>
+          <w:p>
+            <w:pPr>
+              <w:spacing w:line="240" w:lineRule="auto"/>
+              <w:ind w:hanging="2"/>
+            </w:pPr>
+            <w:r>
+              <w:t>08</w:t>
+            </w:r>
+            <w:r>
+              <w:t>/05/2021</w:t>
+            </w:r>
+          </w:p>
+        </w:tc>
+        <w:tc>
+          <w:tcPr>
+            <w:tcW w:w="1984" w:type="dxa"/>
+            <w:tcBorders>
+              <w:top w:val="single" w:sz="6" w:space="0" w:color="000000"/>
+              <w:left w:val="single" w:sz="6" w:space="0" w:color="000000"/>
+              <w:bottom w:val="single" w:sz="6" w:space="0" w:color="000000"/>
+              <w:right w:val="single" w:sz="6" w:space="0" w:color="000000"/>
+            </w:tcBorders>
+            <w:vAlign w:val="bottom"/>
+          </w:tcPr>
+          <w:p>
+            <w:pPr>
+              <w:ind w:hanging="2"/>
+            </w:pPr>
+            <w:r>
+              <w:t>Irina Erofeeva</w:t>
+            </w:r>
+          </w:p>
+          <w:p>
+            <w:pPr>
+              <w:ind w:hanging="2"/>
+            </w:pPr>
+            <w:r>
+              <w:t>Ömer Denizoğlu</w:t>
+            </w:r>
+          </w:p>
+          <w:p>
+            <w:pPr>
+              <w:ind w:hanging="2"/>
+            </w:pPr>
+            <w:r>
+              <w:t>Durali Alagöz</w:t>
+            </w:r>
+          </w:p>
+          <w:p>
+            <w:pPr>
+              <w:ind w:hanging="2"/>
+            </w:pPr>
+            <w:r>
+              <w:t>M.Mert Dervişoğulları</w:t>
+            </w:r>
+          </w:p>
+        </w:tc>
+        <w:tc>
+          <w:tcPr>
+            <w:tcW w:w="4111" w:type="dxa"/>
+            <w:tcBorders>
+              <w:top w:val="single" w:sz="6" w:space="0" w:color="000000"/>
+              <w:left w:val="single" w:sz="6" w:space="0" w:color="000000"/>
+              <w:bottom w:val="single" w:sz="6" w:space="0" w:color="000000"/>
+              <w:right w:val="single" w:sz="6" w:space="0" w:color="000000"/>
+            </w:tcBorders>
+            <w:vAlign w:val="bottom"/>
+          </w:tcPr>
+          <w:p>
+            <w:pPr>
+              <w:spacing w:line="240" w:lineRule="auto"/>
+              <w:ind w:hanging="2"/>
+            </w:pPr>
+            <w:r>
+              <w:t>Updated according to Iteration2 reviews</w:t>
+            </w:r>
+          </w:p>
+        </w:tc>
+        <w:tc>
+          <w:tcPr>
+            <w:tcW w:w="1134" w:type="dxa"/>
+            <w:tcBorders>
+              <w:top w:val="single" w:sz="6" w:space="0" w:color="000000"/>
+              <w:left w:val="single" w:sz="6" w:space="0" w:color="000000"/>
+              <w:bottom w:val="single" w:sz="6" w:space="0" w:color="000000"/>
+              <w:right w:val="single" w:sz="4" w:space="0" w:color="000000"/>
+            </w:tcBorders>
+            <w:vAlign w:val="bottom"/>
+          </w:tcPr>
+          <w:p>
+            <w:pPr>
+              <w:ind w:hanging="2"/>
+              <w:rPr>
+                <w:rFonts w:eastAsia="Arial"/>
+              </w:rPr>
+            </w:pPr>
+            <w:r>
+              <w:rPr>
+                <w:rFonts w:eastAsia="Arial"/>
+              </w:rPr>
+              <w:t>v 1.3</w:t>
+            </w:r>
+          </w:p>
+        </w:tc>
+      </w:tr>
     </w:tbl>
     <w:p>
       <w:pPr>
@@ -995,14 +1105,27 @@
       <w:r>
         <w:t xml:space="preserve">Figure </w:t>
       </w:r>
-      <w:fldSimple w:instr=" SEQ Figure \* ARABIC ">
-        <w:r>
-          <w:rPr>
-            <w:noProof/>
-          </w:rPr>
-          <w:t>1</w:t>
-        </w:r>
-      </w:fldSimple>
+      <w:r>
+        <w:fldChar w:fldCharType="begin"/>
+      </w:r>
+      <w:r>
+        <w:instrText xml:space="preserve"> SEQ Figure \* ARABIC </w:instrText>
+      </w:r>
+      <w:r>
+        <w:fldChar w:fldCharType="separate"/>
+      </w:r>
+      <w:r>
+        <w:rPr>
+          <w:noProof/>
+        </w:rPr>
+        <w:t>1</w:t>
+      </w:r>
+      <w:r>
+        <w:rPr>
+          <w:noProof/>
+        </w:rPr>
+        <w:fldChar w:fldCharType="end"/>
+      </w:r>
       <w:r>
         <w:t xml:space="preserve"> Use Case Model</w:t>
       </w:r>
@@ -1020,15 +1143,14 @@
           <w:szCs w:val="28"/>
         </w:rPr>
       </w:pPr>
-      <w:bookmarkStart w:id="1" w:name="_heading=h.wsua84fo3ltm" w:colFirst="0" w:colLast="0"/>
-      <w:bookmarkEnd w:id="1"/>
+      <w:bookmarkStart w:id="2" w:name="_heading=h.wsua84fo3ltm" w:colFirst="0" w:colLast="0"/>
+      <w:bookmarkEnd w:id="2"/>
       <w:r>
         <w:rPr>
           <w:b/>
           <w:sz w:val="28"/>
           <w:szCs w:val="28"/>
         </w:rPr>
-        <w:lastRenderedPageBreak/>
         <w:t>Use Case 1 - Manage Accounts</w:t>
       </w:r>
     </w:p>
@@ -1068,8 +1190,8 @@
           <w:szCs w:val="28"/>
         </w:rPr>
       </w:pPr>
-      <w:bookmarkStart w:id="2" w:name="_heading=h.3goek8d8mro0" w:colFirst="0" w:colLast="0"/>
-      <w:bookmarkEnd w:id="2"/>
+      <w:bookmarkStart w:id="3" w:name="_heading=h.3goek8d8mro0" w:colFirst="0" w:colLast="0"/>
+      <w:bookmarkEnd w:id="3"/>
     </w:p>
     <w:p>
       <w:pPr>
@@ -1347,8 +1469,8 @@
           <w:szCs w:val="28"/>
         </w:rPr>
       </w:pPr>
-      <w:bookmarkStart w:id="3" w:name="_heading=h.gjdgxs" w:colFirst="0" w:colLast="0"/>
-      <w:bookmarkEnd w:id="3"/>
+      <w:bookmarkStart w:id="4" w:name="_heading=h.gjdgxs" w:colFirst="0" w:colLast="0"/>
+      <w:bookmarkEnd w:id="4"/>
       <w:r>
         <w:rPr>
           <w:b/>
@@ -1366,8 +1488,8 @@
           <w:szCs w:val="24"/>
         </w:rPr>
       </w:pPr>
-      <w:bookmarkStart w:id="4" w:name="_heading=h.c229zshtmpi5" w:colFirst="0" w:colLast="0"/>
-      <w:bookmarkEnd w:id="4"/>
+      <w:bookmarkStart w:id="5" w:name="_heading=h.c229zshtmpi5" w:colFirst="0" w:colLast="0"/>
+      <w:bookmarkEnd w:id="5"/>
       <w:r>
         <w:rPr>
           <w:sz w:val="24"/>
@@ -1384,8 +1506,8 @@
           <w:szCs w:val="28"/>
         </w:rPr>
       </w:pPr>
-      <w:bookmarkStart w:id="5" w:name="_heading=h.6j7yfbu6twk" w:colFirst="0" w:colLast="0"/>
-      <w:bookmarkEnd w:id="5"/>
+      <w:bookmarkStart w:id="6" w:name="_heading=h.6j7yfbu6twk" w:colFirst="0" w:colLast="0"/>
+      <w:bookmarkEnd w:id="6"/>
     </w:p>
     <w:p>
       <w:pPr>
@@ -1395,8 +1517,8 @@
           <w:szCs w:val="28"/>
         </w:rPr>
       </w:pPr>
-      <w:bookmarkStart w:id="6" w:name="_heading=h.rqhy16qo3mu1" w:colFirst="0" w:colLast="0"/>
-      <w:bookmarkEnd w:id="6"/>
+      <w:bookmarkStart w:id="7" w:name="_heading=h.rqhy16qo3mu1" w:colFirst="0" w:colLast="0"/>
+      <w:bookmarkEnd w:id="7"/>
       <w:r>
         <w:rPr>
           <w:b/>
@@ -1413,8 +1535,8 @@
           <w:szCs w:val="24"/>
         </w:rPr>
       </w:pPr>
-      <w:bookmarkStart w:id="7" w:name="_heading=h.vzqpkn7adyep" w:colFirst="0" w:colLast="0"/>
-      <w:bookmarkEnd w:id="7"/>
+      <w:bookmarkStart w:id="8" w:name="_heading=h.vzqpkn7adyep" w:colFirst="0" w:colLast="0"/>
+      <w:bookmarkEnd w:id="8"/>
       <w:r>
         <w:rPr>
           <w:sz w:val="24"/>
@@ -1456,8 +1578,8 @@
           <w:szCs w:val="24"/>
         </w:rPr>
       </w:pPr>
-      <w:bookmarkStart w:id="8" w:name="_heading=h.ayk8dqsv6qyo" w:colFirst="0" w:colLast="0"/>
-      <w:bookmarkEnd w:id="8"/>
+      <w:bookmarkStart w:id="9" w:name="_heading=h.ayk8dqsv6qyo" w:colFirst="0" w:colLast="0"/>
+      <w:bookmarkEnd w:id="9"/>
       <w:r>
         <w:rPr>
           <w:rFonts w:ascii="Times New Roman" w:eastAsia="Times New Roman" w:hAnsi="Times New Roman" w:cs="Times New Roman"/>
@@ -1485,8 +1607,8 @@
           <w:szCs w:val="24"/>
         </w:rPr>
       </w:pPr>
-      <w:bookmarkStart w:id="9" w:name="_heading=h.q4v4v7qekzy4" w:colFirst="0" w:colLast="0"/>
-      <w:bookmarkEnd w:id="9"/>
+      <w:bookmarkStart w:id="10" w:name="_heading=h.q4v4v7qekzy4" w:colFirst="0" w:colLast="0"/>
+      <w:bookmarkEnd w:id="10"/>
       <w:r>
         <w:rPr>
           <w:rFonts w:ascii="Times New Roman" w:eastAsia="Times New Roman" w:hAnsi="Times New Roman" w:cs="Times New Roman"/>
@@ -1523,8 +1645,8 @@
           <w:szCs w:val="24"/>
         </w:rPr>
       </w:pPr>
-      <w:bookmarkStart w:id="10" w:name="_heading=h.qr6cslmiu9b2" w:colFirst="0" w:colLast="0"/>
-      <w:bookmarkEnd w:id="10"/>
+      <w:bookmarkStart w:id="11" w:name="_heading=h.qr6cslmiu9b2" w:colFirst="0" w:colLast="0"/>
+      <w:bookmarkEnd w:id="11"/>
       <w:r>
         <w:rPr>
           <w:rFonts w:ascii="Times New Roman" w:eastAsia="Times New Roman" w:hAnsi="Times New Roman" w:cs="Times New Roman"/>
@@ -1533,7 +1655,6 @@
           <w:szCs w:val="24"/>
           <w:u w:val="single"/>
         </w:rPr>
-        <w:lastRenderedPageBreak/>
         <w:t>Level:</w:t>
       </w:r>
       <w:r>
@@ -1553,8 +1674,8 @@
           <w:szCs w:val="24"/>
         </w:rPr>
       </w:pPr>
-      <w:bookmarkStart w:id="11" w:name="_heading=h.fuef13a7hwbe" w:colFirst="0" w:colLast="0"/>
-      <w:bookmarkEnd w:id="11"/>
+      <w:bookmarkStart w:id="12" w:name="_heading=h.fuef13a7hwbe" w:colFirst="0" w:colLast="0"/>
+      <w:bookmarkEnd w:id="12"/>
       <w:r>
         <w:rPr>
           <w:rFonts w:ascii="Times New Roman" w:eastAsia="Times New Roman" w:hAnsi="Times New Roman" w:cs="Times New Roman"/>
@@ -1582,8 +1703,8 @@
           <w:szCs w:val="24"/>
         </w:rPr>
       </w:pPr>
-      <w:bookmarkStart w:id="12" w:name="_heading=h.qd92wym50yzt" w:colFirst="0" w:colLast="0"/>
-      <w:bookmarkEnd w:id="12"/>
+      <w:bookmarkStart w:id="13" w:name="_heading=h.qd92wym50yzt" w:colFirst="0" w:colLast="0"/>
+      <w:bookmarkEnd w:id="13"/>
       <w:r>
         <w:rPr>
           <w:rFonts w:ascii="Times New Roman" w:eastAsia="Times New Roman" w:hAnsi="Times New Roman" w:cs="Times New Roman"/>
@@ -1620,8 +1741,8 @@
           <w:szCs w:val="24"/>
         </w:rPr>
       </w:pPr>
-      <w:bookmarkStart w:id="13" w:name="_heading=h.94qtwng44yae" w:colFirst="0" w:colLast="0"/>
-      <w:bookmarkEnd w:id="13"/>
+      <w:bookmarkStart w:id="14" w:name="_heading=h.94qtwng44yae" w:colFirst="0" w:colLast="0"/>
+      <w:bookmarkEnd w:id="14"/>
       <w:r>
         <w:rPr>
           <w:rFonts w:ascii="Times New Roman" w:eastAsia="Times New Roman" w:hAnsi="Times New Roman" w:cs="Times New Roman"/>
@@ -1651,8 +1772,8 @@
           <w:u w:val="single"/>
         </w:rPr>
       </w:pPr>
-      <w:bookmarkStart w:id="14" w:name="_heading=h.19l86zbnhij6" w:colFirst="0" w:colLast="0"/>
-      <w:bookmarkEnd w:id="14"/>
+      <w:bookmarkStart w:id="15" w:name="_heading=h.19l86zbnhij6" w:colFirst="0" w:colLast="0"/>
+      <w:bookmarkEnd w:id="15"/>
       <w:r>
         <w:rPr>
           <w:rFonts w:ascii="Times New Roman" w:eastAsia="Times New Roman" w:hAnsi="Times New Roman" w:cs="Times New Roman"/>
@@ -1672,8 +1793,8 @@
           <w:szCs w:val="24"/>
         </w:rPr>
       </w:pPr>
-      <w:bookmarkStart w:id="15" w:name="_heading=h.3irphvtlx0ao" w:colFirst="0" w:colLast="0"/>
-      <w:bookmarkEnd w:id="15"/>
+      <w:bookmarkStart w:id="16" w:name="_heading=h.3irphvtlx0ao" w:colFirst="0" w:colLast="0"/>
+      <w:bookmarkEnd w:id="16"/>
       <w:r>
         <w:rPr>
           <w:rFonts w:ascii="Times New Roman" w:eastAsia="Times New Roman" w:hAnsi="Times New Roman" w:cs="Times New Roman"/>
@@ -1732,10 +1853,10 @@
         </w:rPr>
         <w:t>3-HRS displays to user information</w:t>
       </w:r>
-      <w:bookmarkStart w:id="16" w:name="_heading=h.12in5b5k83uy" w:colFirst="0" w:colLast="0"/>
-      <w:bookmarkStart w:id="17" w:name="_heading=h.t7lxwq2mf2ab" w:colFirst="0" w:colLast="0"/>
-      <w:bookmarkEnd w:id="16"/>
+      <w:bookmarkStart w:id="17" w:name="_heading=h.12in5b5k83uy" w:colFirst="0" w:colLast="0"/>
+      <w:bookmarkStart w:id="18" w:name="_heading=h.t7lxwq2mf2ab" w:colFirst="0" w:colLast="0"/>
       <w:bookmarkEnd w:id="17"/>
+      <w:bookmarkEnd w:id="18"/>
       <w:r>
         <w:rPr>
           <w:rFonts w:ascii="Times New Roman" w:eastAsia="Times New Roman" w:hAnsi="Times New Roman" w:cs="Times New Roman"/>
@@ -1788,8 +1909,8 @@
           <w:u w:val="single"/>
         </w:rPr>
       </w:pPr>
-      <w:bookmarkStart w:id="18" w:name="_heading=h.96v3pcdb194v" w:colFirst="0" w:colLast="0"/>
-      <w:bookmarkEnd w:id="18"/>
+      <w:bookmarkStart w:id="19" w:name="_heading=h.96v3pcdb194v" w:colFirst="0" w:colLast="0"/>
+      <w:bookmarkEnd w:id="19"/>
       <w:r>
         <w:rPr>
           <w:rFonts w:ascii="Times New Roman" w:eastAsia="Times New Roman" w:hAnsi="Times New Roman" w:cs="Times New Roman"/>
@@ -1967,7 +2088,7 @@
         <w:pStyle w:val="ListParagraph"/>
         <w:numPr>
           <w:ilvl w:val="0"/>
-          <w:numId w:val="9"/>
+          <w:numId w:val="7"/>
         </w:numPr>
         <w:rPr>
           <w:rFonts w:ascii="Times New Roman" w:eastAsia="Times New Roman" w:hAnsi="Times New Roman" w:cs="Times New Roman"/>
@@ -1981,37 +2102,35 @@
           <w:sz w:val="24"/>
           <w:szCs w:val="24"/>
         </w:rPr>
-        <w:t xml:space="preserve">HRS </w:t>
-      </w:r>
-      <w:r>
-        <w:rPr>
-          <w:rFonts w:ascii="Times New Roman" w:eastAsia="Times New Roman" w:hAnsi="Times New Roman" w:cs="Times New Roman"/>
-          <w:sz w:val="24"/>
-          <w:szCs w:val="24"/>
-        </w:rPr>
-        <w:t>waits for the approval from hotel manager.</w:t>
-      </w:r>
-    </w:p>
-    <w:p>
-      <w:pPr>
-        <w:pStyle w:val="ListParagraph"/>
-        <w:numPr>
-          <w:ilvl w:val="0"/>
-          <w:numId w:val="9"/>
-        </w:numPr>
-        <w:rPr>
-          <w:rFonts w:ascii="Times New Roman" w:eastAsia="Times New Roman" w:hAnsi="Times New Roman" w:cs="Times New Roman"/>
-          <w:sz w:val="24"/>
-          <w:szCs w:val="24"/>
-        </w:rPr>
-      </w:pPr>
-      <w:r>
-        <w:rPr>
-          <w:rFonts w:ascii="Times New Roman" w:eastAsia="Times New Roman" w:hAnsi="Times New Roman" w:cs="Times New Roman"/>
-          <w:sz w:val="24"/>
-          <w:szCs w:val="24"/>
-        </w:rPr>
-        <w:t>The hotel manager approves the request.</w:t>
+        <w:t>Hotel manager continues approvement process</w:t>
+      </w:r>
+      <w:r>
+        <w:rPr>
+          <w:rFonts w:ascii="Times New Roman" w:eastAsia="Times New Roman" w:hAnsi="Times New Roman" w:cs="Times New Roman"/>
+          <w:sz w:val="24"/>
+          <w:szCs w:val="24"/>
+        </w:rPr>
+        <w:t xml:space="preserve"> using </w:t>
+      </w:r>
+      <w:r>
+        <w:rPr>
+          <w:rFonts w:ascii="Times New Roman" w:eastAsia="Times New Roman" w:hAnsi="Times New Roman" w:cs="Times New Roman"/>
+          <w:b/>
+          <w:sz w:val="24"/>
+          <w:szCs w:val="24"/>
+          <w:u w:val="single"/>
+        </w:rPr>
+        <w:t>Use Case 9</w:t>
+      </w:r>
+      <w:r>
+        <w:rPr>
+          <w:rFonts w:ascii="Times New Roman" w:eastAsia="Times New Roman" w:hAnsi="Times New Roman" w:cs="Times New Roman"/>
+          <w:b/>
+          <w:sz w:val="24"/>
+          <w:szCs w:val="24"/>
+          <w:u w:val="single"/>
+        </w:rPr>
+        <w:t>.</w:t>
       </w:r>
     </w:p>
     <w:p>
@@ -2216,8 +2335,8 @@
         </w:rPr>
         <w:t xml:space="preserve"> User fulfills username and password fields with invalid data .</w:t>
       </w:r>
-      <w:bookmarkStart w:id="19" w:name="_heading=h.50dpcpoar5a9" w:colFirst="0" w:colLast="0"/>
-      <w:bookmarkEnd w:id="19"/>
+      <w:bookmarkStart w:id="20" w:name="_heading=h.50dpcpoar5a9" w:colFirst="0" w:colLast="0"/>
+      <w:bookmarkEnd w:id="20"/>
     </w:p>
     <w:p>
       <w:pPr>
@@ -2313,10 +2432,10 @@
           <w:szCs w:val="24"/>
         </w:rPr>
       </w:pPr>
-      <w:bookmarkStart w:id="20" w:name="_heading=h.mwdu03imfxjm" w:colFirst="0" w:colLast="0"/>
-      <w:bookmarkStart w:id="21" w:name="_heading=h.9523v7pdlp7g" w:colFirst="0" w:colLast="0"/>
-      <w:bookmarkEnd w:id="20"/>
+      <w:bookmarkStart w:id="21" w:name="_heading=h.mwdu03imfxjm" w:colFirst="0" w:colLast="0"/>
+      <w:bookmarkStart w:id="22" w:name="_heading=h.9523v7pdlp7g" w:colFirst="0" w:colLast="0"/>
       <w:bookmarkEnd w:id="21"/>
+      <w:bookmarkEnd w:id="22"/>
       <w:r>
         <w:rPr>
           <w:rFonts w:ascii="Times New Roman" w:eastAsia="Times New Roman" w:hAnsi="Times New Roman" w:cs="Times New Roman"/>
@@ -2393,8 +2512,8 @@
           <w:szCs w:val="24"/>
         </w:rPr>
       </w:pPr>
-      <w:bookmarkStart w:id="22" w:name="_heading=h.2r40wc3ad4pb" w:colFirst="0" w:colLast="0"/>
-      <w:bookmarkEnd w:id="22"/>
+      <w:bookmarkStart w:id="23" w:name="_heading=h.2r40wc3ad4pb" w:colFirst="0" w:colLast="0"/>
+      <w:bookmarkEnd w:id="23"/>
       <w:r>
         <w:rPr>
           <w:rFonts w:ascii="Times New Roman" w:eastAsia="Times New Roman" w:hAnsi="Times New Roman" w:cs="Times New Roman"/>
@@ -2427,7 +2546,6 @@
           <w:sz w:val="24"/>
           <w:szCs w:val="24"/>
         </w:rPr>
-        <w:lastRenderedPageBreak/>
         <w:t>3</w:t>
       </w:r>
       <w:r>
@@ -2529,8 +2647,8 @@
           <w:szCs w:val="24"/>
         </w:rPr>
       </w:pPr>
-      <w:bookmarkStart w:id="23" w:name="_heading=h.jzt59e6e45uc" w:colFirst="0" w:colLast="0"/>
-      <w:bookmarkEnd w:id="23"/>
+      <w:bookmarkStart w:id="24" w:name="_heading=h.jzt59e6e45uc" w:colFirst="0" w:colLast="0"/>
+      <w:bookmarkEnd w:id="24"/>
       <w:r>
         <w:rPr>
           <w:rFonts w:ascii="Times New Roman" w:eastAsia="Times New Roman" w:hAnsi="Times New Roman" w:cs="Times New Roman"/>
@@ -2549,8 +2667,8 @@
           <w:szCs w:val="24"/>
         </w:rPr>
       </w:pPr>
-      <w:bookmarkStart w:id="24" w:name="_heading=h.dgtjcahftmt4" w:colFirst="0" w:colLast="0"/>
-      <w:bookmarkEnd w:id="24"/>
+      <w:bookmarkStart w:id="25" w:name="_heading=h.dgtjcahftmt4" w:colFirst="0" w:colLast="0"/>
+      <w:bookmarkEnd w:id="25"/>
       <w:r>
         <w:rPr>
           <w:rFonts w:ascii="Times New Roman" w:eastAsia="Times New Roman" w:hAnsi="Times New Roman" w:cs="Times New Roman"/>
@@ -2584,8 +2702,8 @@
           <w:szCs w:val="24"/>
         </w:rPr>
       </w:pPr>
-      <w:bookmarkStart w:id="25" w:name="_heading=h.qyq3unxc7euq" w:colFirst="0" w:colLast="0"/>
-      <w:bookmarkEnd w:id="25"/>
+      <w:bookmarkStart w:id="26" w:name="_heading=h.qyq3unxc7euq" w:colFirst="0" w:colLast="0"/>
+      <w:bookmarkEnd w:id="26"/>
       <w:r>
         <w:rPr>
           <w:rFonts w:ascii="Times New Roman" w:eastAsia="Times New Roman" w:hAnsi="Times New Roman" w:cs="Times New Roman"/>
@@ -2624,10 +2742,10 @@
           <w:szCs w:val="24"/>
         </w:rPr>
       </w:pPr>
-      <w:bookmarkStart w:id="26" w:name="_heading=h.5r7p3lvlvpzk" w:colFirst="0" w:colLast="0"/>
-      <w:bookmarkStart w:id="27" w:name="_heading=h.jbq7nrjm2heh" w:colFirst="0" w:colLast="0"/>
-      <w:bookmarkEnd w:id="26"/>
+      <w:bookmarkStart w:id="27" w:name="_heading=h.5r7p3lvlvpzk" w:colFirst="0" w:colLast="0"/>
+      <w:bookmarkStart w:id="28" w:name="_heading=h.jbq7nrjm2heh" w:colFirst="0" w:colLast="0"/>
       <w:bookmarkEnd w:id="27"/>
+      <w:bookmarkEnd w:id="28"/>
       <w:r>
         <w:rPr>
           <w:rFonts w:ascii="Times New Roman" w:eastAsia="Times New Roman" w:hAnsi="Times New Roman" w:cs="Times New Roman"/>
@@ -2771,26 +2889,34 @@
         </w:rPr>
         <w:t>HRS updates the accounts.</w:t>
       </w:r>
-      <w:bookmarkStart w:id="28" w:name="_heading=h.fosn31a5hv4c" w:colFirst="0" w:colLast="0"/>
-      <w:bookmarkStart w:id="29" w:name="_heading=h.f5wq75mqxxwd" w:colFirst="0" w:colLast="0"/>
-      <w:bookmarkEnd w:id="28"/>
+      <w:bookmarkStart w:id="29" w:name="_heading=h.fosn31a5hv4c" w:colFirst="0" w:colLast="0"/>
+      <w:bookmarkStart w:id="30" w:name="_heading=h.f5wq75mqxxwd" w:colFirst="0" w:colLast="0"/>
       <w:bookmarkEnd w:id="29"/>
-    </w:p>
-    <w:p>
-      <w:pPr>
-        <w:rPr>
-          <w:rFonts w:ascii="Times New Roman" w:eastAsia="Times New Roman" w:hAnsi="Times New Roman" w:cs="Times New Roman"/>
-          <w:sz w:val="24"/>
-          <w:szCs w:val="24"/>
-        </w:rPr>
-      </w:pPr>
-      <w:r>
-        <w:rPr>
-          <w:rFonts w:ascii="Times New Roman" w:eastAsia="Times New Roman" w:hAnsi="Times New Roman" w:cs="Times New Roman"/>
-          <w:sz w:val="24"/>
-          <w:szCs w:val="24"/>
-        </w:rPr>
-        <w:t xml:space="preserve">3b- </w:t>
+      <w:bookmarkEnd w:id="30"/>
+    </w:p>
+    <w:p>
+      <w:pPr>
+        <w:rPr>
+          <w:rFonts w:ascii="Times New Roman" w:eastAsia="Times New Roman" w:hAnsi="Times New Roman" w:cs="Times New Roman"/>
+          <w:sz w:val="24"/>
+          <w:szCs w:val="24"/>
+        </w:rPr>
+      </w:pPr>
+      <w:r>
+        <w:rPr>
+          <w:rFonts w:ascii="Times New Roman" w:eastAsia="Times New Roman" w:hAnsi="Times New Roman" w:cs="Times New Roman"/>
+          <w:sz w:val="24"/>
+          <w:szCs w:val="24"/>
+        </w:rPr>
+        <w:t>3c</w:t>
+      </w:r>
+      <w:r>
+        <w:rPr>
+          <w:rFonts w:ascii="Times New Roman" w:eastAsia="Times New Roman" w:hAnsi="Times New Roman" w:cs="Times New Roman"/>
+          <w:sz w:val="24"/>
+          <w:szCs w:val="24"/>
+        </w:rPr>
+        <w:t xml:space="preserve">- </w:t>
       </w:r>
       <w:r>
         <w:rPr>
@@ -2937,8 +3063,8 @@
           <w:u w:val="single"/>
         </w:rPr>
       </w:pPr>
-      <w:bookmarkStart w:id="30" w:name="_heading=h.jtaiiyj1l12y" w:colFirst="0" w:colLast="0"/>
-      <w:bookmarkEnd w:id="30"/>
+      <w:bookmarkStart w:id="31" w:name="_heading=h.jtaiiyj1l12y" w:colFirst="0" w:colLast="0"/>
+      <w:bookmarkEnd w:id="31"/>
       <w:r>
         <w:rPr>
           <w:rFonts w:ascii="Times New Roman" w:eastAsia="Times New Roman" w:hAnsi="Times New Roman" w:cs="Times New Roman"/>
@@ -3321,7 +3447,6 @@
           <w:sz w:val="24"/>
           <w:szCs w:val="24"/>
         </w:rPr>
-        <w:lastRenderedPageBreak/>
         <w:t xml:space="preserve">HRS </w:t>
       </w:r>
       <w:r>
@@ -3330,7 +3455,23 @@
           <w:sz w:val="24"/>
           <w:szCs w:val="24"/>
         </w:rPr>
-        <w:t xml:space="preserve">assigns entry card to the Hotel Guest, creates and assigns reservation to the enry card and </w:t>
+        <w:t>assigns entry card to the Hotel Guest, creates and assigns reservation to the en</w:t>
+      </w:r>
+      <w:r>
+        <w:rPr>
+          <w:rFonts w:ascii="Times New Roman" w:eastAsia="Times New Roman" w:hAnsi="Times New Roman" w:cs="Times New Roman"/>
+          <w:sz w:val="24"/>
+          <w:szCs w:val="24"/>
+        </w:rPr>
+        <w:t>t</w:t>
+      </w:r>
+      <w:r>
+        <w:rPr>
+          <w:rFonts w:ascii="Times New Roman" w:eastAsia="Times New Roman" w:hAnsi="Times New Roman" w:cs="Times New Roman"/>
+          <w:sz w:val="24"/>
+          <w:szCs w:val="24"/>
+        </w:rPr>
+        <w:t xml:space="preserve">ry card and </w:t>
       </w:r>
       <w:r>
         <w:rPr>
@@ -4157,7 +4298,6 @@
           <w:sz w:val="24"/>
           <w:szCs w:val="24"/>
         </w:rPr>
-        <w:lastRenderedPageBreak/>
         <w:t>1b. Hotel guest wants to update information about currently ordered cleaning services for his/her room:</w:t>
       </w:r>
     </w:p>
@@ -5214,7 +5354,6 @@
           <w:sz w:val="24"/>
           <w:szCs w:val="24"/>
         </w:rPr>
-        <w:lastRenderedPageBreak/>
         <w:t xml:space="preserve">3.   HRS shows available time slots for the </w:t>
       </w:r>
       <w:r>
@@ -6181,7 +6320,6 @@
           <w:szCs w:val="24"/>
           <w:u w:val="single"/>
         </w:rPr>
-        <w:lastRenderedPageBreak/>
         <w:t>Primary Actor:</w:t>
       </w:r>
       <w:r>
@@ -7079,7 +7217,6 @@
           <w:szCs w:val="24"/>
           <w:u w:val="single"/>
         </w:rPr>
-        <w:lastRenderedPageBreak/>
         <w:t>Pre-conditions:</w:t>
       </w:r>
       <w:r>
@@ -8182,8 +8319,6 @@
         </w:rPr>
         <w:t>5. HRS shows acknowledment message.</w:t>
       </w:r>
-      <w:bookmarkStart w:id="31" w:name="_GoBack"/>
-      <w:bookmarkEnd w:id="31"/>
     </w:p>
     <w:p>
       <w:pPr>
@@ -8225,7 +8360,6 @@
           <w:color w:val="000000"/>
           <w:u w:val="single"/>
         </w:rPr>
-        <w:lastRenderedPageBreak/>
         <w:t>Scope:</w:t>
       </w:r>
       <w:r>
@@ -9042,15 +9176,7 @@
               <w:sz w:val="20"/>
               <w:szCs w:val="20"/>
             </w:rPr>
-            <w:t xml:space="preserve">© </w:t>
-          </w:r>
-          <w:r>
-            <w:rPr>
-              <w:rFonts w:ascii="Times New Roman" w:eastAsia="Times New Roman" w:hAnsi="Times New Roman" w:cs="Times New Roman"/>
-              <w:sz w:val="20"/>
-              <w:szCs w:val="20"/>
-            </w:rPr>
-            <w:t>Team HRS, 2021</w:t>
+            <w:t>© Team HRS, 2021</w:t>
           </w:r>
         </w:p>
       </w:tc>
@@ -9693,7 +9819,7 @@
       <w:lvlText w:val="%1-"/>
       <w:lvlJc w:val="left"/>
       <w:pPr>
-        <w:ind w:left="1800" w:hanging="360"/>
+        <w:ind w:left="2520" w:hanging="360"/>
       </w:pPr>
       <w:rPr>
         <w:rFonts w:hint="default"/>
@@ -9705,7 +9831,7 @@
       <w:lvlText w:val="%2."/>
       <w:lvlJc w:val="left"/>
       <w:pPr>
-        <w:ind w:left="2520" w:hanging="360"/>
+        <w:ind w:left="3240" w:hanging="360"/>
       </w:pPr>
     </w:lvl>
     <w:lvl w:ilvl="2" w:tplc="041F001B" w:tentative="1">
@@ -9714,7 +9840,7 @@
       <w:lvlText w:val="%3."/>
       <w:lvlJc w:val="right"/>
       <w:pPr>
-        <w:ind w:left="3240" w:hanging="180"/>
+        <w:ind w:left="3960" w:hanging="180"/>
       </w:pPr>
     </w:lvl>
     <w:lvl w:ilvl="3" w:tplc="041F000F" w:tentative="1">
@@ -9723,7 +9849,7 @@
       <w:lvlText w:val="%4."/>
       <w:lvlJc w:val="left"/>
       <w:pPr>
-        <w:ind w:left="3960" w:hanging="360"/>
+        <w:ind w:left="4680" w:hanging="360"/>
       </w:pPr>
     </w:lvl>
     <w:lvl w:ilvl="4" w:tplc="041F0019" w:tentative="1">
@@ -9732,7 +9858,7 @@
       <w:lvlText w:val="%5."/>
       <w:lvlJc w:val="left"/>
       <w:pPr>
-        <w:ind w:left="4680" w:hanging="360"/>
+        <w:ind w:left="5400" w:hanging="360"/>
       </w:pPr>
     </w:lvl>
     <w:lvl w:ilvl="5" w:tplc="041F001B" w:tentative="1">
@@ -9741,7 +9867,7 @@
       <w:lvlText w:val="%6."/>
       <w:lvlJc w:val="right"/>
       <w:pPr>
-        <w:ind w:left="5400" w:hanging="180"/>
+        <w:ind w:left="6120" w:hanging="180"/>
       </w:pPr>
     </w:lvl>
     <w:lvl w:ilvl="6" w:tplc="041F000F" w:tentative="1">
@@ -9750,7 +9876,7 @@
       <w:lvlText w:val="%7."/>
       <w:lvlJc w:val="left"/>
       <w:pPr>
-        <w:ind w:left="6120" w:hanging="360"/>
+        <w:ind w:left="6840" w:hanging="360"/>
       </w:pPr>
     </w:lvl>
     <w:lvl w:ilvl="7" w:tplc="041F0019" w:tentative="1">
@@ -9759,7 +9885,7 @@
       <w:lvlText w:val="%8."/>
       <w:lvlJc w:val="left"/>
       <w:pPr>
-        <w:ind w:left="6840" w:hanging="360"/>
+        <w:ind w:left="7560" w:hanging="360"/>
       </w:pPr>
     </w:lvl>
     <w:lvl w:ilvl="8" w:tplc="041F001B" w:tentative="1">
@@ -9768,7 +9894,7 @@
       <w:lvlText w:val="%9."/>
       <w:lvlJc w:val="right"/>
       <w:pPr>
-        <w:ind w:left="7560" w:hanging="180"/>
+        <w:ind w:left="8280" w:hanging="180"/>
       </w:pPr>
     </w:lvl>
   </w:abstractNum>

</xml_diff>